<commit_message>
added moscow to URS
</commit_message>
<xml_diff>
--- a/Meeting 02.03/User requirements specificationsVersion I.docx
+++ b/Meeting 02.03/User requirements specificationsVersion I.docx
@@ -1,6 +1,6 @@
 
 <file path=word/document.xml><?xml version="1.0" encoding="utf-8"?>
-<w:document xmlns:wpc="http://schemas.microsoft.com/office/word/2010/wordprocessingCanvas" xmlns:mc="http://schemas.openxmlformats.org/markup-compatibility/2006" xmlns:o="urn:schemas-microsoft-com:office:office" xmlns:r="http://schemas.openxmlformats.org/officeDocument/2006/relationships" xmlns:m="http://schemas.openxmlformats.org/officeDocument/2006/math" xmlns:v="urn:schemas-microsoft-com:vml" xmlns:wp14="http://schemas.microsoft.com/office/word/2010/wordprocessingDrawing" xmlns:wp="http://schemas.openxmlformats.org/drawingml/2006/wordprocessingDrawing" xmlns:w10="urn:schemas-microsoft-com:office:word" xmlns:w="http://schemas.openxmlformats.org/wordprocessingml/2006/main" xmlns:w14="http://schemas.microsoft.com/office/word/2010/wordml" xmlns:wpg="http://schemas.microsoft.com/office/word/2010/wordprocessingGroup" xmlns:wpi="http://schemas.microsoft.com/office/word/2010/wordprocessingInk" xmlns:wne="http://schemas.microsoft.com/office/word/2006/wordml" xmlns:wps="http://schemas.microsoft.com/office/word/2010/wordprocessingShape" mc:Ignorable="w14 wp14">
+<w:document xmlns:wpc="http://schemas.microsoft.com/office/word/2010/wordprocessingCanvas" xmlns:mo="http://schemas.microsoft.com/office/mac/office/2008/main" xmlns:mc="http://schemas.openxmlformats.org/markup-compatibility/2006" xmlns:mv="urn:schemas-microsoft-com:mac:vml" xmlns:o="urn:schemas-microsoft-com:office:office" xmlns:r="http://schemas.openxmlformats.org/officeDocument/2006/relationships" xmlns:m="http://schemas.openxmlformats.org/officeDocument/2006/math" xmlns:v="urn:schemas-microsoft-com:vml" xmlns:wp14="http://schemas.microsoft.com/office/word/2010/wordprocessingDrawing" xmlns:wp="http://schemas.openxmlformats.org/drawingml/2006/wordprocessingDrawing" xmlns:w10="urn:schemas-microsoft-com:office:word" xmlns:w="http://schemas.openxmlformats.org/wordprocessingml/2006/main" xmlns:w14="http://schemas.microsoft.com/office/word/2010/wordml" xmlns:w15="http://schemas.microsoft.com/office/word/2012/wordml" xmlns:wpg="http://schemas.microsoft.com/office/word/2010/wordprocessingGroup" xmlns:wpi="http://schemas.microsoft.com/office/word/2010/wordprocessingInk" xmlns:wne="http://schemas.microsoft.com/office/word/2006/wordml" xmlns:wps="http://schemas.microsoft.com/office/word/2010/wordprocessingShape" mc:Ignorable="w14 w15 wp14">
   <w:body>
     <w:sdt>
       <w:sdtPr>
@@ -31,7 +31,7 @@
           <w:r>
             <w:rPr>
               <w:noProof/>
-              <w:lang w:val="en-GB" w:eastAsia="en-GB"/>
+              <w:lang w:eastAsia="en-US"/>
             </w:rPr>
             <mc:AlternateContent>
               <mc:Choice Requires="wpg">
@@ -3619,7 +3619,6 @@
           <w:r>
             <w:rPr>
               <w:noProof/>
-              <w:lang w:val="en-GB" w:eastAsia="en-GB"/>
             </w:rPr>
             <mc:AlternateContent>
               <mc:Choice Requires="wps">
@@ -3835,7 +3834,6 @@
           <w:r>
             <w:rPr>
               <w:noProof/>
-              <w:lang w:val="en-GB" w:eastAsia="en-GB"/>
             </w:rPr>
             <mc:AlternateContent>
               <mc:Choice Requires="wps">
@@ -3917,115 +3915,7 @@
                                         <w:sz w:val="26"/>
                                         <w:szCs w:val="26"/>
                                       </w:rPr>
-                                      <w:t xml:space="preserve">Monica </w:t>
-                                    </w:r>
-                                    <w:proofErr w:type="spellStart"/>
-                                    <w:r>
-                                      <w:rPr>
-                                        <w:color w:val="B83D68" w:themeColor="accent1"/>
-                                        <w:sz w:val="26"/>
-                                        <w:szCs w:val="26"/>
-                                      </w:rPr>
-                                      <w:t>Stoica</w:t>
-                                    </w:r>
-                                    <w:proofErr w:type="spellEnd"/>
-                                    <w:r>
-                                      <w:rPr>
-                                        <w:color w:val="B83D68" w:themeColor="accent1"/>
-                                        <w:sz w:val="26"/>
-                                        <w:szCs w:val="26"/>
-                                      </w:rPr>
-                                      <w:t xml:space="preserve">                                                                Rosen </w:t>
-                                    </w:r>
-                                    <w:proofErr w:type="spellStart"/>
-                                    <w:r>
-                                      <w:rPr>
-                                        <w:color w:val="B83D68" w:themeColor="accent1"/>
-                                        <w:sz w:val="26"/>
-                                        <w:szCs w:val="26"/>
-                                      </w:rPr>
-                                      <w:t>Danev</w:t>
-                                    </w:r>
-                                    <w:proofErr w:type="spellEnd"/>
-                                    <w:r>
-                                      <w:rPr>
-                                        <w:color w:val="B83D68" w:themeColor="accent1"/>
-                                        <w:sz w:val="26"/>
-                                        <w:szCs w:val="26"/>
-                                      </w:rPr>
-                                      <w:t xml:space="preserve">                                                            </w:t>
-                                    </w:r>
-                                    <w:proofErr w:type="spellStart"/>
-                                    <w:r>
-                                      <w:rPr>
-                                        <w:color w:val="B83D68" w:themeColor="accent1"/>
-                                        <w:sz w:val="26"/>
-                                        <w:szCs w:val="26"/>
-                                      </w:rPr>
-                                      <w:t>Alexandru</w:t>
-                                    </w:r>
-                                    <w:proofErr w:type="spellEnd"/>
-                                    <w:r>
-                                      <w:rPr>
-                                        <w:color w:val="B83D68" w:themeColor="accent1"/>
-                                        <w:sz w:val="26"/>
-                                        <w:szCs w:val="26"/>
-                                      </w:rPr>
-                                      <w:t xml:space="preserve"> </w:t>
-                                    </w:r>
-                                    <w:proofErr w:type="spellStart"/>
-                                    <w:r>
-                                      <w:rPr>
-                                        <w:color w:val="B83D68" w:themeColor="accent1"/>
-                                        <w:sz w:val="26"/>
-                                        <w:szCs w:val="26"/>
-                                      </w:rPr>
-                                      <w:t>Vinerean</w:t>
-                                    </w:r>
-                                    <w:proofErr w:type="spellEnd"/>
-                                    <w:r>
-                                      <w:rPr>
-                                        <w:color w:val="B83D68" w:themeColor="accent1"/>
-                                        <w:sz w:val="26"/>
-                                        <w:szCs w:val="26"/>
-                                      </w:rPr>
-                                      <w:t xml:space="preserve">                                                     </w:t>
-                                    </w:r>
-                                    <w:proofErr w:type="spellStart"/>
-                                    <w:r>
-                                      <w:rPr>
-                                        <w:color w:val="B83D68" w:themeColor="accent1"/>
-                                        <w:sz w:val="26"/>
-                                        <w:szCs w:val="26"/>
-                                      </w:rPr>
-                                      <w:t>Blagovest</w:t>
-                                    </w:r>
-                                    <w:proofErr w:type="spellEnd"/>
-                                    <w:r>
-                                      <w:rPr>
-                                        <w:color w:val="B83D68" w:themeColor="accent1"/>
-                                        <w:sz w:val="26"/>
-                                        <w:szCs w:val="26"/>
-                                      </w:rPr>
-                                      <w:t xml:space="preserve"> </w:t>
-                                    </w:r>
-                                    <w:proofErr w:type="spellStart"/>
-                                    <w:r>
-                                      <w:rPr>
-                                        <w:color w:val="B83D68" w:themeColor="accent1"/>
-                                        <w:sz w:val="26"/>
-                                        <w:szCs w:val="26"/>
-                                      </w:rPr>
-                                      <w:t>Tsarev</w:t>
-                                    </w:r>
-                                    <w:proofErr w:type="spellEnd"/>
-                                    <w:r>
-                                      <w:rPr>
-                                        <w:color w:val="B83D68" w:themeColor="accent1"/>
-                                        <w:sz w:val="26"/>
-                                        <w:szCs w:val="26"/>
-                                      </w:rPr>
-                                      <w:t xml:space="preserve"> </w:t>
+                                      <w:t xml:space="preserve">Monica Stoica                                                                Rosen Danev                                                            Alexandru Vinerean                                                     Blagovest Tsarev </w:t>
                                     </w:r>
                                     <w:r>
                                       <w:rPr>
@@ -4057,25 +3947,7 @@
                                         <w:sz w:val="26"/>
                                         <w:szCs w:val="26"/>
                                       </w:rPr>
-                                      <w:t xml:space="preserve">                                         </w:t>
-                                    </w:r>
-                                    <w:proofErr w:type="spellStart"/>
-                                    <w:r>
-                                      <w:rPr>
-                                        <w:color w:val="B83D68" w:themeColor="accent1"/>
-                                        <w:sz w:val="26"/>
-                                        <w:szCs w:val="26"/>
-                                      </w:rPr>
-                                      <w:t>Dymtro</w:t>
-                                    </w:r>
-                                    <w:proofErr w:type="spellEnd"/>
-                                    <w:r>
-                                      <w:rPr>
-                                        <w:color w:val="B83D68" w:themeColor="accent1"/>
-                                        <w:sz w:val="26"/>
-                                        <w:szCs w:val="26"/>
-                                      </w:rPr>
-                                      <w:t xml:space="preserve"> Bunin</w:t>
+                                      <w:t xml:space="preserve">                                         Dymtro Bunin</w:t>
                                     </w:r>
                                     <w:r>
                                       <w:rPr>
@@ -4881,7 +4753,7 @@
         <w:pStyle w:val="Heading1"/>
         <w:jc w:val="center"/>
       </w:pPr>
-      <w:bookmarkStart w:id="16" w:name="_Toc440357262"/>
+      <w:bookmarkStart w:id="8" w:name="_Toc440357262"/>
     </w:p>
     <w:p>
       <w:pPr>
@@ -4894,12 +4766,12 @@
         <w:pStyle w:val="Heading1"/>
         <w:jc w:val="center"/>
       </w:pPr>
-      <w:bookmarkStart w:id="17" w:name="_Toc444596801"/>
+      <w:bookmarkStart w:id="9" w:name="_Toc444596801"/>
       <w:r>
         <w:t>Introduction</w:t>
       </w:r>
-      <w:bookmarkEnd w:id="16"/>
-      <w:bookmarkEnd w:id="17"/>
+      <w:bookmarkEnd w:id="8"/>
+      <w:bookmarkEnd w:id="9"/>
     </w:p>
     <w:p/>
     <w:p/>
@@ -4908,84 +4780,7 @@
         <w:ind w:firstLine="708"/>
       </w:pPr>
       <w:r>
-        <w:t xml:space="preserve">Our group consists of six members: Rosen </w:t>
-      </w:r>
-      <w:proofErr w:type="spellStart"/>
-      <w:r>
-        <w:t>Danev</w:t>
-      </w:r>
-      <w:proofErr w:type="spellEnd"/>
-      <w:r>
-        <w:t xml:space="preserve">, </w:t>
-      </w:r>
-      <w:proofErr w:type="spellStart"/>
-      <w:r>
-        <w:t>Blagovest</w:t>
-      </w:r>
-      <w:proofErr w:type="spellEnd"/>
-      <w:r>
-        <w:t xml:space="preserve"> </w:t>
-      </w:r>
-      <w:proofErr w:type="spellStart"/>
-      <w:r>
-        <w:t>Tsarev</w:t>
-      </w:r>
-      <w:proofErr w:type="gramStart"/>
-      <w:r>
-        <w:t>,Monica</w:t>
-      </w:r>
-      <w:proofErr w:type="spellEnd"/>
-      <w:proofErr w:type="gramEnd"/>
-      <w:r>
-        <w:t xml:space="preserve"> </w:t>
-      </w:r>
-      <w:proofErr w:type="spellStart"/>
-      <w:r>
-        <w:t>Stoica</w:t>
-      </w:r>
-      <w:proofErr w:type="spellEnd"/>
-      <w:r>
-        <w:t xml:space="preserve">, </w:t>
-      </w:r>
-      <w:proofErr w:type="spellStart"/>
-      <w:r>
-        <w:t>Alexandru</w:t>
-      </w:r>
-      <w:proofErr w:type="spellEnd"/>
-      <w:r>
-        <w:t xml:space="preserve"> </w:t>
-      </w:r>
-      <w:proofErr w:type="spellStart"/>
-      <w:r>
-        <w:t>Vinerean</w:t>
-      </w:r>
-      <w:proofErr w:type="spellEnd"/>
-      <w:r>
-        <w:t xml:space="preserve">, </w:t>
-      </w:r>
-      <w:proofErr w:type="spellStart"/>
-      <w:r>
-        <w:t>Ventsislav</w:t>
-      </w:r>
-      <w:proofErr w:type="spellEnd"/>
-      <w:r>
-        <w:t xml:space="preserve"> </w:t>
-      </w:r>
-      <w:proofErr w:type="spellStart"/>
-      <w:r>
-        <w:t>Yotov</w:t>
-      </w:r>
-      <w:proofErr w:type="spellEnd"/>
-      <w:r>
-        <w:t xml:space="preserve"> and </w:t>
-      </w:r>
-      <w:proofErr w:type="spellStart"/>
-      <w:r>
-        <w:t>Dmyro</w:t>
-      </w:r>
-      <w:proofErr w:type="spellEnd"/>
-      <w:r>
-        <w:t xml:space="preserve"> Bunin students of class EI7S2.</w:t>
+        <w:t>Our group consists of six members: Rosen Danev, Blagovest Tsarev,Monica Stoica, Alexandru Vinerean, Ventsislav Yotov and Dmyro Bunin students of class EI7S2.</w:t>
       </w:r>
     </w:p>
     <w:p>
@@ -5025,26 +4820,10 @@
         <w:t>The goal of this sof</w:t>
       </w:r>
       <w:r>
-        <w:t xml:space="preserve">tware system is to build a traffic lights simulator consisting of traffic lights, sensors and </w:t>
-      </w:r>
-      <w:proofErr w:type="spellStart"/>
-      <w:r>
-        <w:t>crossings</w:t>
-      </w:r>
-      <w:r>
-        <w:t>.In</w:t>
-      </w:r>
-      <w:proofErr w:type="spellEnd"/>
-      <w:r>
-        <w:t xml:space="preserve"> addition, the User Requirements Specification (URS) </w:t>
-      </w:r>
-      <w:proofErr w:type="gramStart"/>
-      <w:r>
-        <w:t>will be described</w:t>
-      </w:r>
-      <w:proofErr w:type="gramEnd"/>
-      <w:r>
-        <w:t xml:space="preserve"> such as functional and non-functional requirements and user interface.</w:t>
+        <w:t>tware system is to build a traffic lights simulator consisting of traffic lights, sensors and crossings</w:t>
+      </w:r>
+      <w:r>
+        <w:t>.In addition, the User Requirements Specification (URS) will be described such as functional and non-functional requirements and user interface.</w:t>
       </w:r>
     </w:p>
     <w:p>
@@ -5182,14 +4961,14 @@
           <w:lang w:val="en-GB"/>
         </w:rPr>
       </w:pPr>
-      <w:bookmarkStart w:id="18" w:name="_Toc444596802"/>
+      <w:bookmarkStart w:id="10" w:name="_Toc444596802"/>
       <w:r>
         <w:rPr>
           <w:lang w:val="en-GB"/>
         </w:rPr>
         <w:t>Functional requirements</w:t>
       </w:r>
-      <w:bookmarkEnd w:id="18"/>
+      <w:bookmarkEnd w:id="10"/>
     </w:p>
     <w:p>
       <w:pPr>
@@ -5209,7 +4988,7 @@
         </w:rPr>
         <w:t xml:space="preserve"> </w:t>
       </w:r>
-      <w:bookmarkStart w:id="19" w:name="_Toc444596803"/>
+      <w:bookmarkStart w:id="11" w:name="_Toc444596803"/>
       <w:r>
         <w:rPr>
           <w:lang w:val="en-GB"/>
@@ -5228,7 +5007,7 @@
         </w:rPr>
         <w:t>)</w:t>
       </w:r>
-      <w:bookmarkEnd w:id="19"/>
+      <w:bookmarkEnd w:id="11"/>
     </w:p>
     <w:p>
       <w:pPr>
@@ -5529,16 +5308,8 @@
         <w:rPr>
           <w:rFonts w:ascii="Times New Roman" w:hAnsi="Times New Roman" w:cs="Times New Roman"/>
         </w:rPr>
-        <w:t xml:space="preserve">. </w:t>
-      </w:r>
-      <w:proofErr w:type="gramStart"/>
-      <w:r>
-        <w:rPr>
-          <w:rFonts w:ascii="Times New Roman" w:hAnsi="Times New Roman" w:cs="Times New Roman"/>
-        </w:rPr>
-        <w:t>There</w:t>
-      </w:r>
-      <w:proofErr w:type="gramEnd"/>
+        <w:t>. There</w:t>
+      </w:r>
       <w:r>
         <w:rPr>
           <w:rFonts w:ascii="Times New Roman" w:hAnsi="Times New Roman" w:cs="Times New Roman"/>
@@ -5564,24 +5335,13 @@
           <w:rFonts w:ascii="Times New Roman" w:hAnsi="Times New Roman" w:cs="Times New Roman"/>
         </w:rPr>
       </w:pPr>
-      <w:proofErr w:type="gramStart"/>
       <w:r>
         <w:rPr>
           <w:rFonts w:ascii="Times New Roman" w:hAnsi="Times New Roman" w:cs="Times New Roman"/>
           <w:b/>
         </w:rPr>
-        <w:t>3.</w:t>
-      </w:r>
-      <w:proofErr w:type="spellStart"/>
-      <w:r>
-        <w:rPr>
-          <w:rFonts w:ascii="Times New Roman" w:hAnsi="Times New Roman" w:cs="Times New Roman"/>
-          <w:b/>
-        </w:rPr>
-        <w:t>a</w:t>
-      </w:r>
-      <w:proofErr w:type="spellEnd"/>
-      <w:proofErr w:type="gramEnd"/>
+        <w:t>3.a</w:t>
+      </w:r>
       <w:r>
         <w:rPr>
           <w:rFonts w:ascii="Times New Roman" w:hAnsi="Times New Roman" w:cs="Times New Roman"/>
@@ -7685,21 +7445,7 @@
         <w:rPr>
           <w:rFonts w:ascii="Times New Roman" w:hAnsi="Times New Roman" w:cs="Times New Roman"/>
         </w:rPr>
-        <w:t xml:space="preserve"> </w:t>
-      </w:r>
-      <w:proofErr w:type="gramStart"/>
-      <w:r>
-        <w:rPr>
-          <w:rFonts w:ascii="Times New Roman" w:hAnsi="Times New Roman" w:cs="Times New Roman"/>
-        </w:rPr>
-        <w:t>The</w:t>
-      </w:r>
-      <w:proofErr w:type="gramEnd"/>
-      <w:r>
-        <w:rPr>
-          <w:rFonts w:ascii="Times New Roman" w:hAnsi="Times New Roman" w:cs="Times New Roman"/>
-        </w:rPr>
-        <w:t xml:space="preserve"> input of </w:t>
+        <w:t xml:space="preserve"> The input of </w:t>
       </w:r>
       <w:r>
         <w:rPr>
@@ -9243,14 +8989,14 @@
           <w:lang w:val="en-GB"/>
         </w:rPr>
       </w:pPr>
-      <w:bookmarkStart w:id="20" w:name="_Toc444596804"/>
+      <w:bookmarkStart w:id="12" w:name="_Toc444596804"/>
       <w:r>
         <w:rPr>
           <w:lang w:val="en-GB"/>
         </w:rPr>
         <w:t>Non-functional requirements</w:t>
       </w:r>
-      <w:bookmarkEnd w:id="20"/>
+      <w:bookmarkEnd w:id="12"/>
     </w:p>
     <w:p>
       <w:pPr>
@@ -9262,29 +9008,286 @@
     <w:p>
       <w:pPr>
         <w:ind w:firstLine="708"/>
+      </w:pPr>
+      <w:r>
         <w:rPr>
           <w:lang w:val="en-GB"/>
         </w:rPr>
-      </w:pPr>
-      <w:r>
-        <w:rPr>
+        <w:t>To begin with,</w:t>
+      </w:r>
+      <w:r>
+        <w:t xml:space="preserve"> the software system will have a user-friendly interface so that all users, no matter how experienced they are, will be able to create a simple traffic flow simulation. Also, reliability by assuring the user that the application will not crash at unexpected times.</w:t>
+      </w:r>
+    </w:p>
+    <w:p>
+      <w:pPr>
+        <w:ind w:firstLine="708"/>
+      </w:pPr>
+    </w:p>
+    <w:p>
+      <w:pPr>
+        <w:spacing w:before="100" w:beforeAutospacing="1" w:after="100" w:afterAutospacing="1" w:line="240" w:lineRule="auto"/>
+        <w:rPr>
+          <w:rFonts w:eastAsia="Times New Roman" w:cs="Times New Roman"/>
+          <w:color w:val="000000"/>
           <w:lang w:val="en-GB"/>
         </w:rPr>
-        <w:t>To begin with,</w:t>
-      </w:r>
-      <w:r>
-        <w:t xml:space="preserve"> the software system will have a user-friendly interface so that all users, no matter how experienced they are, will be able to create a simple traffic flow simulation. Also, reliability by assuring the user that the application will not crash at unexpected times.</w:t>
-      </w:r>
-    </w:p>
-    <w:p>
-      <w:pPr>
+      </w:pPr>
+    </w:p>
+    <w:p>
+      <w:pPr>
+        <w:pStyle w:val="Heading1"/>
+        <w:jc w:val="center"/>
         <w:rPr>
           <w:lang w:val="en-GB"/>
         </w:rPr>
       </w:pPr>
+      <w:r>
+        <w:rPr>
+          <w:lang w:val="en-GB"/>
+        </w:rPr>
+        <w:t>MoSCoW</w:t>
+      </w:r>
+    </w:p>
+    <w:p>
+      <w:r>
+        <w:t>Must</w:t>
+      </w:r>
+    </w:p>
+    <w:p>
+      <w:pPr>
+        <w:pStyle w:val="ListParagraph"/>
+        <w:numPr>
+          <w:ilvl w:val="0"/>
+          <w:numId w:val="47"/>
+        </w:numPr>
+      </w:pPr>
+      <w:r>
+        <w:t xml:space="preserve">Project plan: is a document, in which is used to guide project team and stake holders threw out the project.   </w:t>
+      </w:r>
+    </w:p>
+    <w:p>
+      <w:pPr>
+        <w:pStyle w:val="ListParagraph"/>
+        <w:numPr>
+          <w:ilvl w:val="0"/>
+          <w:numId w:val="47"/>
+        </w:numPr>
+      </w:pPr>
+      <w:r>
+        <w:t>User requirement specification: is a document, that describes the business needs that users require from the system.</w:t>
+      </w:r>
+    </w:p>
+    <w:p>
+      <w:pPr>
+        <w:pStyle w:val="ListParagraph"/>
+        <w:numPr>
+          <w:ilvl w:val="0"/>
+          <w:numId w:val="47"/>
+        </w:numPr>
+        <w:rPr>
+          <w:lang w:val="en-GB"/>
+        </w:rPr>
+      </w:pPr>
+      <w:r>
+        <w:t>Test Plan: is a document, that describes how the product should be tested.</w:t>
+      </w:r>
+    </w:p>
+    <w:p>
+      <w:pPr>
+        <w:pStyle w:val="ListParagraph"/>
+        <w:numPr>
+          <w:ilvl w:val="0"/>
+          <w:numId w:val="47"/>
+        </w:numPr>
+        <w:rPr>
+          <w:lang w:val="en-GB"/>
+        </w:rPr>
+      </w:pPr>
+      <w:r>
+        <w:t xml:space="preserve">Class diagram design: is </w:t>
+      </w:r>
+      <w:r>
+        <w:rPr>
+          <w:lang w:val="en-GB"/>
+        </w:rPr>
+        <w:t xml:space="preserve"> </w:t>
+      </w:r>
+      <w:r>
+        <w:rPr>
+          <w:lang w:val="en-GB"/>
+        </w:rPr>
+        <w:t>a document, that describes the structure of classes by representing them as a diagram, that shows all the variables, methods and connections between classes.</w:t>
+      </w:r>
+    </w:p>
+    <w:p>
+      <w:pPr>
+        <w:pStyle w:val="ListParagraph"/>
+        <w:numPr>
+          <w:ilvl w:val="0"/>
+          <w:numId w:val="47"/>
+        </w:numPr>
+        <w:rPr>
+          <w:lang w:val="en-GB"/>
+        </w:rPr>
+      </w:pPr>
+      <w:r>
+        <w:rPr>
+          <w:lang w:val="en-GB"/>
+        </w:rPr>
+        <w:t>GUI design: is a picture, that represents how the application interface will look.</w:t>
+      </w:r>
+    </w:p>
+    <w:p>
+      <w:pPr>
+        <w:pStyle w:val="ListParagraph"/>
+        <w:numPr>
+          <w:ilvl w:val="0"/>
+          <w:numId w:val="47"/>
+        </w:numPr>
+        <w:rPr>
+          <w:lang w:val="en-GB"/>
+        </w:rPr>
+      </w:pPr>
+      <w:r>
+        <w:rPr>
+          <w:lang w:val="en-GB"/>
+        </w:rPr>
+        <w:t xml:space="preserve">Prototype: is an incomplete version of the application, that simulates few aspect, that the final product will have. </w:t>
+      </w:r>
+    </w:p>
+    <w:p>
+      <w:pPr>
+        <w:pStyle w:val="ListParagraph"/>
+        <w:numPr>
+          <w:ilvl w:val="0"/>
+          <w:numId w:val="47"/>
+        </w:numPr>
+        <w:rPr>
+          <w:lang w:val="en-GB"/>
+        </w:rPr>
+      </w:pPr>
+      <w:r>
+        <w:rPr>
+          <w:lang w:val="en-GB"/>
+        </w:rPr>
+        <w:t>User’s manual: is a document, that describes how the application should be used by the user.</w:t>
+      </w:r>
+    </w:p>
+    <w:p>
+      <w:pPr>
+        <w:pStyle w:val="ListParagraph"/>
+        <w:numPr>
+          <w:ilvl w:val="0"/>
+          <w:numId w:val="47"/>
+        </w:numPr>
+        <w:rPr>
+          <w:lang w:val="en-GB"/>
+        </w:rPr>
+      </w:pPr>
+      <w:r>
+        <w:rPr>
+          <w:lang w:val="en-GB"/>
+        </w:rPr>
+        <w:t xml:space="preserve">C# Application: is the final product of our project. The application has to </w:t>
+      </w:r>
+      <w:r>
+        <w:rPr>
+          <w:lang w:val="en-GB"/>
+        </w:rPr>
+        <w:t>satisfy all of the requirements</w:t>
+      </w:r>
+      <w:r>
+        <w:rPr>
+          <w:lang w:val="en-GB"/>
+        </w:rPr>
+        <w:t>.</w:t>
+      </w:r>
+      <w:bookmarkStart w:id="13" w:name="_GoBack"/>
+      <w:bookmarkEnd w:id="13"/>
+      <w:r>
+        <w:rPr>
+          <w:lang w:val="en-GB"/>
+        </w:rPr>
+        <w:t xml:space="preserve"> </w:t>
+      </w:r>
+    </w:p>
+    <w:p>
+      <w:pPr>
+        <w:pStyle w:val="ListParagraph"/>
+        <w:numPr>
+          <w:ilvl w:val="0"/>
+          <w:numId w:val="47"/>
+        </w:numPr>
+        <w:rPr>
+          <w:lang w:val="en-GB"/>
+        </w:rPr>
+      </w:pPr>
+      <w:r>
+        <w:rPr>
+          <w:lang w:val="en-GB"/>
+        </w:rPr>
+        <w:t xml:space="preserve">Process report: is a document, </w:t>
+      </w:r>
+      <w:r>
+        <w:rPr>
+          <w:lang w:val="en-GB"/>
+        </w:rPr>
+        <w:t>that highlights how the team’s process influenced the work on the project.</w:t>
+      </w:r>
+    </w:p>
+    <w:p>
+      <w:pPr>
+        <w:rPr>
+          <w:lang w:val="en-GB"/>
+        </w:rPr>
+      </w:pPr>
+      <w:r>
+        <w:rPr>
+          <w:lang w:val="en-GB"/>
+        </w:rPr>
+        <w:t>Won’t</w:t>
+      </w:r>
+    </w:p>
+    <w:p>
+      <w:pPr>
+        <w:pStyle w:val="ListParagraph"/>
+        <w:numPr>
+          <w:ilvl w:val="0"/>
+          <w:numId w:val="48"/>
+        </w:numPr>
+        <w:rPr>
+          <w:lang w:val="en-GB"/>
+        </w:rPr>
+      </w:pPr>
+      <w:r>
+        <w:rPr>
+          <w:lang w:val="en-GB"/>
+        </w:rPr>
+        <w:t xml:space="preserve">Anything hardware related: </w:t>
+      </w:r>
+      <w:r>
+        <w:rPr>
+          <w:lang w:val="en-GB"/>
+        </w:rPr>
+        <w:t xml:space="preserve"> </w:t>
+      </w:r>
+      <w:r>
+        <w:rPr>
+          <w:lang w:val="en-GB"/>
+        </w:rPr>
+        <w:t>we are only delivering the application, we are not going to deliver any electronic devices for system to run.</w:t>
+      </w:r>
+    </w:p>
+    <w:p>
+      <w:pPr>
+        <w:rPr>
+          <w:lang w:val="en-GB"/>
+        </w:rPr>
+      </w:pPr>
     </w:p>
     <w:sectPr>
-      <w:footerReference w:type="default" r:id="rId10"/>
+      <w:footerReference w:type="default" r:id="rId9"/>
       <w:pgSz w:w="11905" w:h="16837"/>
       <w:pgMar w:top="1440" w:right="1800" w:bottom="1440" w:left="1800" w:header="1440" w:footer="1440" w:gutter="0"/>
       <w:pgNumType w:start="0"/>
@@ -9297,7 +9300,7 @@
 </file>
 
 <file path=word/endnotes.xml><?xml version="1.0" encoding="utf-8"?>
-<w:endnotes xmlns:wpc="http://schemas.microsoft.com/office/word/2010/wordprocessingCanvas" xmlns:mc="http://schemas.openxmlformats.org/markup-compatibility/2006" xmlns:o="urn:schemas-microsoft-com:office:office" xmlns:r="http://schemas.openxmlformats.org/officeDocument/2006/relationships" xmlns:m="http://schemas.openxmlformats.org/officeDocument/2006/math" xmlns:v="urn:schemas-microsoft-com:vml" xmlns:wp14="http://schemas.microsoft.com/office/word/2010/wordprocessingDrawing" xmlns:wp="http://schemas.openxmlformats.org/drawingml/2006/wordprocessingDrawing" xmlns:w10="urn:schemas-microsoft-com:office:word" xmlns:w="http://schemas.openxmlformats.org/wordprocessingml/2006/main" xmlns:w14="http://schemas.microsoft.com/office/word/2010/wordml" xmlns:wpg="http://schemas.microsoft.com/office/word/2010/wordprocessingGroup" xmlns:wpi="http://schemas.microsoft.com/office/word/2010/wordprocessingInk" xmlns:wne="http://schemas.microsoft.com/office/word/2006/wordml" xmlns:wps="http://schemas.microsoft.com/office/word/2010/wordprocessingShape" mc:Ignorable="w14 wp14">
+<w:endnotes xmlns:wpc="http://schemas.microsoft.com/office/word/2010/wordprocessingCanvas" xmlns:mo="http://schemas.microsoft.com/office/mac/office/2008/main" xmlns:mc="http://schemas.openxmlformats.org/markup-compatibility/2006" xmlns:mv="urn:schemas-microsoft-com:mac:vml" xmlns:o="urn:schemas-microsoft-com:office:office" xmlns:r="http://schemas.openxmlformats.org/officeDocument/2006/relationships" xmlns:m="http://schemas.openxmlformats.org/officeDocument/2006/math" xmlns:v="urn:schemas-microsoft-com:vml" xmlns:wp14="http://schemas.microsoft.com/office/word/2010/wordprocessingDrawing" xmlns:wp="http://schemas.openxmlformats.org/drawingml/2006/wordprocessingDrawing" xmlns:w10="urn:schemas-microsoft-com:office:word" xmlns:w="http://schemas.openxmlformats.org/wordprocessingml/2006/main" xmlns:w14="http://schemas.microsoft.com/office/word/2010/wordml" xmlns:w15="http://schemas.microsoft.com/office/word/2012/wordml" xmlns:wpg="http://schemas.microsoft.com/office/word/2010/wordprocessingGroup" xmlns:wpi="http://schemas.microsoft.com/office/word/2010/wordprocessingInk" xmlns:wne="http://schemas.microsoft.com/office/word/2006/wordml" xmlns:wps="http://schemas.microsoft.com/office/word/2010/wordprocessingShape" mc:Ignorable="w14 w15 wp14">
   <w:endnote w:type="separator" w:id="-1">
     <w:p>
       <w:pPr>
@@ -9322,7 +9325,7 @@
 </file>
 
 <file path=word/footer1.xml><?xml version="1.0" encoding="utf-8"?>
-<w:ftr xmlns:wpc="http://schemas.microsoft.com/office/word/2010/wordprocessingCanvas" xmlns:mc="http://schemas.openxmlformats.org/markup-compatibility/2006" xmlns:o="urn:schemas-microsoft-com:office:office" xmlns:r="http://schemas.openxmlformats.org/officeDocument/2006/relationships" xmlns:m="http://schemas.openxmlformats.org/officeDocument/2006/math" xmlns:v="urn:schemas-microsoft-com:vml" xmlns:wp14="http://schemas.microsoft.com/office/word/2010/wordprocessingDrawing" xmlns:wp="http://schemas.openxmlformats.org/drawingml/2006/wordprocessingDrawing" xmlns:w10="urn:schemas-microsoft-com:office:word" xmlns:w="http://schemas.openxmlformats.org/wordprocessingml/2006/main" xmlns:w14="http://schemas.microsoft.com/office/word/2010/wordml" xmlns:wpg="http://schemas.microsoft.com/office/word/2010/wordprocessingGroup" xmlns:wpi="http://schemas.microsoft.com/office/word/2010/wordprocessingInk" xmlns:wne="http://schemas.microsoft.com/office/word/2006/wordml" xmlns:wps="http://schemas.microsoft.com/office/word/2010/wordprocessingShape" mc:Ignorable="w14 wp14">
+<w:ftr xmlns:wpc="http://schemas.microsoft.com/office/word/2010/wordprocessingCanvas" xmlns:mo="http://schemas.microsoft.com/office/mac/office/2008/main" xmlns:mc="http://schemas.openxmlformats.org/markup-compatibility/2006" xmlns:mv="urn:schemas-microsoft-com:mac:vml" xmlns:o="urn:schemas-microsoft-com:office:office" xmlns:r="http://schemas.openxmlformats.org/officeDocument/2006/relationships" xmlns:m="http://schemas.openxmlformats.org/officeDocument/2006/math" xmlns:v="urn:schemas-microsoft-com:vml" xmlns:wp14="http://schemas.microsoft.com/office/word/2010/wordprocessingDrawing" xmlns:wp="http://schemas.openxmlformats.org/drawingml/2006/wordprocessingDrawing" xmlns:w10="urn:schemas-microsoft-com:office:word" xmlns:w="http://schemas.openxmlformats.org/wordprocessingml/2006/main" xmlns:w14="http://schemas.microsoft.com/office/word/2010/wordml" xmlns:w15="http://schemas.microsoft.com/office/word/2012/wordml" xmlns:wpg="http://schemas.microsoft.com/office/word/2010/wordprocessingGroup" xmlns:wpi="http://schemas.microsoft.com/office/word/2010/wordprocessingInk" xmlns:wne="http://schemas.microsoft.com/office/word/2006/wordml" xmlns:wps="http://schemas.microsoft.com/office/word/2010/wordprocessingShape" mc:Ignorable="w14 w15 wp14">
   <w:sdt>
     <w:sdtPr>
       <w:id w:val="-19702693"/>
@@ -9364,7 +9367,7 @@
             <w:bCs/>
             <w:noProof/>
           </w:rPr>
-          <w:t>1</w:t>
+          <w:t>10</w:t>
         </w:r>
         <w:r>
           <w:rPr>
@@ -9400,7 +9403,7 @@
 </file>
 
 <file path=word/footnotes.xml><?xml version="1.0" encoding="utf-8"?>
-<w:footnotes xmlns:wpc="http://schemas.microsoft.com/office/word/2010/wordprocessingCanvas" xmlns:mc="http://schemas.openxmlformats.org/markup-compatibility/2006" xmlns:o="urn:schemas-microsoft-com:office:office" xmlns:r="http://schemas.openxmlformats.org/officeDocument/2006/relationships" xmlns:m="http://schemas.openxmlformats.org/officeDocument/2006/math" xmlns:v="urn:schemas-microsoft-com:vml" xmlns:wp14="http://schemas.microsoft.com/office/word/2010/wordprocessingDrawing" xmlns:wp="http://schemas.openxmlformats.org/drawingml/2006/wordprocessingDrawing" xmlns:w10="urn:schemas-microsoft-com:office:word" xmlns:w="http://schemas.openxmlformats.org/wordprocessingml/2006/main" xmlns:w14="http://schemas.microsoft.com/office/word/2010/wordml" xmlns:wpg="http://schemas.microsoft.com/office/word/2010/wordprocessingGroup" xmlns:wpi="http://schemas.microsoft.com/office/word/2010/wordprocessingInk" xmlns:wne="http://schemas.microsoft.com/office/word/2006/wordml" xmlns:wps="http://schemas.microsoft.com/office/word/2010/wordprocessingShape" mc:Ignorable="w14 wp14">
+<w:footnotes xmlns:wpc="http://schemas.microsoft.com/office/word/2010/wordprocessingCanvas" xmlns:mo="http://schemas.microsoft.com/office/mac/office/2008/main" xmlns:mc="http://schemas.openxmlformats.org/markup-compatibility/2006" xmlns:mv="urn:schemas-microsoft-com:mac:vml" xmlns:o="urn:schemas-microsoft-com:office:office" xmlns:r="http://schemas.openxmlformats.org/officeDocument/2006/relationships" xmlns:m="http://schemas.openxmlformats.org/officeDocument/2006/math" xmlns:v="urn:schemas-microsoft-com:vml" xmlns:wp14="http://schemas.microsoft.com/office/word/2010/wordprocessingDrawing" xmlns:wp="http://schemas.openxmlformats.org/drawingml/2006/wordprocessingDrawing" xmlns:w10="urn:schemas-microsoft-com:office:word" xmlns:w="http://schemas.openxmlformats.org/wordprocessingml/2006/main" xmlns:w14="http://schemas.microsoft.com/office/word/2010/wordml" xmlns:w15="http://schemas.microsoft.com/office/word/2012/wordml" xmlns:wpg="http://schemas.microsoft.com/office/word/2010/wordprocessingGroup" xmlns:wpi="http://schemas.microsoft.com/office/word/2010/wordprocessingInk" xmlns:wne="http://schemas.microsoft.com/office/word/2006/wordml" xmlns:wps="http://schemas.microsoft.com/office/word/2010/wordprocessingShape" mc:Ignorable="w14 w15 wp14">
   <w:footnote w:type="separator" w:id="-1">
     <w:p>
       <w:pPr>
@@ -9425,7 +9428,7 @@
 </file>
 
 <file path=word/numbering.xml><?xml version="1.0" encoding="utf-8"?>
-<w:numbering xmlns:wpc="http://schemas.microsoft.com/office/word/2010/wordprocessingCanvas" xmlns:mc="http://schemas.openxmlformats.org/markup-compatibility/2006" xmlns:o="urn:schemas-microsoft-com:office:office" xmlns:r="http://schemas.openxmlformats.org/officeDocument/2006/relationships" xmlns:m="http://schemas.openxmlformats.org/officeDocument/2006/math" xmlns:v="urn:schemas-microsoft-com:vml" xmlns:wp14="http://schemas.microsoft.com/office/word/2010/wordprocessingDrawing" xmlns:wp="http://schemas.openxmlformats.org/drawingml/2006/wordprocessingDrawing" xmlns:w10="urn:schemas-microsoft-com:office:word" xmlns:w="http://schemas.openxmlformats.org/wordprocessingml/2006/main" xmlns:w14="http://schemas.microsoft.com/office/word/2010/wordml" xmlns:wpg="http://schemas.microsoft.com/office/word/2010/wordprocessingGroup" xmlns:wpi="http://schemas.microsoft.com/office/word/2010/wordprocessingInk" xmlns:wne="http://schemas.microsoft.com/office/word/2006/wordml" xmlns:wps="http://schemas.microsoft.com/office/word/2010/wordprocessingShape" mc:Ignorable="w14 wp14">
+<w:numbering xmlns:wpc="http://schemas.microsoft.com/office/word/2010/wordprocessingCanvas" xmlns:mo="http://schemas.microsoft.com/office/mac/office/2008/main" xmlns:mc="http://schemas.openxmlformats.org/markup-compatibility/2006" xmlns:mv="urn:schemas-microsoft-com:mac:vml" xmlns:o="urn:schemas-microsoft-com:office:office" xmlns:r="http://schemas.openxmlformats.org/officeDocument/2006/relationships" xmlns:m="http://schemas.openxmlformats.org/officeDocument/2006/math" xmlns:v="urn:schemas-microsoft-com:vml" xmlns:wp14="http://schemas.microsoft.com/office/word/2010/wordprocessingDrawing" xmlns:wp="http://schemas.openxmlformats.org/drawingml/2006/wordprocessingDrawing" xmlns:w10="urn:schemas-microsoft-com:office:word" xmlns:w="http://schemas.openxmlformats.org/wordprocessingml/2006/main" xmlns:w14="http://schemas.microsoft.com/office/word/2010/wordml" xmlns:w15="http://schemas.microsoft.com/office/word/2012/wordml" xmlns:wpg="http://schemas.microsoft.com/office/word/2010/wordprocessingGroup" xmlns:wpi="http://schemas.microsoft.com/office/word/2010/wordprocessingInk" xmlns:wne="http://schemas.microsoft.com/office/word/2006/wordml" xmlns:wps="http://schemas.microsoft.com/office/word/2010/wordprocessingShape" mc:Ignorable="w14 w15 wp14">
   <w:abstractNum w:abstractNumId="0">
     <w:nsid w:val="03AC1801"/>
     <w:multiLevelType w:val="hybridMultilevel"/>
@@ -11240,6 +11243,95 @@
     </w:lvl>
   </w:abstractNum>
   <w:abstractNum w:abstractNumId="18">
+    <w:nsid w:val="34001D6A"/>
+    <w:multiLevelType w:val="hybridMultilevel"/>
+    <w:tmpl w:val="5E44EA18"/>
+    <w:lvl w:ilvl="0" w:tplc="0409000F">
+      <w:start w:val="1"/>
+      <w:numFmt w:val="decimal"/>
+      <w:lvlText w:val="%1."/>
+      <w:lvlJc w:val="left"/>
+      <w:pPr>
+        <w:ind w:left="720" w:hanging="360"/>
+      </w:pPr>
+      <w:rPr>
+        <w:rFonts w:hint="default"/>
+      </w:rPr>
+    </w:lvl>
+    <w:lvl w:ilvl="1" w:tplc="04090019" w:tentative="1">
+      <w:start w:val="1"/>
+      <w:numFmt w:val="lowerLetter"/>
+      <w:lvlText w:val="%2."/>
+      <w:lvlJc w:val="left"/>
+      <w:pPr>
+        <w:ind w:left="1440" w:hanging="360"/>
+      </w:pPr>
+    </w:lvl>
+    <w:lvl w:ilvl="2" w:tplc="0409001B" w:tentative="1">
+      <w:start w:val="1"/>
+      <w:numFmt w:val="lowerRoman"/>
+      <w:lvlText w:val="%3."/>
+      <w:lvlJc w:val="right"/>
+      <w:pPr>
+        <w:ind w:left="2160" w:hanging="180"/>
+      </w:pPr>
+    </w:lvl>
+    <w:lvl w:ilvl="3" w:tplc="0409000F" w:tentative="1">
+      <w:start w:val="1"/>
+      <w:numFmt w:val="decimal"/>
+      <w:lvlText w:val="%4."/>
+      <w:lvlJc w:val="left"/>
+      <w:pPr>
+        <w:ind w:left="2880" w:hanging="360"/>
+      </w:pPr>
+    </w:lvl>
+    <w:lvl w:ilvl="4" w:tplc="04090019" w:tentative="1">
+      <w:start w:val="1"/>
+      <w:numFmt w:val="lowerLetter"/>
+      <w:lvlText w:val="%5."/>
+      <w:lvlJc w:val="left"/>
+      <w:pPr>
+        <w:ind w:left="3600" w:hanging="360"/>
+      </w:pPr>
+    </w:lvl>
+    <w:lvl w:ilvl="5" w:tplc="0409001B" w:tentative="1">
+      <w:start w:val="1"/>
+      <w:numFmt w:val="lowerRoman"/>
+      <w:lvlText w:val="%6."/>
+      <w:lvlJc w:val="right"/>
+      <w:pPr>
+        <w:ind w:left="4320" w:hanging="180"/>
+      </w:pPr>
+    </w:lvl>
+    <w:lvl w:ilvl="6" w:tplc="0409000F" w:tentative="1">
+      <w:start w:val="1"/>
+      <w:numFmt w:val="decimal"/>
+      <w:lvlText w:val="%7."/>
+      <w:lvlJc w:val="left"/>
+      <w:pPr>
+        <w:ind w:left="5040" w:hanging="360"/>
+      </w:pPr>
+    </w:lvl>
+    <w:lvl w:ilvl="7" w:tplc="04090019" w:tentative="1">
+      <w:start w:val="1"/>
+      <w:numFmt w:val="lowerLetter"/>
+      <w:lvlText w:val="%8."/>
+      <w:lvlJc w:val="left"/>
+      <w:pPr>
+        <w:ind w:left="5760" w:hanging="360"/>
+      </w:pPr>
+    </w:lvl>
+    <w:lvl w:ilvl="8" w:tplc="0409001B" w:tentative="1">
+      <w:start w:val="1"/>
+      <w:numFmt w:val="lowerRoman"/>
+      <w:lvlText w:val="%9."/>
+      <w:lvlJc w:val="right"/>
+      <w:pPr>
+        <w:ind w:left="6480" w:hanging="180"/>
+      </w:pPr>
+    </w:lvl>
+  </w:abstractNum>
+  <w:abstractNum w:abstractNumId="19">
     <w:nsid w:val="34002C59"/>
     <w:multiLevelType w:val="hybridMultilevel"/>
     <w:tmpl w:val="F9861854"/>
@@ -11352,7 +11444,7 @@
       </w:rPr>
     </w:lvl>
   </w:abstractNum>
-  <w:abstractNum w:abstractNumId="19">
+  <w:abstractNum w:abstractNumId="20">
     <w:nsid w:val="3A67403C"/>
     <w:multiLevelType w:val="hybridMultilevel"/>
     <w:tmpl w:val="AF62B94E"/>
@@ -11443,7 +11535,7 @@
       </w:pPr>
     </w:lvl>
   </w:abstractNum>
-  <w:abstractNum w:abstractNumId="20">
+  <w:abstractNum w:abstractNumId="21">
     <w:nsid w:val="3B86455C"/>
     <w:multiLevelType w:val="hybridMultilevel"/>
     <w:tmpl w:val="EBA6E4FE"/>
@@ -11532,7 +11624,7 @@
       </w:pPr>
     </w:lvl>
   </w:abstractNum>
-  <w:abstractNum w:abstractNumId="21">
+  <w:abstractNum w:abstractNumId="22">
     <w:nsid w:val="3C4F7082"/>
     <w:multiLevelType w:val="hybridMultilevel"/>
     <w:tmpl w:val="FB220BAC"/>
@@ -11645,7 +11737,7 @@
       </w:rPr>
     </w:lvl>
   </w:abstractNum>
-  <w:abstractNum w:abstractNumId="22">
+  <w:abstractNum w:abstractNumId="23">
     <w:nsid w:val="3E044F9F"/>
     <w:multiLevelType w:val="hybridMultilevel"/>
     <w:tmpl w:val="D1147870"/>
@@ -11734,7 +11826,7 @@
       </w:pPr>
     </w:lvl>
   </w:abstractNum>
-  <w:abstractNum w:abstractNumId="23">
+  <w:abstractNum w:abstractNumId="24">
     <w:nsid w:val="42992B8B"/>
     <w:multiLevelType w:val="hybridMultilevel"/>
     <w:tmpl w:val="FE2CA440"/>
@@ -11847,7 +11939,7 @@
       </w:rPr>
     </w:lvl>
   </w:abstractNum>
-  <w:abstractNum w:abstractNumId="24">
+  <w:abstractNum w:abstractNumId="25">
     <w:nsid w:val="42A9117F"/>
     <w:multiLevelType w:val="hybridMultilevel"/>
     <w:tmpl w:val="02FCDFD0"/>
@@ -11936,7 +12028,7 @@
       </w:pPr>
     </w:lvl>
   </w:abstractNum>
-  <w:abstractNum w:abstractNumId="25">
+  <w:abstractNum w:abstractNumId="26">
     <w:nsid w:val="443C0081"/>
     <w:multiLevelType w:val="hybridMultilevel"/>
     <w:tmpl w:val="ED020806"/>
@@ -12025,7 +12117,7 @@
       </w:pPr>
     </w:lvl>
   </w:abstractNum>
-  <w:abstractNum w:abstractNumId="26">
+  <w:abstractNum w:abstractNumId="27">
     <w:nsid w:val="4743140A"/>
     <w:multiLevelType w:val="hybridMultilevel"/>
     <w:tmpl w:val="FB00BEB4"/>
@@ -12138,7 +12230,7 @@
       </w:rPr>
     </w:lvl>
   </w:abstractNum>
-  <w:abstractNum w:abstractNumId="27">
+  <w:abstractNum w:abstractNumId="28">
     <w:nsid w:val="4E7A6AAE"/>
     <w:multiLevelType w:val="hybridMultilevel"/>
     <w:tmpl w:val="B22837D2"/>
@@ -12251,7 +12343,7 @@
       </w:rPr>
     </w:lvl>
   </w:abstractNum>
-  <w:abstractNum w:abstractNumId="28">
+  <w:abstractNum w:abstractNumId="29">
     <w:nsid w:val="53BE6342"/>
     <w:multiLevelType w:val="hybridMultilevel"/>
     <w:tmpl w:val="238880EC"/>
@@ -12340,7 +12432,7 @@
       </w:pPr>
     </w:lvl>
   </w:abstractNum>
-  <w:abstractNum w:abstractNumId="29">
+  <w:abstractNum w:abstractNumId="30">
     <w:nsid w:val="548C3F47"/>
     <w:multiLevelType w:val="hybridMultilevel"/>
     <w:tmpl w:val="A78408A4"/>
@@ -12453,7 +12545,7 @@
       </w:rPr>
     </w:lvl>
   </w:abstractNum>
-  <w:abstractNum w:abstractNumId="30">
+  <w:abstractNum w:abstractNumId="31">
     <w:nsid w:val="591F4F82"/>
     <w:multiLevelType w:val="hybridMultilevel"/>
     <w:tmpl w:val="E8802D30"/>
@@ -12539,7 +12631,7 @@
       </w:pPr>
     </w:lvl>
   </w:abstractNum>
-  <w:abstractNum w:abstractNumId="31">
+  <w:abstractNum w:abstractNumId="32">
     <w:nsid w:val="5ABF21F5"/>
     <w:multiLevelType w:val="hybridMultilevel"/>
     <w:tmpl w:val="81D2DEF2"/>
@@ -12631,7 +12723,7 @@
       </w:pPr>
     </w:lvl>
   </w:abstractNum>
-  <w:abstractNum w:abstractNumId="32">
+  <w:abstractNum w:abstractNumId="33">
     <w:nsid w:val="5CB97343"/>
     <w:multiLevelType w:val="hybridMultilevel"/>
     <w:tmpl w:val="450C44BA"/>
@@ -12743,7 +12835,7 @@
       </w:rPr>
     </w:lvl>
   </w:abstractNum>
-  <w:abstractNum w:abstractNumId="33">
+  <w:abstractNum w:abstractNumId="34">
     <w:nsid w:val="5FF32520"/>
     <w:multiLevelType w:val="hybridMultilevel"/>
     <w:tmpl w:val="2ECA89DC"/>
@@ -12859,7 +12951,7 @@
       </w:pPr>
     </w:lvl>
   </w:abstractNum>
-  <w:abstractNum w:abstractNumId="34">
+  <w:abstractNum w:abstractNumId="35">
     <w:nsid w:val="619011A3"/>
     <w:multiLevelType w:val="hybridMultilevel"/>
     <w:tmpl w:val="2A8E09BE"/>
@@ -12949,7 +13041,96 @@
       </w:pPr>
     </w:lvl>
   </w:abstractNum>
-  <w:abstractNum w:abstractNumId="35">
+  <w:abstractNum w:abstractNumId="36">
+    <w:nsid w:val="62297C92"/>
+    <w:multiLevelType w:val="hybridMultilevel"/>
+    <w:tmpl w:val="D01A2478"/>
+    <w:lvl w:ilvl="0" w:tplc="0409000F">
+      <w:start w:val="1"/>
+      <w:numFmt w:val="decimal"/>
+      <w:lvlText w:val="%1."/>
+      <w:lvlJc w:val="left"/>
+      <w:pPr>
+        <w:ind w:left="720" w:hanging="360"/>
+      </w:pPr>
+      <w:rPr>
+        <w:rFonts w:hint="default"/>
+      </w:rPr>
+    </w:lvl>
+    <w:lvl w:ilvl="1" w:tplc="04090019" w:tentative="1">
+      <w:start w:val="1"/>
+      <w:numFmt w:val="lowerLetter"/>
+      <w:lvlText w:val="%2."/>
+      <w:lvlJc w:val="left"/>
+      <w:pPr>
+        <w:ind w:left="1440" w:hanging="360"/>
+      </w:pPr>
+    </w:lvl>
+    <w:lvl w:ilvl="2" w:tplc="0409001B" w:tentative="1">
+      <w:start w:val="1"/>
+      <w:numFmt w:val="lowerRoman"/>
+      <w:lvlText w:val="%3."/>
+      <w:lvlJc w:val="right"/>
+      <w:pPr>
+        <w:ind w:left="2160" w:hanging="180"/>
+      </w:pPr>
+    </w:lvl>
+    <w:lvl w:ilvl="3" w:tplc="0409000F" w:tentative="1">
+      <w:start w:val="1"/>
+      <w:numFmt w:val="decimal"/>
+      <w:lvlText w:val="%4."/>
+      <w:lvlJc w:val="left"/>
+      <w:pPr>
+        <w:ind w:left="2880" w:hanging="360"/>
+      </w:pPr>
+    </w:lvl>
+    <w:lvl w:ilvl="4" w:tplc="04090019" w:tentative="1">
+      <w:start w:val="1"/>
+      <w:numFmt w:val="lowerLetter"/>
+      <w:lvlText w:val="%5."/>
+      <w:lvlJc w:val="left"/>
+      <w:pPr>
+        <w:ind w:left="3600" w:hanging="360"/>
+      </w:pPr>
+    </w:lvl>
+    <w:lvl w:ilvl="5" w:tplc="0409001B" w:tentative="1">
+      <w:start w:val="1"/>
+      <w:numFmt w:val="lowerRoman"/>
+      <w:lvlText w:val="%6."/>
+      <w:lvlJc w:val="right"/>
+      <w:pPr>
+        <w:ind w:left="4320" w:hanging="180"/>
+      </w:pPr>
+    </w:lvl>
+    <w:lvl w:ilvl="6" w:tplc="0409000F" w:tentative="1">
+      <w:start w:val="1"/>
+      <w:numFmt w:val="decimal"/>
+      <w:lvlText w:val="%7."/>
+      <w:lvlJc w:val="left"/>
+      <w:pPr>
+        <w:ind w:left="5040" w:hanging="360"/>
+      </w:pPr>
+    </w:lvl>
+    <w:lvl w:ilvl="7" w:tplc="04090019" w:tentative="1">
+      <w:start w:val="1"/>
+      <w:numFmt w:val="lowerLetter"/>
+      <w:lvlText w:val="%8."/>
+      <w:lvlJc w:val="left"/>
+      <w:pPr>
+        <w:ind w:left="5760" w:hanging="360"/>
+      </w:pPr>
+    </w:lvl>
+    <w:lvl w:ilvl="8" w:tplc="0409001B" w:tentative="1">
+      <w:start w:val="1"/>
+      <w:numFmt w:val="lowerRoman"/>
+      <w:lvlText w:val="%9."/>
+      <w:lvlJc w:val="right"/>
+      <w:pPr>
+        <w:ind w:left="6480" w:hanging="180"/>
+      </w:pPr>
+    </w:lvl>
+  </w:abstractNum>
+  <w:abstractNum w:abstractNumId="37">
     <w:nsid w:val="65EA218E"/>
     <w:multiLevelType w:val="hybridMultilevel"/>
     <w:tmpl w:val="1E6A3B78"/>
@@ -13038,7 +13219,7 @@
       </w:pPr>
     </w:lvl>
   </w:abstractNum>
-  <w:abstractNum w:abstractNumId="36">
+  <w:abstractNum w:abstractNumId="38">
     <w:nsid w:val="65FB1A41"/>
     <w:multiLevelType w:val="hybridMultilevel"/>
     <w:tmpl w:val="A66876F8"/>
@@ -13151,7 +13332,7 @@
       </w:rPr>
     </w:lvl>
   </w:abstractNum>
-  <w:abstractNum w:abstractNumId="37">
+  <w:abstractNum w:abstractNumId="39">
     <w:nsid w:val="663431E8"/>
     <w:multiLevelType w:val="hybridMultilevel"/>
     <w:tmpl w:val="A846108E"/>
@@ -13264,7 +13445,7 @@
       </w:rPr>
     </w:lvl>
   </w:abstractNum>
-  <w:abstractNum w:abstractNumId="38">
+  <w:abstractNum w:abstractNumId="40">
     <w:nsid w:val="694125D1"/>
     <w:multiLevelType w:val="hybridMultilevel"/>
     <w:tmpl w:val="95649EC2"/>
@@ -13353,7 +13534,7 @@
       </w:pPr>
     </w:lvl>
   </w:abstractNum>
-  <w:abstractNum w:abstractNumId="39">
+  <w:abstractNum w:abstractNumId="41">
     <w:nsid w:val="6A1610FD"/>
     <w:multiLevelType w:val="hybridMultilevel"/>
     <w:tmpl w:val="ADB8DA3C"/>
@@ -13442,7 +13623,7 @@
       </w:pPr>
     </w:lvl>
   </w:abstractNum>
-  <w:abstractNum w:abstractNumId="40">
+  <w:abstractNum w:abstractNumId="42">
     <w:nsid w:val="6DA46DB7"/>
     <w:multiLevelType w:val="hybridMultilevel"/>
     <w:tmpl w:val="A54A702A"/>
@@ -13555,7 +13736,7 @@
       </w:rPr>
     </w:lvl>
   </w:abstractNum>
-  <w:abstractNum w:abstractNumId="41">
+  <w:abstractNum w:abstractNumId="43">
     <w:nsid w:val="6DFA62E7"/>
     <w:multiLevelType w:val="hybridMultilevel"/>
     <w:tmpl w:val="1720710A"/>
@@ -13641,7 +13822,7 @@
       </w:pPr>
     </w:lvl>
   </w:abstractNum>
-  <w:abstractNum w:abstractNumId="42">
+  <w:abstractNum w:abstractNumId="44">
     <w:nsid w:val="6E4222E3"/>
     <w:multiLevelType w:val="hybridMultilevel"/>
     <w:tmpl w:val="D4AC5680"/>
@@ -13730,7 +13911,7 @@
       </w:pPr>
     </w:lvl>
   </w:abstractNum>
-  <w:abstractNum w:abstractNumId="43">
+  <w:abstractNum w:abstractNumId="45">
     <w:nsid w:val="708C7BEE"/>
     <w:multiLevelType w:val="hybridMultilevel"/>
     <w:tmpl w:val="453C9194"/>
@@ -13843,7 +14024,7 @@
       </w:rPr>
     </w:lvl>
   </w:abstractNum>
-  <w:abstractNum w:abstractNumId="44">
+  <w:abstractNum w:abstractNumId="46">
     <w:nsid w:val="72BA127D"/>
     <w:multiLevelType w:val="hybridMultilevel"/>
     <w:tmpl w:val="CD4EC7B6"/>
@@ -13932,7 +14113,7 @@
       </w:pPr>
     </w:lvl>
   </w:abstractNum>
-  <w:abstractNum w:abstractNumId="45">
+  <w:abstractNum w:abstractNumId="47">
     <w:nsid w:val="7E2D55C9"/>
     <w:multiLevelType w:val="hybridMultilevel"/>
     <w:tmpl w:val="6BE6BC4A"/>
@@ -14022,16 +14203,16 @@
     <w:abstractNumId w:val="3"/>
   </w:num>
   <w:num w:numId="2">
-    <w:abstractNumId w:val="21"/>
+    <w:abstractNumId w:val="22"/>
   </w:num>
   <w:num w:numId="3">
-    <w:abstractNumId w:val="43"/>
+    <w:abstractNumId w:val="45"/>
   </w:num>
   <w:num w:numId="4">
     <w:abstractNumId w:val="5"/>
   </w:num>
   <w:num w:numId="5">
-    <w:abstractNumId w:val="37"/>
+    <w:abstractNumId w:val="39"/>
   </w:num>
   <w:num w:numId="6">
     <w:abstractNumId w:val="12"/>
@@ -14043,19 +14224,19 @@
     <w:abstractNumId w:val="15"/>
   </w:num>
   <w:num w:numId="9">
-    <w:abstractNumId w:val="18"/>
+    <w:abstractNumId w:val="19"/>
   </w:num>
   <w:num w:numId="10">
-    <w:abstractNumId w:val="23"/>
+    <w:abstractNumId w:val="24"/>
   </w:num>
   <w:num w:numId="11">
     <w:abstractNumId w:val="1"/>
   </w:num>
   <w:num w:numId="12">
-    <w:abstractNumId w:val="26"/>
+    <w:abstractNumId w:val="27"/>
   </w:num>
   <w:num w:numId="13">
-    <w:abstractNumId w:val="32"/>
+    <w:abstractNumId w:val="33"/>
   </w:num>
   <w:num w:numId="14">
     <w:abstractNumId w:val="14"/>
@@ -14067,52 +14248,52 @@
     <w:abstractNumId w:val="6"/>
   </w:num>
   <w:num w:numId="17">
+    <w:abstractNumId w:val="44"/>
+  </w:num>
+  <w:num w:numId="18">
+    <w:abstractNumId w:val="25"/>
+  </w:num>
+  <w:num w:numId="19">
     <w:abstractNumId w:val="42"/>
   </w:num>
-  <w:num w:numId="18">
-    <w:abstractNumId w:val="24"/>
-  </w:num>
-  <w:num w:numId="19">
-    <w:abstractNumId w:val="40"/>
-  </w:num>
   <w:num w:numId="20">
-    <w:abstractNumId w:val="20"/>
+    <w:abstractNumId w:val="21"/>
   </w:num>
   <w:num w:numId="21">
-    <w:abstractNumId w:val="36"/>
+    <w:abstractNumId w:val="38"/>
   </w:num>
   <w:num w:numId="22">
-    <w:abstractNumId w:val="27"/>
+    <w:abstractNumId w:val="28"/>
   </w:num>
   <w:num w:numId="23">
-    <w:abstractNumId w:val="29"/>
+    <w:abstractNumId w:val="30"/>
   </w:num>
   <w:num w:numId="24">
     <w:abstractNumId w:val="2"/>
   </w:num>
   <w:num w:numId="25">
-    <w:abstractNumId w:val="28"/>
+    <w:abstractNumId w:val="29"/>
   </w:num>
   <w:num w:numId="26">
     <w:abstractNumId w:val="8"/>
   </w:num>
   <w:num w:numId="27">
-    <w:abstractNumId w:val="33"/>
+    <w:abstractNumId w:val="34"/>
   </w:num>
   <w:num w:numId="28">
-    <w:abstractNumId w:val="19"/>
+    <w:abstractNumId w:val="20"/>
   </w:num>
   <w:num w:numId="29">
-    <w:abstractNumId w:val="38"/>
+    <w:abstractNumId w:val="40"/>
   </w:num>
   <w:num w:numId="30">
-    <w:abstractNumId w:val="31"/>
+    <w:abstractNumId w:val="32"/>
   </w:num>
   <w:num w:numId="31">
-    <w:abstractNumId w:val="39"/>
+    <w:abstractNumId w:val="41"/>
   </w:num>
   <w:num w:numId="32">
-    <w:abstractNumId w:val="44"/>
+    <w:abstractNumId w:val="46"/>
   </w:num>
   <w:num w:numId="33">
     <w:abstractNumId w:val="16"/>
@@ -14121,10 +14302,10 @@
     <w:abstractNumId w:val="4"/>
   </w:num>
   <w:num w:numId="35">
-    <w:abstractNumId w:val="41"/>
+    <w:abstractNumId w:val="43"/>
   </w:num>
   <w:num w:numId="36">
-    <w:abstractNumId w:val="25"/>
+    <w:abstractNumId w:val="26"/>
   </w:num>
   <w:num w:numId="37">
     <w:abstractNumId w:val="7"/>
@@ -14133,34 +14314,40 @@
     <w:abstractNumId w:val="17"/>
   </w:num>
   <w:num w:numId="39">
-    <w:abstractNumId w:val="45"/>
+    <w:abstractNumId w:val="47"/>
   </w:num>
   <w:num w:numId="40">
-    <w:abstractNumId w:val="30"/>
+    <w:abstractNumId w:val="31"/>
   </w:num>
   <w:num w:numId="41">
     <w:abstractNumId w:val="0"/>
   </w:num>
   <w:num w:numId="42">
-    <w:abstractNumId w:val="34"/>
+    <w:abstractNumId w:val="35"/>
   </w:num>
   <w:num w:numId="43">
     <w:abstractNumId w:val="13"/>
   </w:num>
   <w:num w:numId="44">
-    <w:abstractNumId w:val="35"/>
+    <w:abstractNumId w:val="37"/>
   </w:num>
   <w:num w:numId="45">
-    <w:abstractNumId w:val="22"/>
+    <w:abstractNumId w:val="23"/>
   </w:num>
   <w:num w:numId="46">
     <w:abstractNumId w:val="10"/>
+  </w:num>
+  <w:num w:numId="47">
+    <w:abstractNumId w:val="36"/>
+  </w:num>
+  <w:num w:numId="48">
+    <w:abstractNumId w:val="18"/>
   </w:num>
 </w:numbering>
 </file>
 
 <file path=word/styles.xml><?xml version="1.0" encoding="utf-8"?>
-<w:styles xmlns:mc="http://schemas.openxmlformats.org/markup-compatibility/2006" xmlns:r="http://schemas.openxmlformats.org/officeDocument/2006/relationships" xmlns:w="http://schemas.openxmlformats.org/wordprocessingml/2006/main" xmlns:w14="http://schemas.microsoft.com/office/word/2010/wordml" mc:Ignorable="w14">
+<w:styles xmlns:mc="http://schemas.openxmlformats.org/markup-compatibility/2006" xmlns:r="http://schemas.openxmlformats.org/officeDocument/2006/relationships" xmlns:w="http://schemas.openxmlformats.org/wordprocessingml/2006/main" xmlns:w14="http://schemas.microsoft.com/office/word/2010/wordml" xmlns:w15="http://schemas.microsoft.com/office/word/2012/wordml" mc:Ignorable="w14 w15">
   <w:docDefaults>
     <w:rPrDefault>
       <w:rPr>
@@ -14176,2586 +14363,387 @@
       </w:pPr>
     </w:pPrDefault>
   </w:docDefaults>
-  <w:latentStyles w:defLockedState="0" w:defUIPriority="99" w:defSemiHidden="1" w:defUnhideWhenUsed="1" w:defQFormat="0" w:count="267">
-    <w:lsdException w:name="Normal" w:semiHidden="0" w:uiPriority="0" w:unhideWhenUsed="0" w:qFormat="1"/>
-    <w:lsdException w:name="heading 1" w:semiHidden="0" w:uiPriority="9" w:unhideWhenUsed="0" w:qFormat="1"/>
-    <w:lsdException w:name="heading 2" w:uiPriority="9" w:qFormat="1"/>
-    <w:lsdException w:name="heading 3" w:uiPriority="9" w:qFormat="1"/>
-    <w:lsdException w:name="heading 4" w:uiPriority="9" w:qFormat="1"/>
-    <w:lsdException w:name="heading 5" w:uiPriority="9" w:qFormat="1"/>
-    <w:lsdException w:name="heading 6" w:uiPriority="9" w:qFormat="1"/>
-    <w:lsdException w:name="heading 7" w:uiPriority="9" w:qFormat="1"/>
-    <w:lsdException w:name="heading 8" w:uiPriority="9" w:qFormat="1"/>
-    <w:lsdException w:name="heading 9" w:uiPriority="9" w:qFormat="1"/>
-    <w:lsdException w:name="toc 1" w:uiPriority="39"/>
-    <w:lsdException w:name="toc 2" w:uiPriority="39"/>
-    <w:lsdException w:name="toc 3" w:uiPriority="39"/>
-    <w:lsdException w:name="toc 4" w:uiPriority="39"/>
-    <w:lsdException w:name="toc 5" w:uiPriority="39"/>
-    <w:lsdException w:name="toc 6" w:uiPriority="39"/>
-    <w:lsdException w:name="toc 7" w:uiPriority="39"/>
-    <w:lsdException w:name="toc 8" w:uiPriority="39"/>
-    <w:lsdException w:name="toc 9" w:uiPriority="39"/>
-    <w:lsdException w:name="caption" w:uiPriority="35" w:qFormat="1"/>
-    <w:lsdException w:name="Title" w:semiHidden="0" w:uiPriority="10" w:unhideWhenUsed="0" w:qFormat="1"/>
-    <w:lsdException w:name="Default Paragraph Font" w:uiPriority="1"/>
-    <w:lsdException w:name="Subtitle" w:semiHidden="0" w:uiPriority="11" w:unhideWhenUsed="0" w:qFormat="1"/>
-    <w:lsdException w:name="Strong" w:semiHidden="0" w:uiPriority="22" w:unhideWhenUsed="0" w:qFormat="1"/>
-    <w:lsdException w:name="Emphasis" w:semiHidden="0" w:uiPriority="20" w:unhideWhenUsed="0" w:qFormat="1"/>
-    <w:lsdException w:name="Table Grid" w:semiHidden="0" w:uiPriority="39" w:unhideWhenUsed="0"/>
-    <w:lsdException w:name="Placeholder Text" w:unhideWhenUsed="0"/>
-    <w:lsdException w:name="No Spacing" w:semiHidden="0" w:uiPriority="1" w:unhideWhenUsed="0" w:qFormat="1"/>
-    <w:lsdException w:name="Light Shading" w:semiHidden="0" w:uiPriority="60" w:unhideWhenUsed="0"/>
-    <w:lsdException w:name="Light List" w:semiHidden="0" w:uiPriority="61" w:unhideWhenUsed="0"/>
-    <w:lsdException w:name="Light Grid" w:semiHidden="0" w:uiPriority="62" w:unhideWhenUsed="0"/>
-    <w:lsdException w:name="Medium Shading 1" w:semiHidden="0" w:uiPriority="63" w:unhideWhenUsed="0"/>
-    <w:lsdException w:name="Medium Shading 2" w:semiHidden="0" w:uiPriority="64" w:unhideWhenUsed="0"/>
-    <w:lsdException w:name="Medium List 1" w:semiHidden="0" w:uiPriority="65" w:unhideWhenUsed="0"/>
-    <w:lsdException w:name="Medium List 2" w:semiHidden="0" w:uiPriority="66" w:unhideWhenUsed="0"/>
-    <w:lsdException w:name="Medium Grid 1" w:semiHidden="0" w:uiPriority="67" w:unhideWhenUsed="0"/>
-    <w:lsdException w:name="Medium Grid 2" w:semiHidden="0" w:uiPriority="68" w:unhideWhenUsed="0"/>
-    <w:lsdException w:name="Medium Grid 3" w:semiHidden="0" w:uiPriority="69" w:unhideWhenUsed="0"/>
-    <w:lsdException w:name="Dark List" w:semiHidden="0" w:uiPriority="70" w:unhideWhenUsed="0"/>
-    <w:lsdException w:name="Colorful Shading" w:semiHidden="0" w:uiPriority="71" w:unhideWhenUsed="0"/>
-    <w:lsdException w:name="Colorful List" w:semiHidden="0" w:uiPriority="72" w:unhideWhenUsed="0"/>
-    <w:lsdException w:name="Colorful Grid" w:semiHidden="0" w:uiPriority="73" w:unhideWhenUsed="0"/>
-    <w:lsdException w:name="Light Shading Accent 1" w:semiHidden="0" w:uiPriority="60" w:unhideWhenUsed="0"/>
-    <w:lsdException w:name="Light List Accent 1" w:semiHidden="0" w:uiPriority="61" w:unhideWhenUsed="0"/>
-    <w:lsdException w:name="Light Grid Accent 1" w:semiHidden="0" w:uiPriority="62" w:unhideWhenUsed="0"/>
-    <w:lsdException w:name="Medium Shading 1 Accent 1" w:semiHidden="0" w:uiPriority="63" w:unhideWhenUsed="0"/>
-    <w:lsdException w:name="Medium Shading 2 Accent 1" w:semiHidden="0" w:uiPriority="64" w:unhideWhenUsed="0"/>
-    <w:lsdException w:name="Medium List 1 Accent 1" w:semiHidden="0" w:uiPriority="65" w:unhideWhenUsed="0"/>
-    <w:lsdException w:name="Revision" w:unhideWhenUsed="0"/>
-    <w:lsdException w:name="List Paragraph" w:semiHidden="0" w:uiPriority="34" w:unhideWhenUsed="0" w:qFormat="1"/>
-    <w:lsdException w:name="Quote" w:semiHidden="0" w:uiPriority="29" w:unhideWhenUsed="0" w:qFormat="1"/>
-    <w:lsdException w:name="Intense Quote" w:semiHidden="0" w:uiPriority="30" w:unhideWhenUsed="0" w:qFormat="1"/>
-    <w:lsdException w:name="Medium List 2 Accent 1" w:semiHidden="0" w:uiPriority="66" w:unhideWhenUsed="0"/>
-    <w:lsdException w:name="Medium Grid 1 Accent 1" w:semiHidden="0" w:uiPriority="67" w:unhideWhenUsed="0"/>
-    <w:lsdException w:name="Medium Grid 2 Accent 1" w:semiHidden="0" w:uiPriority="68" w:unhideWhenUsed="0"/>
-    <w:lsdException w:name="Medium Grid 3 Accent 1" w:semiHidden="0" w:uiPriority="69" w:unhideWhenUsed="0"/>
-    <w:lsdException w:name="Dark List Accent 1" w:semiHidden="0" w:uiPriority="70" w:unhideWhenUsed="0"/>
-    <w:lsdException w:name="Colorful Shading Accent 1" w:semiHidden="0" w:uiPriority="71" w:unhideWhenUsed="0"/>
-    <w:lsdException w:name="Colorful List Accent 1" w:semiHidden="0" w:uiPriority="72" w:unhideWhenUsed="0"/>
-    <w:lsdException w:name="Colorful Grid Accent 1" w:semiHidden="0" w:uiPriority="73" w:unhideWhenUsed="0"/>
-    <w:lsdException w:name="Light Shading Accent 2" w:semiHidden="0" w:uiPriority="60" w:unhideWhenUsed="0"/>
-    <w:lsdException w:name="Light List Accent 2" w:semiHidden="0" w:uiPriority="61" w:unhideWhenUsed="0"/>
-    <w:lsdException w:name="Light Grid Accent 2" w:semiHidden="0" w:uiPriority="62" w:unhideWhenUsed="0"/>
-    <w:lsdException w:name="Medium Shading 1 Accent 2" w:semiHidden="0" w:uiPriority="63" w:unhideWhenUsed="0"/>
-    <w:lsdException w:name="Medium Shading 2 Accent 2" w:semiHidden="0" w:uiPriority="64" w:unhideWhenUsed="0"/>
-    <w:lsdException w:name="Medium List 1 Accent 2" w:semiHidden="0" w:uiPriority="65" w:unhideWhenUsed="0"/>
-    <w:lsdException w:name="Medium List 2 Accent 2" w:semiHidden="0" w:uiPriority="66" w:unhideWhenUsed="0"/>
-    <w:lsdException w:name="Medium Grid 1 Accent 2" w:semiHidden="0" w:uiPriority="67" w:unhideWhenUsed="0"/>
-    <w:lsdException w:name="Medium Grid 2 Accent 2" w:semiHidden="0" w:uiPriority="68" w:unhideWhenUsed="0"/>
-    <w:lsdException w:name="Medium Grid 3 Accent 2" w:semiHidden="0" w:uiPriority="69" w:unhideWhenUsed="0"/>
-    <w:lsdException w:name="Dark List Accent 2" w:semiHidden="0" w:uiPriority="70" w:unhideWhenUsed="0"/>
-    <w:lsdException w:name="Colorful Shading Accent 2" w:semiHidden="0" w:uiPriority="71" w:unhideWhenUsed="0"/>
-    <w:lsdException w:name="Colorful List Accent 2" w:semiHidden="0" w:uiPriority="72" w:unhideWhenUsed="0"/>
-    <w:lsdException w:name="Colorful Grid Accent 2" w:semiHidden="0" w:uiPriority="73" w:unhideWhenUsed="0"/>
-    <w:lsdException w:name="Light Shading Accent 3" w:semiHidden="0" w:uiPriority="60" w:unhideWhenUsed="0"/>
-    <w:lsdException w:name="Light List Accent 3" w:semiHidden="0" w:uiPriority="61" w:unhideWhenUsed="0"/>
-    <w:lsdException w:name="Light Grid Accent 3" w:semiHidden="0" w:uiPriority="62" w:unhideWhenUsed="0"/>
-    <w:lsdException w:name="Medium Shading 1 Accent 3" w:semiHidden="0" w:uiPriority="63" w:unhideWhenUsed="0"/>
-    <w:lsdException w:name="Medium Shading 2 Accent 3" w:semiHidden="0" w:uiPriority="64" w:unhideWhenUsed="0"/>
-    <w:lsdException w:name="Medium List 1 Accent 3" w:semiHidden="0" w:uiPriority="65" w:unhideWhenUsed="0"/>
-    <w:lsdException w:name="Medium List 2 Accent 3" w:semiHidden="0" w:uiPriority="66" w:unhideWhenUsed="0"/>
-    <w:lsdException w:name="Medium Grid 1 Accent 3" w:semiHidden="0" w:uiPriority="67" w:unhideWhenUsed="0"/>
-    <w:lsdException w:name="Medium Grid 2 Accent 3" w:semiHidden="0" w:uiPriority="68" w:unhideWhenUsed="0"/>
-    <w:lsdException w:name="Medium Grid 3 Accent 3" w:semiHidden="0" w:uiPriority="69" w:unhideWhenUsed="0"/>
-    <w:lsdException w:name="Dark List Accent 3" w:semiHidden="0" w:uiPriority="70" w:unhideWhenUsed="0"/>
-    <w:lsdException w:name="Colorful Shading Accent 3" w:semiHidden="0" w:uiPriority="71" w:unhideWhenUsed="0"/>
-    <w:lsdException w:name="Colorful List Accent 3" w:semiHidden="0" w:uiPriority="72" w:unhideWhenUsed="0"/>
-    <w:lsdException w:name="Colorful Grid Accent 3" w:semiHidden="0" w:uiPriority="73" w:unhideWhenUsed="0"/>
-    <w:lsdException w:name="Light Shading Accent 4" w:semiHidden="0" w:uiPriority="60" w:unhideWhenUsed="0"/>
-    <w:lsdException w:name="Light List Accent 4" w:semiHidden="0" w:uiPriority="61" w:unhideWhenUsed="0"/>
-    <w:lsdException w:name="Light Grid Accent 4" w:semiHidden="0" w:uiPriority="62" w:unhideWhenUsed="0"/>
-    <w:lsdException w:name="Medium Shading 1 Accent 4" w:semiHidden="0" w:uiPriority="63" w:unhideWhenUsed="0"/>
-    <w:lsdException w:name="Medium Shading 2 Accent 4" w:semiHidden="0" w:uiPriority="64" w:unhideWhenUsed="0"/>
-    <w:lsdException w:name="Medium List 1 Accent 4" w:semiHidden="0" w:uiPriority="65" w:unhideWhenUsed="0"/>
-    <w:lsdException w:name="Medium List 2 Accent 4" w:semiHidden="0" w:uiPriority="66" w:unhideWhenUsed="0"/>
-    <w:lsdException w:name="Medium Grid 1 Accent 4" w:semiHidden="0" w:uiPriority="67" w:unhideWhenUsed="0"/>
-    <w:lsdException w:name="Medium Grid 2 Accent 4" w:semiHidden="0" w:uiPriority="68" w:unhideWhenUsed="0"/>
-    <w:lsdException w:name="Medium Grid 3 Accent 4" w:semiHidden="0" w:uiPriority="69" w:unhideWhenUsed="0"/>
-    <w:lsdException w:name="Dark List Accent 4" w:semiHidden="0" w:uiPriority="70" w:unhideWhenUsed="0"/>
-    <w:lsdException w:name="Colorful Shading Accent 4" w:semiHidden="0" w:uiPriority="71" w:unhideWhenUsed="0"/>
-    <w:lsdException w:name="Colorful List Accent 4" w:semiHidden="0" w:uiPriority="72" w:unhideWhenUsed="0"/>
-    <w:lsdException w:name="Colorful Grid Accent 4" w:semiHidden="0" w:uiPriority="73" w:unhideWhenUsed="0"/>
-    <w:lsdException w:name="Light Shading Accent 5" w:semiHidden="0" w:uiPriority="60" w:unhideWhenUsed="0"/>
-    <w:lsdException w:name="Light List Accent 5" w:semiHidden="0" w:uiPriority="61" w:unhideWhenUsed="0"/>
-    <w:lsdException w:name="Light Grid Accent 5" w:semiHidden="0" w:uiPriority="62" w:unhideWhenUsed="0"/>
-    <w:lsdException w:name="Medium Shading 1 Accent 5" w:semiHidden="0" w:uiPriority="63" w:unhideWhenUsed="0"/>
-    <w:lsdException w:name="Medium Shading 2 Accent 5" w:semiHidden="0" w:uiPriority="64" w:unhideWhenUsed="0"/>
-    <w:lsdException w:name="Medium List 1 Accent 5" w:semiHidden="0" w:uiPriority="65" w:unhideWhenUsed="0"/>
-    <w:lsdException w:name="Medium List 2 Accent 5" w:semiHidden="0" w:uiPriority="66" w:unhideWhenUsed="0"/>
-    <w:lsdException w:name="Medium Grid 1 Accent 5" w:semiHidden="0" w:uiPriority="67" w:unhideWhenUsed="0"/>
-    <w:lsdException w:name="Medium Grid 2 Accent 5" w:semiHidden="0" w:uiPriority="68" w:unhideWhenUsed="0"/>
-    <w:lsdException w:name="Medium Grid 3 Accent 5" w:semiHidden="0" w:uiPriority="69" w:unhideWhenUsed="0"/>
-    <w:lsdException w:name="Dark List Accent 5" w:semiHidden="0" w:uiPriority="70" w:unhideWhenUsed="0"/>
-    <w:lsdException w:name="Colorful Shading Accent 5" w:semiHidden="0" w:uiPriority="71" w:unhideWhenUsed="0"/>
-    <w:lsdException w:name="Colorful List Accent 5" w:semiHidden="0" w:uiPriority="72" w:unhideWhenUsed="0"/>
-    <w:lsdException w:name="Colorful Grid Accent 5" w:semiHidden="0" w:uiPriority="73" w:unhideWhenUsed="0"/>
-    <w:lsdException w:name="Light Shading Accent 6" w:semiHidden="0" w:uiPriority="60" w:unhideWhenUsed="0"/>
-    <w:lsdException w:name="Light List Accent 6" w:semiHidden="0" w:uiPriority="61" w:unhideWhenUsed="0"/>
-    <w:lsdException w:name="Light Grid Accent 6" w:semiHidden="0" w:uiPriority="62" w:unhideWhenUsed="0"/>
-    <w:lsdException w:name="Medium Shading 1 Accent 6" w:semiHidden="0" w:uiPriority="63" w:unhideWhenUsed="0"/>
-    <w:lsdException w:name="Medium Shading 2 Accent 6" w:semiHidden="0" w:uiPriority="64" w:unhideWhenUsed="0"/>
-    <w:lsdException w:name="Medium List 1 Accent 6" w:semiHidden="0" w:uiPriority="65" w:unhideWhenUsed="0"/>
-    <w:lsdException w:name="Medium List 2 Accent 6" w:semiHidden="0" w:uiPriority="66" w:unhideWhenUsed="0"/>
-    <w:lsdException w:name="Medium Grid 1 Accent 6" w:semiHidden="0" w:uiPriority="67" w:unhideWhenUsed="0"/>
-    <w:lsdException w:name="Medium Grid 2 Accent 6" w:semiHidden="0" w:uiPriority="68" w:unhideWhenUsed="0"/>
-    <w:lsdException w:name="Medium Grid 3 Accent 6" w:semiHidden="0" w:uiPriority="69" w:unhideWhenUsed="0"/>
-    <w:lsdException w:name="Dark List Accent 6" w:semiHidden="0" w:uiPriority="70" w:unhideWhenUsed="0"/>
-    <w:lsdException w:name="Colorful Shading Accent 6" w:semiHidden="0" w:uiPriority="71" w:unhideWhenUsed="0"/>
-    <w:lsdException w:name="Colorful List Accent 6" w:semiHidden="0" w:uiPriority="72" w:unhideWhenUsed="0"/>
-    <w:lsdException w:name="Colorful Grid Accent 6" w:semiHidden="0" w:uiPriority="73" w:unhideWhenUsed="0"/>
-    <w:lsdException w:name="Subtle Emphasis" w:semiHidden="0" w:uiPriority="19" w:unhideWhenUsed="0" w:qFormat="1"/>
-    <w:lsdException w:name="Intense Emphasis" w:semiHidden="0" w:uiPriority="21" w:unhideWhenUsed="0" w:qFormat="1"/>
-    <w:lsdException w:name="Subtle Reference" w:semiHidden="0" w:uiPriority="31" w:unhideWhenUsed="0" w:qFormat="1"/>
-    <w:lsdException w:name="Intense Reference" w:semiHidden="0" w:uiPriority="32" w:unhideWhenUsed="0" w:qFormat="1"/>
-    <w:lsdException w:name="Book Title" w:semiHidden="0" w:uiPriority="33" w:unhideWhenUsed="0" w:qFormat="1"/>
-    <w:lsdException w:name="Bibliography" w:uiPriority="37"/>
-    <w:lsdException w:name="TOC Heading" w:uiPriority="39" w:qFormat="1"/>
-  </w:latentStyles>
-  <w:style w:type="paragraph" w:default="1" w:styleId="Normal">
-    <w:name w:val="Normal"/>
-    <w:qFormat/>
-    <w:rsid w:val="00AD7821"/>
-  </w:style>
-  <w:style w:type="paragraph" w:styleId="Heading1">
-    <w:name w:val="heading 1"/>
-    <w:basedOn w:val="Normal"/>
-    <w:next w:val="Normal"/>
-    <w:link w:val="Heading1Char"/>
-    <w:uiPriority w:val="9"/>
-    <w:qFormat/>
-    <w:rsid w:val="00115373"/>
-    <w:pPr>
-      <w:keepNext/>
-      <w:keepLines/>
-      <w:spacing w:before="480" w:after="0"/>
-      <w:outlineLvl w:val="0"/>
-    </w:pPr>
-    <w:rPr>
-      <w:rFonts w:asciiTheme="majorHAnsi" w:eastAsiaTheme="majorEastAsia" w:hAnsiTheme="majorHAnsi" w:cstheme="majorBidi"/>
-      <w:b/>
-      <w:bCs/>
-      <w:color w:val="892D4D" w:themeColor="accent1" w:themeShade="BF"/>
-      <w:sz w:val="28"/>
-      <w:szCs w:val="28"/>
-    </w:rPr>
-  </w:style>
-  <w:style w:type="paragraph" w:styleId="Heading2">
-    <w:name w:val="heading 2"/>
-    <w:basedOn w:val="Normal"/>
-    <w:next w:val="Normal"/>
-    <w:link w:val="Heading2Char"/>
-    <w:uiPriority w:val="9"/>
-    <w:unhideWhenUsed/>
-    <w:qFormat/>
-    <w:rsid w:val="00115373"/>
-    <w:pPr>
-      <w:keepNext/>
-      <w:keepLines/>
-      <w:spacing w:before="200" w:after="0"/>
-      <w:outlineLvl w:val="1"/>
-    </w:pPr>
-    <w:rPr>
-      <w:rFonts w:asciiTheme="majorHAnsi" w:eastAsiaTheme="majorEastAsia" w:hAnsiTheme="majorHAnsi" w:cstheme="majorBidi"/>
-      <w:b/>
-      <w:bCs/>
-      <w:color w:val="B83D68" w:themeColor="accent1"/>
-      <w:sz w:val="26"/>
-      <w:szCs w:val="26"/>
-    </w:rPr>
-  </w:style>
-  <w:style w:type="paragraph" w:styleId="Heading3">
-    <w:name w:val="heading 3"/>
-    <w:basedOn w:val="Normal"/>
-    <w:next w:val="Normal"/>
-    <w:link w:val="Heading3Char"/>
-    <w:uiPriority w:val="9"/>
-    <w:unhideWhenUsed/>
-    <w:qFormat/>
-    <w:rsid w:val="00115373"/>
-    <w:pPr>
-      <w:keepNext/>
-      <w:keepLines/>
-      <w:spacing w:before="200" w:after="0"/>
-      <w:outlineLvl w:val="2"/>
-    </w:pPr>
-    <w:rPr>
-      <w:rFonts w:asciiTheme="majorHAnsi" w:eastAsiaTheme="majorEastAsia" w:hAnsiTheme="majorHAnsi" w:cstheme="majorBidi"/>
-      <w:b/>
-      <w:bCs/>
-      <w:color w:val="B83D68" w:themeColor="accent1"/>
-    </w:rPr>
-  </w:style>
-  <w:style w:type="paragraph" w:styleId="Heading4">
-    <w:name w:val="heading 4"/>
-    <w:basedOn w:val="Normal"/>
-    <w:next w:val="Normal"/>
-    <w:link w:val="Heading4Char"/>
-    <w:uiPriority w:val="9"/>
-    <w:unhideWhenUsed/>
-    <w:qFormat/>
-    <w:rsid w:val="00D3681B"/>
-    <w:pPr>
-      <w:keepNext/>
-      <w:keepLines/>
-      <w:spacing w:before="200" w:after="0"/>
-      <w:outlineLvl w:val="3"/>
-    </w:pPr>
-    <w:rPr>
-      <w:rFonts w:asciiTheme="majorHAnsi" w:eastAsiaTheme="majorEastAsia" w:hAnsiTheme="majorHAnsi" w:cstheme="majorBidi"/>
-      <w:b/>
-      <w:bCs/>
-      <w:i/>
-      <w:iCs/>
-      <w:color w:val="B83D68" w:themeColor="accent1"/>
-    </w:rPr>
-  </w:style>
-  <w:style w:type="character" w:default="1" w:styleId="DefaultParagraphFont">
-    <w:name w:val="Default Paragraph Font"/>
-    <w:uiPriority w:val="1"/>
-    <w:semiHidden/>
-    <w:unhideWhenUsed/>
-  </w:style>
-  <w:style w:type="table" w:default="1" w:styleId="TableNormal">
-    <w:name w:val="Normal Table"/>
-    <w:uiPriority w:val="99"/>
-    <w:semiHidden/>
-    <w:unhideWhenUsed/>
-    <w:tblPr>
-      <w:tblInd w:w="0" w:type="dxa"/>
-      <w:tblCellMar>
-        <w:top w:w="0" w:type="dxa"/>
-        <w:left w:w="108" w:type="dxa"/>
-        <w:bottom w:w="0" w:type="dxa"/>
-        <w:right w:w="108" w:type="dxa"/>
-      </w:tblCellMar>
-    </w:tblPr>
-  </w:style>
-  <w:style w:type="numbering" w:default="1" w:styleId="NoList">
-    <w:name w:val="No List"/>
-    <w:uiPriority w:val="99"/>
-    <w:semiHidden/>
-    <w:unhideWhenUsed/>
-  </w:style>
-  <w:style w:type="paragraph" w:styleId="NormalWeb">
-    <w:name w:val="Normal (Web)"/>
-    <w:basedOn w:val="Normal"/>
-    <w:uiPriority w:val="99"/>
-    <w:unhideWhenUsed/>
-    <w:rsid w:val="00DA001F"/>
-    <w:pPr>
-      <w:spacing w:before="100" w:beforeAutospacing="1" w:after="100" w:afterAutospacing="1" w:line="240" w:lineRule="auto"/>
-    </w:pPr>
-    <w:rPr>
-      <w:rFonts w:ascii="Times New Roman" w:eastAsia="Times New Roman" w:hAnsi="Times New Roman" w:cs="Times New Roman"/>
-      <w:sz w:val="24"/>
-      <w:szCs w:val="24"/>
-      <w:lang w:eastAsia="nl-NL"/>
-    </w:rPr>
-  </w:style>
-  <w:style w:type="character" w:customStyle="1" w:styleId="Heading1Char">
-    <w:name w:val="Heading 1 Char"/>
-    <w:basedOn w:val="DefaultParagraphFont"/>
-    <w:link w:val="Heading1"/>
-    <w:uiPriority w:val="9"/>
-    <w:rsid w:val="00115373"/>
-    <w:rPr>
-      <w:rFonts w:asciiTheme="majorHAnsi" w:eastAsiaTheme="majorEastAsia" w:hAnsiTheme="majorHAnsi" w:cstheme="majorBidi"/>
-      <w:b/>
-      <w:bCs/>
-      <w:color w:val="892D4D" w:themeColor="accent1" w:themeShade="BF"/>
-      <w:sz w:val="28"/>
-      <w:szCs w:val="28"/>
-    </w:rPr>
-  </w:style>
-  <w:style w:type="character" w:customStyle="1" w:styleId="Heading2Char">
-    <w:name w:val="Heading 2 Char"/>
-    <w:basedOn w:val="DefaultParagraphFont"/>
-    <w:link w:val="Heading2"/>
-    <w:uiPriority w:val="9"/>
-    <w:rsid w:val="00115373"/>
-    <w:rPr>
-      <w:rFonts w:asciiTheme="majorHAnsi" w:eastAsiaTheme="majorEastAsia" w:hAnsiTheme="majorHAnsi" w:cstheme="majorBidi"/>
-      <w:b/>
-      <w:bCs/>
-      <w:color w:val="B83D68" w:themeColor="accent1"/>
-      <w:sz w:val="26"/>
-      <w:szCs w:val="26"/>
-    </w:rPr>
-  </w:style>
-  <w:style w:type="paragraph" w:styleId="ListParagraph">
-    <w:name w:val="List Paragraph"/>
-    <w:basedOn w:val="Normal"/>
-    <w:uiPriority w:val="34"/>
-    <w:qFormat/>
-    <w:rsid w:val="00115373"/>
-    <w:pPr>
-      <w:ind w:left="720"/>
-      <w:contextualSpacing/>
-    </w:pPr>
-  </w:style>
-  <w:style w:type="character" w:customStyle="1" w:styleId="Heading3Char">
-    <w:name w:val="Heading 3 Char"/>
-    <w:basedOn w:val="DefaultParagraphFont"/>
-    <w:link w:val="Heading3"/>
-    <w:uiPriority w:val="9"/>
-    <w:rsid w:val="00115373"/>
-    <w:rPr>
-      <w:rFonts w:asciiTheme="majorHAnsi" w:eastAsiaTheme="majorEastAsia" w:hAnsiTheme="majorHAnsi" w:cstheme="majorBidi"/>
-      <w:b/>
-      <w:bCs/>
-      <w:color w:val="B83D68" w:themeColor="accent1"/>
-    </w:rPr>
-  </w:style>
-  <w:style w:type="table" w:styleId="TableGrid">
-    <w:name w:val="Table Grid"/>
-    <w:basedOn w:val="TableNormal"/>
-    <w:uiPriority w:val="39"/>
-    <w:rsid w:val="003B4FCE"/>
-    <w:pPr>
-      <w:spacing w:after="0" w:line="240" w:lineRule="auto"/>
-    </w:pPr>
-    <w:tblPr>
-      <w:tblInd w:w="0" w:type="dxa"/>
-      <w:tblBorders>
-        <w:top w:val="single" w:sz="4" w:space="0" w:color="auto"/>
-        <w:left w:val="single" w:sz="4" w:space="0" w:color="auto"/>
-        <w:bottom w:val="single" w:sz="4" w:space="0" w:color="auto"/>
-        <w:right w:val="single" w:sz="4" w:space="0" w:color="auto"/>
-        <w:insideH w:val="single" w:sz="4" w:space="0" w:color="auto"/>
-        <w:insideV w:val="single" w:sz="4" w:space="0" w:color="auto"/>
-      </w:tblBorders>
-      <w:tblCellMar>
-        <w:top w:w="0" w:type="dxa"/>
-        <w:left w:w="108" w:type="dxa"/>
-        <w:bottom w:w="0" w:type="dxa"/>
-        <w:right w:w="108" w:type="dxa"/>
-      </w:tblCellMar>
-    </w:tblPr>
-  </w:style>
-  <w:style w:type="table" w:styleId="LightShading-Accent1">
-    <w:name w:val="Light Shading Accent 1"/>
-    <w:basedOn w:val="TableNormal"/>
-    <w:uiPriority w:val="60"/>
-    <w:rsid w:val="003B4FCE"/>
-    <w:pPr>
-      <w:spacing w:after="0" w:line="240" w:lineRule="auto"/>
-    </w:pPr>
-    <w:rPr>
-      <w:color w:val="892D4D" w:themeColor="accent1" w:themeShade="BF"/>
-    </w:rPr>
-    <w:tblPr>
-      <w:tblStyleRowBandSize w:val="1"/>
-      <w:tblStyleColBandSize w:val="1"/>
-      <w:tblInd w:w="0" w:type="dxa"/>
-      <w:tblBorders>
-        <w:top w:val="single" w:sz="8" w:space="0" w:color="B83D68" w:themeColor="accent1"/>
-        <w:bottom w:val="single" w:sz="8" w:space="0" w:color="B83D68" w:themeColor="accent1"/>
-      </w:tblBorders>
-      <w:tblCellMar>
-        <w:top w:w="0" w:type="dxa"/>
-        <w:left w:w="108" w:type="dxa"/>
-        <w:bottom w:w="0" w:type="dxa"/>
-        <w:right w:w="108" w:type="dxa"/>
-      </w:tblCellMar>
-    </w:tblPr>
-    <w:tblStylePr w:type="firstRow">
-      <w:pPr>
-        <w:spacing w:before="0" w:after="0" w:line="240" w:lineRule="auto"/>
-      </w:pPr>
-      <w:rPr>
-        <w:b/>
-        <w:bCs/>
-      </w:rPr>
-      <w:tblPr/>
-      <w:tcPr>
-        <w:tcBorders>
-          <w:top w:val="single" w:sz="8" w:space="0" w:color="B83D68" w:themeColor="accent1"/>
-          <w:left w:val="nil"/>
-          <w:bottom w:val="single" w:sz="8" w:space="0" w:color="B83D68" w:themeColor="accent1"/>
-          <w:right w:val="nil"/>
-          <w:insideH w:val="nil"/>
-          <w:insideV w:val="nil"/>
-        </w:tcBorders>
-      </w:tcPr>
-    </w:tblStylePr>
-    <w:tblStylePr w:type="lastRow">
-      <w:pPr>
-        <w:spacing w:before="0" w:after="0" w:line="240" w:lineRule="auto"/>
-      </w:pPr>
-      <w:rPr>
-        <w:b/>
-        <w:bCs/>
-      </w:rPr>
-      <w:tblPr/>
-      <w:tcPr>
-        <w:tcBorders>
-          <w:top w:val="single" w:sz="8" w:space="0" w:color="B83D68" w:themeColor="accent1"/>
-          <w:left w:val="nil"/>
-          <w:bottom w:val="single" w:sz="8" w:space="0" w:color="B83D68" w:themeColor="accent1"/>
-          <w:right w:val="nil"/>
-          <w:insideH w:val="nil"/>
-          <w:insideV w:val="nil"/>
-        </w:tcBorders>
-      </w:tcPr>
-    </w:tblStylePr>
-    <w:tblStylePr w:type="firstCol">
-      <w:rPr>
-        <w:b/>
-        <w:bCs/>
-      </w:rPr>
-    </w:tblStylePr>
-    <w:tblStylePr w:type="lastCol">
-      <w:rPr>
-        <w:b/>
-        <w:bCs/>
-      </w:rPr>
-    </w:tblStylePr>
-    <w:tblStylePr w:type="band1Vert">
-      <w:tblPr/>
-      <w:tcPr>
-        <w:tcBorders>
-          <w:left w:val="nil"/>
-          <w:right w:val="nil"/>
-          <w:insideH w:val="nil"/>
-          <w:insideV w:val="nil"/>
-        </w:tcBorders>
-        <w:shd w:val="clear" w:color="auto" w:fill="EECDD9" w:themeFill="accent1" w:themeFillTint="3F"/>
-      </w:tcPr>
-    </w:tblStylePr>
-    <w:tblStylePr w:type="band1Horz">
-      <w:tblPr/>
-      <w:tcPr>
-        <w:tcBorders>
-          <w:left w:val="nil"/>
-          <w:right w:val="nil"/>
-          <w:insideH w:val="nil"/>
-          <w:insideV w:val="nil"/>
-        </w:tcBorders>
-        <w:shd w:val="clear" w:color="auto" w:fill="EECDD9" w:themeFill="accent1" w:themeFillTint="3F"/>
-      </w:tcPr>
-    </w:tblStylePr>
-  </w:style>
-  <w:style w:type="table" w:styleId="LightShading">
-    <w:name w:val="Light Shading"/>
-    <w:basedOn w:val="TableNormal"/>
-    <w:uiPriority w:val="60"/>
-    <w:rsid w:val="0030623A"/>
-    <w:pPr>
-      <w:spacing w:after="0" w:line="240" w:lineRule="auto"/>
-    </w:pPr>
-    <w:rPr>
-      <w:color w:val="000000" w:themeColor="text1" w:themeShade="BF"/>
-    </w:rPr>
-    <w:tblPr>
-      <w:tblStyleRowBandSize w:val="1"/>
-      <w:tblStyleColBandSize w:val="1"/>
-      <w:tblInd w:w="0" w:type="dxa"/>
-      <w:tblBorders>
-        <w:top w:val="single" w:sz="8" w:space="0" w:color="000000" w:themeColor="text1"/>
-        <w:bottom w:val="single" w:sz="8" w:space="0" w:color="000000" w:themeColor="text1"/>
-      </w:tblBorders>
-      <w:tblCellMar>
-        <w:top w:w="0" w:type="dxa"/>
-        <w:left w:w="108" w:type="dxa"/>
-        <w:bottom w:w="0" w:type="dxa"/>
-        <w:right w:w="108" w:type="dxa"/>
-      </w:tblCellMar>
-    </w:tblPr>
-    <w:tblStylePr w:type="firstRow">
-      <w:pPr>
-        <w:spacing w:before="0" w:after="0" w:line="240" w:lineRule="auto"/>
-      </w:pPr>
-      <w:rPr>
-        <w:b/>
-        <w:bCs/>
-      </w:rPr>
-      <w:tblPr/>
-      <w:tcPr>
-        <w:tcBorders>
-          <w:top w:val="single" w:sz="8" w:space="0" w:color="000000" w:themeColor="text1"/>
-          <w:left w:val="nil"/>
-          <w:bottom w:val="single" w:sz="8" w:space="0" w:color="000000" w:themeColor="text1"/>
-          <w:right w:val="nil"/>
-          <w:insideH w:val="nil"/>
-          <w:insideV w:val="nil"/>
-        </w:tcBorders>
-      </w:tcPr>
-    </w:tblStylePr>
-    <w:tblStylePr w:type="lastRow">
-      <w:pPr>
-        <w:spacing w:before="0" w:after="0" w:line="240" w:lineRule="auto"/>
-      </w:pPr>
-      <w:rPr>
-        <w:b/>
-        <w:bCs/>
-      </w:rPr>
-      <w:tblPr/>
-      <w:tcPr>
-        <w:tcBorders>
-          <w:top w:val="single" w:sz="8" w:space="0" w:color="000000" w:themeColor="text1"/>
-          <w:left w:val="nil"/>
-          <w:bottom w:val="single" w:sz="8" w:space="0" w:color="000000" w:themeColor="text1"/>
-          <w:right w:val="nil"/>
-          <w:insideH w:val="nil"/>
-          <w:insideV w:val="nil"/>
-        </w:tcBorders>
-      </w:tcPr>
-    </w:tblStylePr>
-    <w:tblStylePr w:type="firstCol">
-      <w:rPr>
-        <w:b/>
-        <w:bCs/>
-      </w:rPr>
-    </w:tblStylePr>
-    <w:tblStylePr w:type="lastCol">
-      <w:rPr>
-        <w:b/>
-        <w:bCs/>
-      </w:rPr>
-    </w:tblStylePr>
-    <w:tblStylePr w:type="band1Vert">
-      <w:tblPr/>
-      <w:tcPr>
-        <w:tcBorders>
-          <w:left w:val="nil"/>
-          <w:right w:val="nil"/>
-          <w:insideH w:val="nil"/>
-          <w:insideV w:val="nil"/>
-        </w:tcBorders>
-        <w:shd w:val="clear" w:color="auto" w:fill="C0C0C0" w:themeFill="text1" w:themeFillTint="3F"/>
-      </w:tcPr>
-    </w:tblStylePr>
-    <w:tblStylePr w:type="band1Horz">
-      <w:tblPr/>
-      <w:tcPr>
-        <w:tcBorders>
-          <w:left w:val="nil"/>
-          <w:right w:val="nil"/>
-          <w:insideH w:val="nil"/>
-          <w:insideV w:val="nil"/>
-        </w:tcBorders>
-        <w:shd w:val="clear" w:color="auto" w:fill="C0C0C0" w:themeFill="text1" w:themeFillTint="3F"/>
-      </w:tcPr>
-    </w:tblStylePr>
-  </w:style>
-  <w:style w:type="table" w:styleId="LightShading-Accent2">
-    <w:name w:val="Light Shading Accent 2"/>
-    <w:basedOn w:val="TableNormal"/>
-    <w:uiPriority w:val="60"/>
-    <w:rsid w:val="0030623A"/>
-    <w:pPr>
-      <w:spacing w:after="0" w:line="240" w:lineRule="auto"/>
-    </w:pPr>
-    <w:rPr>
-      <w:color w:val="874295" w:themeColor="accent2" w:themeShade="BF"/>
-    </w:rPr>
-    <w:tblPr>
-      <w:tblStyleRowBandSize w:val="1"/>
-      <w:tblStyleColBandSize w:val="1"/>
-      <w:tblInd w:w="0" w:type="dxa"/>
-      <w:tblBorders>
-        <w:top w:val="single" w:sz="8" w:space="0" w:color="AC66BB" w:themeColor="accent2"/>
-        <w:bottom w:val="single" w:sz="8" w:space="0" w:color="AC66BB" w:themeColor="accent2"/>
-      </w:tblBorders>
-      <w:tblCellMar>
-        <w:top w:w="0" w:type="dxa"/>
-        <w:left w:w="108" w:type="dxa"/>
-        <w:bottom w:w="0" w:type="dxa"/>
-        <w:right w:w="108" w:type="dxa"/>
-      </w:tblCellMar>
-    </w:tblPr>
-    <w:tblStylePr w:type="firstRow">
-      <w:pPr>
-        <w:spacing w:before="0" w:after="0" w:line="240" w:lineRule="auto"/>
-      </w:pPr>
-      <w:rPr>
-        <w:b/>
-        <w:bCs/>
-      </w:rPr>
-      <w:tblPr/>
-      <w:tcPr>
-        <w:tcBorders>
-          <w:top w:val="single" w:sz="8" w:space="0" w:color="AC66BB" w:themeColor="accent2"/>
-          <w:left w:val="nil"/>
-          <w:bottom w:val="single" w:sz="8" w:space="0" w:color="AC66BB" w:themeColor="accent2"/>
-          <w:right w:val="nil"/>
-          <w:insideH w:val="nil"/>
-          <w:insideV w:val="nil"/>
-        </w:tcBorders>
-      </w:tcPr>
-    </w:tblStylePr>
-    <w:tblStylePr w:type="lastRow">
-      <w:pPr>
-        <w:spacing w:before="0" w:after="0" w:line="240" w:lineRule="auto"/>
-      </w:pPr>
-      <w:rPr>
-        <w:b/>
-        <w:bCs/>
-      </w:rPr>
-      <w:tblPr/>
-      <w:tcPr>
-        <w:tcBorders>
-          <w:top w:val="single" w:sz="8" w:space="0" w:color="AC66BB" w:themeColor="accent2"/>
-          <w:left w:val="nil"/>
-          <w:bottom w:val="single" w:sz="8" w:space="0" w:color="AC66BB" w:themeColor="accent2"/>
-          <w:right w:val="nil"/>
-          <w:insideH w:val="nil"/>
-          <w:insideV w:val="nil"/>
-        </w:tcBorders>
-      </w:tcPr>
-    </w:tblStylePr>
-    <w:tblStylePr w:type="firstCol">
-      <w:rPr>
-        <w:b/>
-        <w:bCs/>
-      </w:rPr>
-    </w:tblStylePr>
-    <w:tblStylePr w:type="lastCol">
-      <w:rPr>
-        <w:b/>
-        <w:bCs/>
-      </w:rPr>
-    </w:tblStylePr>
-    <w:tblStylePr w:type="band1Vert">
-      <w:tblPr/>
-      <w:tcPr>
-        <w:tcBorders>
-          <w:left w:val="nil"/>
-          <w:right w:val="nil"/>
-          <w:insideH w:val="nil"/>
-          <w:insideV w:val="nil"/>
-        </w:tcBorders>
-        <w:shd w:val="clear" w:color="auto" w:fill="EAD9EE" w:themeFill="accent2" w:themeFillTint="3F"/>
-      </w:tcPr>
-    </w:tblStylePr>
-    <w:tblStylePr w:type="band1Horz">
-      <w:tblPr/>
-      <w:tcPr>
-        <w:tcBorders>
-          <w:left w:val="nil"/>
-          <w:right w:val="nil"/>
-          <w:insideH w:val="nil"/>
-          <w:insideV w:val="nil"/>
-        </w:tcBorders>
-        <w:shd w:val="clear" w:color="auto" w:fill="EAD9EE" w:themeFill="accent2" w:themeFillTint="3F"/>
-      </w:tcPr>
-    </w:tblStylePr>
-  </w:style>
-  <w:style w:type="table" w:styleId="MediumShading2">
-    <w:name w:val="Medium Shading 2"/>
-    <w:basedOn w:val="TableNormal"/>
-    <w:uiPriority w:val="64"/>
-    <w:rsid w:val="0030623A"/>
-    <w:pPr>
-      <w:spacing w:after="0" w:line="240" w:lineRule="auto"/>
-    </w:pPr>
-    <w:tblPr>
-      <w:tblStyleRowBandSize w:val="1"/>
-      <w:tblStyleColBandSize w:val="1"/>
-      <w:tblInd w:w="0" w:type="dxa"/>
-      <w:tblBorders>
-        <w:top w:val="single" w:sz="18" w:space="0" w:color="auto"/>
-        <w:bottom w:val="single" w:sz="18" w:space="0" w:color="auto"/>
-      </w:tblBorders>
-      <w:tblCellMar>
-        <w:top w:w="0" w:type="dxa"/>
-        <w:left w:w="108" w:type="dxa"/>
-        <w:bottom w:w="0" w:type="dxa"/>
-        <w:right w:w="108" w:type="dxa"/>
-      </w:tblCellMar>
-    </w:tblPr>
-    <w:tblStylePr w:type="firstRow">
-      <w:pPr>
-        <w:spacing w:before="0" w:after="0" w:line="240" w:lineRule="auto"/>
-      </w:pPr>
-      <w:rPr>
-        <w:b/>
-        <w:bCs/>
-        <w:color w:val="FFFFFF" w:themeColor="background1"/>
-      </w:rPr>
-      <w:tblPr/>
-      <w:tcPr>
-        <w:tcBorders>
-          <w:top w:val="single" w:sz="18" w:space="0" w:color="auto"/>
-          <w:left w:val="nil"/>
-          <w:bottom w:val="single" w:sz="18" w:space="0" w:color="auto"/>
-          <w:right w:val="nil"/>
-          <w:insideH w:val="nil"/>
-          <w:insideV w:val="nil"/>
-        </w:tcBorders>
-        <w:shd w:val="clear" w:color="auto" w:fill="000000" w:themeFill="text1"/>
-      </w:tcPr>
-    </w:tblStylePr>
-    <w:tblStylePr w:type="lastRow">
-      <w:pPr>
-        <w:spacing w:before="0" w:after="0" w:line="240" w:lineRule="auto"/>
-      </w:pPr>
-      <w:rPr>
-        <w:color w:val="auto"/>
-      </w:rPr>
-      <w:tblPr/>
-      <w:tcPr>
-        <w:tcBorders>
-          <w:top w:val="double" w:sz="6" w:space="0" w:color="auto"/>
-          <w:left w:val="nil"/>
-          <w:bottom w:val="single" w:sz="18" w:space="0" w:color="auto"/>
-          <w:right w:val="nil"/>
-          <w:insideH w:val="nil"/>
-          <w:insideV w:val="nil"/>
-        </w:tcBorders>
-        <w:shd w:val="clear" w:color="auto" w:fill="FFFFFF" w:themeFill="background1"/>
-      </w:tcPr>
-    </w:tblStylePr>
-    <w:tblStylePr w:type="firstCol">
-      <w:rPr>
-        <w:b/>
-        <w:bCs/>
-        <w:color w:val="FFFFFF" w:themeColor="background1"/>
-      </w:rPr>
-      <w:tblPr/>
-      <w:tcPr>
-        <w:tcBorders>
-          <w:top w:val="nil"/>
-          <w:left w:val="nil"/>
-          <w:bottom w:val="single" w:sz="18" w:space="0" w:color="auto"/>
-          <w:right w:val="nil"/>
-          <w:insideH w:val="nil"/>
-          <w:insideV w:val="nil"/>
-        </w:tcBorders>
-        <w:shd w:val="clear" w:color="auto" w:fill="000000" w:themeFill="text1"/>
-      </w:tcPr>
-    </w:tblStylePr>
-    <w:tblStylePr w:type="lastCol">
-      <w:rPr>
-        <w:b/>
-        <w:bCs/>
-        <w:color w:val="FFFFFF" w:themeColor="background1"/>
-      </w:rPr>
-      <w:tblPr/>
-      <w:tcPr>
-        <w:tcBorders>
-          <w:left w:val="nil"/>
-          <w:right w:val="nil"/>
-          <w:insideH w:val="nil"/>
-          <w:insideV w:val="nil"/>
-        </w:tcBorders>
-        <w:shd w:val="clear" w:color="auto" w:fill="000000" w:themeFill="text1"/>
-      </w:tcPr>
-    </w:tblStylePr>
-    <w:tblStylePr w:type="band1Vert">
-      <w:tblPr/>
-      <w:tcPr>
-        <w:tcBorders>
-          <w:left w:val="nil"/>
-          <w:right w:val="nil"/>
-          <w:insideH w:val="nil"/>
-          <w:insideV w:val="nil"/>
-        </w:tcBorders>
-        <w:shd w:val="clear" w:color="auto" w:fill="D8D8D8" w:themeFill="background1" w:themeFillShade="D8"/>
-      </w:tcPr>
-    </w:tblStylePr>
-    <w:tblStylePr w:type="band1Horz">
-      <w:tblPr/>
-      <w:tcPr>
-        <w:shd w:val="clear" w:color="auto" w:fill="D8D8D8" w:themeFill="background1" w:themeFillShade="D8"/>
-      </w:tcPr>
-    </w:tblStylePr>
-    <w:tblStylePr w:type="neCell">
-      <w:tblPr/>
-      <w:tcPr>
-        <w:tcBorders>
-          <w:top w:val="single" w:sz="18" w:space="0" w:color="auto"/>
-          <w:left w:val="nil"/>
-          <w:bottom w:val="single" w:sz="18" w:space="0" w:color="auto"/>
-          <w:right w:val="nil"/>
-          <w:insideH w:val="nil"/>
-          <w:insideV w:val="nil"/>
-        </w:tcBorders>
-      </w:tcPr>
-    </w:tblStylePr>
-    <w:tblStylePr w:type="nwCell">
-      <w:rPr>
-        <w:color w:val="FFFFFF" w:themeColor="background1"/>
-      </w:rPr>
-      <w:tblPr/>
-      <w:tcPr>
-        <w:tcBorders>
-          <w:top w:val="single" w:sz="18" w:space="0" w:color="auto"/>
-          <w:left w:val="nil"/>
-          <w:bottom w:val="single" w:sz="18" w:space="0" w:color="auto"/>
-          <w:right w:val="nil"/>
-          <w:insideH w:val="nil"/>
-          <w:insideV w:val="nil"/>
-        </w:tcBorders>
-      </w:tcPr>
-    </w:tblStylePr>
-  </w:style>
-  <w:style w:type="table" w:styleId="MediumShading2-Accent1">
-    <w:name w:val="Medium Shading 2 Accent 1"/>
-    <w:basedOn w:val="TableNormal"/>
-    <w:uiPriority w:val="64"/>
-    <w:rsid w:val="0030623A"/>
-    <w:pPr>
-      <w:spacing w:after="0" w:line="240" w:lineRule="auto"/>
-    </w:pPr>
-    <w:tblPr>
-      <w:tblStyleRowBandSize w:val="1"/>
-      <w:tblStyleColBandSize w:val="1"/>
-      <w:tblInd w:w="0" w:type="dxa"/>
-      <w:tblBorders>
-        <w:top w:val="single" w:sz="18" w:space="0" w:color="auto"/>
-        <w:bottom w:val="single" w:sz="18" w:space="0" w:color="auto"/>
-      </w:tblBorders>
-      <w:tblCellMar>
-        <w:top w:w="0" w:type="dxa"/>
-        <w:left w:w="108" w:type="dxa"/>
-        <w:bottom w:w="0" w:type="dxa"/>
-        <w:right w:w="108" w:type="dxa"/>
-      </w:tblCellMar>
-    </w:tblPr>
-    <w:tblStylePr w:type="firstRow">
-      <w:pPr>
-        <w:spacing w:before="0" w:after="0" w:line="240" w:lineRule="auto"/>
-      </w:pPr>
-      <w:rPr>
-        <w:b/>
-        <w:bCs/>
-        <w:color w:val="FFFFFF" w:themeColor="background1"/>
-      </w:rPr>
-      <w:tblPr/>
-      <w:tcPr>
-        <w:tcBorders>
-          <w:top w:val="single" w:sz="18" w:space="0" w:color="auto"/>
-          <w:left w:val="nil"/>
-          <w:bottom w:val="single" w:sz="18" w:space="0" w:color="auto"/>
-          <w:right w:val="nil"/>
-          <w:insideH w:val="nil"/>
-          <w:insideV w:val="nil"/>
-        </w:tcBorders>
-        <w:shd w:val="clear" w:color="auto" w:fill="B83D68" w:themeFill="accent1"/>
-      </w:tcPr>
-    </w:tblStylePr>
-    <w:tblStylePr w:type="lastRow">
-      <w:pPr>
-        <w:spacing w:before="0" w:after="0" w:line="240" w:lineRule="auto"/>
-      </w:pPr>
-      <w:rPr>
-        <w:color w:val="auto"/>
-      </w:rPr>
-      <w:tblPr/>
-      <w:tcPr>
-        <w:tcBorders>
-          <w:top w:val="double" w:sz="6" w:space="0" w:color="auto"/>
-          <w:left w:val="nil"/>
-          <w:bottom w:val="single" w:sz="18" w:space="0" w:color="auto"/>
-          <w:right w:val="nil"/>
-          <w:insideH w:val="nil"/>
-          <w:insideV w:val="nil"/>
-        </w:tcBorders>
-        <w:shd w:val="clear" w:color="auto" w:fill="FFFFFF" w:themeFill="background1"/>
-      </w:tcPr>
-    </w:tblStylePr>
-    <w:tblStylePr w:type="firstCol">
-      <w:rPr>
-        <w:b/>
-        <w:bCs/>
-        <w:color w:val="FFFFFF" w:themeColor="background1"/>
-      </w:rPr>
-      <w:tblPr/>
-      <w:tcPr>
-        <w:tcBorders>
-          <w:top w:val="nil"/>
-          <w:left w:val="nil"/>
-          <w:bottom w:val="single" w:sz="18" w:space="0" w:color="auto"/>
-          <w:right w:val="nil"/>
-          <w:insideH w:val="nil"/>
-          <w:insideV w:val="nil"/>
-        </w:tcBorders>
-        <w:shd w:val="clear" w:color="auto" w:fill="B83D68" w:themeFill="accent1"/>
-      </w:tcPr>
-    </w:tblStylePr>
-    <w:tblStylePr w:type="lastCol">
-      <w:rPr>
-        <w:b/>
-        <w:bCs/>
-        <w:color w:val="FFFFFF" w:themeColor="background1"/>
-      </w:rPr>
-      <w:tblPr/>
-      <w:tcPr>
-        <w:tcBorders>
-          <w:left w:val="nil"/>
-          <w:right w:val="nil"/>
-          <w:insideH w:val="nil"/>
-          <w:insideV w:val="nil"/>
-        </w:tcBorders>
-        <w:shd w:val="clear" w:color="auto" w:fill="B83D68" w:themeFill="accent1"/>
-      </w:tcPr>
-    </w:tblStylePr>
-    <w:tblStylePr w:type="band1Vert">
-      <w:tblPr/>
-      <w:tcPr>
-        <w:tcBorders>
-          <w:left w:val="nil"/>
-          <w:right w:val="nil"/>
-          <w:insideH w:val="nil"/>
-          <w:insideV w:val="nil"/>
-        </w:tcBorders>
-        <w:shd w:val="clear" w:color="auto" w:fill="D8D8D8" w:themeFill="background1" w:themeFillShade="D8"/>
-      </w:tcPr>
-    </w:tblStylePr>
-    <w:tblStylePr w:type="band1Horz">
-      <w:tblPr/>
-      <w:tcPr>
-        <w:shd w:val="clear" w:color="auto" w:fill="D8D8D8" w:themeFill="background1" w:themeFillShade="D8"/>
-      </w:tcPr>
-    </w:tblStylePr>
-    <w:tblStylePr w:type="neCell">
-      <w:tblPr/>
-      <w:tcPr>
-        <w:tcBorders>
-          <w:top w:val="single" w:sz="18" w:space="0" w:color="auto"/>
-          <w:left w:val="nil"/>
-          <w:bottom w:val="single" w:sz="18" w:space="0" w:color="auto"/>
-          <w:right w:val="nil"/>
-          <w:insideH w:val="nil"/>
-          <w:insideV w:val="nil"/>
-        </w:tcBorders>
-      </w:tcPr>
-    </w:tblStylePr>
-    <w:tblStylePr w:type="nwCell">
-      <w:rPr>
-        <w:color w:val="FFFFFF" w:themeColor="background1"/>
-      </w:rPr>
-      <w:tblPr/>
-      <w:tcPr>
-        <w:tcBorders>
-          <w:top w:val="single" w:sz="18" w:space="0" w:color="auto"/>
-          <w:left w:val="nil"/>
-          <w:bottom w:val="single" w:sz="18" w:space="0" w:color="auto"/>
-          <w:right w:val="nil"/>
-          <w:insideH w:val="nil"/>
-          <w:insideV w:val="nil"/>
-        </w:tcBorders>
-      </w:tcPr>
-    </w:tblStylePr>
-  </w:style>
-  <w:style w:type="paragraph" w:styleId="BalloonText">
-    <w:name w:val="Balloon Text"/>
-    <w:basedOn w:val="Normal"/>
-    <w:link w:val="BalloonTextChar"/>
-    <w:uiPriority w:val="99"/>
-    <w:semiHidden/>
-    <w:unhideWhenUsed/>
-    <w:rsid w:val="00BD6C95"/>
-    <w:pPr>
-      <w:spacing w:after="0" w:line="240" w:lineRule="auto"/>
-    </w:pPr>
-    <w:rPr>
-      <w:rFonts w:ascii="Tahoma" w:hAnsi="Tahoma" w:cs="Tahoma"/>
-      <w:sz w:val="16"/>
-      <w:szCs w:val="16"/>
-    </w:rPr>
-  </w:style>
-  <w:style w:type="character" w:customStyle="1" w:styleId="BalloonTextChar">
-    <w:name w:val="Balloon Text Char"/>
-    <w:basedOn w:val="DefaultParagraphFont"/>
-    <w:link w:val="BalloonText"/>
-    <w:uiPriority w:val="99"/>
-    <w:semiHidden/>
-    <w:rsid w:val="00BD6C95"/>
-    <w:rPr>
-      <w:rFonts w:ascii="Tahoma" w:hAnsi="Tahoma" w:cs="Tahoma"/>
-      <w:sz w:val="16"/>
-      <w:szCs w:val="16"/>
-    </w:rPr>
-  </w:style>
-  <w:style w:type="paragraph" w:styleId="NoSpacing">
-    <w:name w:val="No Spacing"/>
-    <w:link w:val="NoSpacingChar"/>
-    <w:uiPriority w:val="1"/>
-    <w:qFormat/>
-    <w:rsid w:val="00D5645B"/>
-    <w:pPr>
-      <w:spacing w:after="0" w:line="240" w:lineRule="auto"/>
-    </w:pPr>
-    <w:rPr>
-      <w:lang w:eastAsia="ja-JP"/>
-    </w:rPr>
-  </w:style>
-  <w:style w:type="character" w:customStyle="1" w:styleId="NoSpacingChar">
-    <w:name w:val="No Spacing Char"/>
-    <w:basedOn w:val="DefaultParagraphFont"/>
-    <w:link w:val="NoSpacing"/>
-    <w:uiPriority w:val="1"/>
-    <w:rsid w:val="00D5645B"/>
-    <w:rPr>
-      <w:rFonts w:eastAsiaTheme="minorEastAsia"/>
-      <w:lang w:val="en-US" w:eastAsia="ja-JP"/>
-    </w:rPr>
-  </w:style>
-  <w:style w:type="paragraph" w:styleId="TOCHeading">
-    <w:name w:val="TOC Heading"/>
-    <w:basedOn w:val="Heading1"/>
-    <w:next w:val="Normal"/>
-    <w:uiPriority w:val="39"/>
-    <w:semiHidden/>
-    <w:unhideWhenUsed/>
-    <w:qFormat/>
-    <w:rsid w:val="00F63302"/>
-    <w:pPr>
-      <w:outlineLvl w:val="9"/>
-    </w:pPr>
-    <w:rPr>
-      <w:lang w:eastAsia="ja-JP"/>
-    </w:rPr>
-  </w:style>
-  <w:style w:type="paragraph" w:styleId="TOC2">
-    <w:name w:val="toc 2"/>
-    <w:basedOn w:val="Normal"/>
-    <w:next w:val="Normal"/>
-    <w:autoRedefine/>
-    <w:uiPriority w:val="39"/>
-    <w:unhideWhenUsed/>
-    <w:rsid w:val="00F63302"/>
-    <w:pPr>
-      <w:spacing w:after="100"/>
-      <w:ind w:left="220"/>
-    </w:pPr>
-  </w:style>
-  <w:style w:type="paragraph" w:styleId="TOC1">
-    <w:name w:val="toc 1"/>
-    <w:basedOn w:val="Normal"/>
-    <w:next w:val="Normal"/>
-    <w:autoRedefine/>
-    <w:uiPriority w:val="39"/>
-    <w:unhideWhenUsed/>
-    <w:rsid w:val="00F63302"/>
-    <w:pPr>
-      <w:spacing w:after="100"/>
-    </w:pPr>
-  </w:style>
-  <w:style w:type="paragraph" w:styleId="TOC3">
-    <w:name w:val="toc 3"/>
-    <w:basedOn w:val="Normal"/>
-    <w:next w:val="Normal"/>
-    <w:autoRedefine/>
-    <w:uiPriority w:val="39"/>
-    <w:unhideWhenUsed/>
-    <w:rsid w:val="00F63302"/>
-    <w:pPr>
-      <w:spacing w:after="100"/>
-      <w:ind w:left="440"/>
-    </w:pPr>
-  </w:style>
-  <w:style w:type="character" w:styleId="Hyperlink">
-    <w:name w:val="Hyperlink"/>
-    <w:basedOn w:val="DefaultParagraphFont"/>
-    <w:uiPriority w:val="99"/>
-    <w:unhideWhenUsed/>
-    <w:rsid w:val="00F63302"/>
-    <w:rPr>
-      <w:color w:val="FFDE66" w:themeColor="hyperlink"/>
-      <w:u w:val="single"/>
-    </w:rPr>
-  </w:style>
-  <w:style w:type="paragraph" w:styleId="Header">
-    <w:name w:val="header"/>
-    <w:basedOn w:val="Normal"/>
-    <w:link w:val="HeaderChar"/>
-    <w:uiPriority w:val="99"/>
-    <w:unhideWhenUsed/>
-    <w:rsid w:val="00F63302"/>
-    <w:pPr>
-      <w:tabs>
-        <w:tab w:val="center" w:pos="4680"/>
-        <w:tab w:val="right" w:pos="9360"/>
-      </w:tabs>
-      <w:spacing w:after="0" w:line="240" w:lineRule="auto"/>
-    </w:pPr>
-  </w:style>
-  <w:style w:type="character" w:customStyle="1" w:styleId="HeaderChar">
-    <w:name w:val="Header Char"/>
-    <w:basedOn w:val="DefaultParagraphFont"/>
-    <w:link w:val="Header"/>
-    <w:uiPriority w:val="99"/>
-    <w:rsid w:val="00F63302"/>
-  </w:style>
-  <w:style w:type="paragraph" w:styleId="Footer">
-    <w:name w:val="footer"/>
-    <w:basedOn w:val="Normal"/>
-    <w:link w:val="FooterChar"/>
-    <w:uiPriority w:val="99"/>
-    <w:unhideWhenUsed/>
-    <w:rsid w:val="00F63302"/>
-    <w:pPr>
-      <w:tabs>
-        <w:tab w:val="center" w:pos="4680"/>
-        <w:tab w:val="right" w:pos="9360"/>
-      </w:tabs>
-      <w:spacing w:after="0" w:line="240" w:lineRule="auto"/>
-    </w:pPr>
-  </w:style>
-  <w:style w:type="character" w:customStyle="1" w:styleId="FooterChar">
-    <w:name w:val="Footer Char"/>
-    <w:basedOn w:val="DefaultParagraphFont"/>
-    <w:link w:val="Footer"/>
-    <w:uiPriority w:val="99"/>
-    <w:rsid w:val="00F63302"/>
-  </w:style>
-  <w:style w:type="table" w:styleId="LightList-Accent5">
-    <w:name w:val="Light List Accent 5"/>
-    <w:basedOn w:val="TableNormal"/>
-    <w:uiPriority w:val="61"/>
-    <w:rsid w:val="00F63302"/>
-    <w:pPr>
-      <w:spacing w:after="0" w:line="240" w:lineRule="auto"/>
-    </w:pPr>
-    <w:tblPr>
-      <w:tblStyleRowBandSize w:val="1"/>
-      <w:tblStyleColBandSize w:val="1"/>
-      <w:tblInd w:w="0" w:type="dxa"/>
-      <w:tblBorders>
-        <w:top w:val="single" w:sz="8" w:space="0" w:color="CF6DA4" w:themeColor="accent5"/>
-        <w:left w:val="single" w:sz="8" w:space="0" w:color="CF6DA4" w:themeColor="accent5"/>
-        <w:bottom w:val="single" w:sz="8" w:space="0" w:color="CF6DA4" w:themeColor="accent5"/>
-        <w:right w:val="single" w:sz="8" w:space="0" w:color="CF6DA4" w:themeColor="accent5"/>
-      </w:tblBorders>
-      <w:tblCellMar>
-        <w:top w:w="0" w:type="dxa"/>
-        <w:left w:w="108" w:type="dxa"/>
-        <w:bottom w:w="0" w:type="dxa"/>
-        <w:right w:w="108" w:type="dxa"/>
-      </w:tblCellMar>
-    </w:tblPr>
-    <w:tblStylePr w:type="firstRow">
-      <w:pPr>
-        <w:spacing w:before="0" w:after="0" w:line="240" w:lineRule="auto"/>
-      </w:pPr>
-      <w:rPr>
-        <w:b/>
-        <w:bCs/>
-        <w:color w:val="FFFFFF" w:themeColor="background1"/>
-      </w:rPr>
-      <w:tblPr/>
-      <w:tcPr>
-        <w:shd w:val="clear" w:color="auto" w:fill="CF6DA4" w:themeFill="accent5"/>
-      </w:tcPr>
-    </w:tblStylePr>
-    <w:tblStylePr w:type="lastRow">
-      <w:pPr>
-        <w:spacing w:before="0" w:after="0" w:line="240" w:lineRule="auto"/>
-      </w:pPr>
-      <w:rPr>
-        <w:b/>
-        <w:bCs/>
-      </w:rPr>
-      <w:tblPr/>
-      <w:tcPr>
-        <w:tcBorders>
-          <w:top w:val="double" w:sz="6" w:space="0" w:color="CF6DA4" w:themeColor="accent5"/>
-          <w:left w:val="single" w:sz="8" w:space="0" w:color="CF6DA4" w:themeColor="accent5"/>
-          <w:bottom w:val="single" w:sz="8" w:space="0" w:color="CF6DA4" w:themeColor="accent5"/>
-          <w:right w:val="single" w:sz="8" w:space="0" w:color="CF6DA4" w:themeColor="accent5"/>
-        </w:tcBorders>
-      </w:tcPr>
-    </w:tblStylePr>
-    <w:tblStylePr w:type="firstCol">
-      <w:rPr>
-        <w:b/>
-        <w:bCs/>
-      </w:rPr>
-    </w:tblStylePr>
-    <w:tblStylePr w:type="lastCol">
-      <w:rPr>
-        <w:b/>
-        <w:bCs/>
-      </w:rPr>
-    </w:tblStylePr>
-    <w:tblStylePr w:type="band1Vert">
-      <w:tblPr/>
-      <w:tcPr>
-        <w:tcBorders>
-          <w:top w:val="single" w:sz="8" w:space="0" w:color="CF6DA4" w:themeColor="accent5"/>
-          <w:left w:val="single" w:sz="8" w:space="0" w:color="CF6DA4" w:themeColor="accent5"/>
-          <w:bottom w:val="single" w:sz="8" w:space="0" w:color="CF6DA4" w:themeColor="accent5"/>
-          <w:right w:val="single" w:sz="8" w:space="0" w:color="CF6DA4" w:themeColor="accent5"/>
-        </w:tcBorders>
-      </w:tcPr>
-    </w:tblStylePr>
-    <w:tblStylePr w:type="band1Horz">
-      <w:tblPr/>
-      <w:tcPr>
-        <w:tcBorders>
-          <w:top w:val="single" w:sz="8" w:space="0" w:color="CF6DA4" w:themeColor="accent5"/>
-          <w:left w:val="single" w:sz="8" w:space="0" w:color="CF6DA4" w:themeColor="accent5"/>
-          <w:bottom w:val="single" w:sz="8" w:space="0" w:color="CF6DA4" w:themeColor="accent5"/>
-          <w:right w:val="single" w:sz="8" w:space="0" w:color="CF6DA4" w:themeColor="accent5"/>
-        </w:tcBorders>
-      </w:tcPr>
-    </w:tblStylePr>
-  </w:style>
-  <w:style w:type="table" w:styleId="LightList-Accent4">
-    <w:name w:val="Light List Accent 4"/>
-    <w:basedOn w:val="TableNormal"/>
-    <w:uiPriority w:val="61"/>
-    <w:rsid w:val="00F63302"/>
-    <w:pPr>
-      <w:spacing w:after="0" w:line="240" w:lineRule="auto"/>
-    </w:pPr>
-    <w:tblPr>
-      <w:tblStyleRowBandSize w:val="1"/>
-      <w:tblStyleColBandSize w:val="1"/>
-      <w:tblInd w:w="0" w:type="dxa"/>
-      <w:tblBorders>
-        <w:top w:val="single" w:sz="8" w:space="0" w:color="F9B639" w:themeColor="accent4"/>
-        <w:left w:val="single" w:sz="8" w:space="0" w:color="F9B639" w:themeColor="accent4"/>
-        <w:bottom w:val="single" w:sz="8" w:space="0" w:color="F9B639" w:themeColor="accent4"/>
-        <w:right w:val="single" w:sz="8" w:space="0" w:color="F9B639" w:themeColor="accent4"/>
-      </w:tblBorders>
-      <w:tblCellMar>
-        <w:top w:w="0" w:type="dxa"/>
-        <w:left w:w="108" w:type="dxa"/>
-        <w:bottom w:w="0" w:type="dxa"/>
-        <w:right w:w="108" w:type="dxa"/>
-      </w:tblCellMar>
-    </w:tblPr>
-    <w:tblStylePr w:type="firstRow">
-      <w:pPr>
-        <w:spacing w:before="0" w:after="0" w:line="240" w:lineRule="auto"/>
-      </w:pPr>
-      <w:rPr>
-        <w:b/>
-        <w:bCs/>
-        <w:color w:val="FFFFFF" w:themeColor="background1"/>
-      </w:rPr>
-      <w:tblPr/>
-      <w:tcPr>
-        <w:shd w:val="clear" w:color="auto" w:fill="F9B639" w:themeFill="accent4"/>
-      </w:tcPr>
-    </w:tblStylePr>
-    <w:tblStylePr w:type="lastRow">
-      <w:pPr>
-        <w:spacing w:before="0" w:after="0" w:line="240" w:lineRule="auto"/>
-      </w:pPr>
-      <w:rPr>
-        <w:b/>
-        <w:bCs/>
-      </w:rPr>
-      <w:tblPr/>
-      <w:tcPr>
-        <w:tcBorders>
-          <w:top w:val="double" w:sz="6" w:space="0" w:color="F9B639" w:themeColor="accent4"/>
-          <w:left w:val="single" w:sz="8" w:space="0" w:color="F9B639" w:themeColor="accent4"/>
-          <w:bottom w:val="single" w:sz="8" w:space="0" w:color="F9B639" w:themeColor="accent4"/>
-          <w:right w:val="single" w:sz="8" w:space="0" w:color="F9B639" w:themeColor="accent4"/>
-        </w:tcBorders>
-      </w:tcPr>
-    </w:tblStylePr>
-    <w:tblStylePr w:type="firstCol">
-      <w:rPr>
-        <w:b/>
-        <w:bCs/>
-      </w:rPr>
-    </w:tblStylePr>
-    <w:tblStylePr w:type="lastCol">
-      <w:rPr>
-        <w:b/>
-        <w:bCs/>
-      </w:rPr>
-    </w:tblStylePr>
-    <w:tblStylePr w:type="band1Vert">
-      <w:tblPr/>
-      <w:tcPr>
-        <w:tcBorders>
-          <w:top w:val="single" w:sz="8" w:space="0" w:color="F9B639" w:themeColor="accent4"/>
-          <w:left w:val="single" w:sz="8" w:space="0" w:color="F9B639" w:themeColor="accent4"/>
-          <w:bottom w:val="single" w:sz="8" w:space="0" w:color="F9B639" w:themeColor="accent4"/>
-          <w:right w:val="single" w:sz="8" w:space="0" w:color="F9B639" w:themeColor="accent4"/>
-        </w:tcBorders>
-      </w:tcPr>
-    </w:tblStylePr>
-    <w:tblStylePr w:type="band1Horz">
-      <w:tblPr/>
-      <w:tcPr>
-        <w:tcBorders>
-          <w:top w:val="single" w:sz="8" w:space="0" w:color="F9B639" w:themeColor="accent4"/>
-          <w:left w:val="single" w:sz="8" w:space="0" w:color="F9B639" w:themeColor="accent4"/>
-          <w:bottom w:val="single" w:sz="8" w:space="0" w:color="F9B639" w:themeColor="accent4"/>
-          <w:right w:val="single" w:sz="8" w:space="0" w:color="F9B639" w:themeColor="accent4"/>
-        </w:tcBorders>
-      </w:tcPr>
-    </w:tblStylePr>
-  </w:style>
-  <w:style w:type="table" w:styleId="LightList-Accent2">
-    <w:name w:val="Light List Accent 2"/>
-    <w:basedOn w:val="TableNormal"/>
-    <w:uiPriority w:val="61"/>
-    <w:rsid w:val="00F63302"/>
-    <w:pPr>
-      <w:spacing w:after="0" w:line="240" w:lineRule="auto"/>
-    </w:pPr>
-    <w:tblPr>
-      <w:tblStyleRowBandSize w:val="1"/>
-      <w:tblStyleColBandSize w:val="1"/>
-      <w:tblInd w:w="0" w:type="dxa"/>
-      <w:tblBorders>
-        <w:top w:val="single" w:sz="8" w:space="0" w:color="AC66BB" w:themeColor="accent2"/>
-        <w:left w:val="single" w:sz="8" w:space="0" w:color="AC66BB" w:themeColor="accent2"/>
-        <w:bottom w:val="single" w:sz="8" w:space="0" w:color="AC66BB" w:themeColor="accent2"/>
-        <w:right w:val="single" w:sz="8" w:space="0" w:color="AC66BB" w:themeColor="accent2"/>
-      </w:tblBorders>
-      <w:tblCellMar>
-        <w:top w:w="0" w:type="dxa"/>
-        <w:left w:w="108" w:type="dxa"/>
-        <w:bottom w:w="0" w:type="dxa"/>
-        <w:right w:w="108" w:type="dxa"/>
-      </w:tblCellMar>
-    </w:tblPr>
-    <w:tblStylePr w:type="firstRow">
-      <w:pPr>
-        <w:spacing w:before="0" w:after="0" w:line="240" w:lineRule="auto"/>
-      </w:pPr>
-      <w:rPr>
-        <w:b/>
-        <w:bCs/>
-        <w:color w:val="FFFFFF" w:themeColor="background1"/>
-      </w:rPr>
-      <w:tblPr/>
-      <w:tcPr>
-        <w:shd w:val="clear" w:color="auto" w:fill="AC66BB" w:themeFill="accent2"/>
-      </w:tcPr>
-    </w:tblStylePr>
-    <w:tblStylePr w:type="lastRow">
-      <w:pPr>
-        <w:spacing w:before="0" w:after="0" w:line="240" w:lineRule="auto"/>
-      </w:pPr>
-      <w:rPr>
-        <w:b/>
-        <w:bCs/>
-      </w:rPr>
-      <w:tblPr/>
-      <w:tcPr>
-        <w:tcBorders>
-          <w:top w:val="double" w:sz="6" w:space="0" w:color="AC66BB" w:themeColor="accent2"/>
-          <w:left w:val="single" w:sz="8" w:space="0" w:color="AC66BB" w:themeColor="accent2"/>
-          <w:bottom w:val="single" w:sz="8" w:space="0" w:color="AC66BB" w:themeColor="accent2"/>
-          <w:right w:val="single" w:sz="8" w:space="0" w:color="AC66BB" w:themeColor="accent2"/>
-        </w:tcBorders>
-      </w:tcPr>
-    </w:tblStylePr>
-    <w:tblStylePr w:type="firstCol">
-      <w:rPr>
-        <w:b/>
-        <w:bCs/>
-      </w:rPr>
-    </w:tblStylePr>
-    <w:tblStylePr w:type="lastCol">
-      <w:rPr>
-        <w:b/>
-        <w:bCs/>
-      </w:rPr>
-    </w:tblStylePr>
-    <w:tblStylePr w:type="band1Vert">
-      <w:tblPr/>
-      <w:tcPr>
-        <w:tcBorders>
-          <w:top w:val="single" w:sz="8" w:space="0" w:color="AC66BB" w:themeColor="accent2"/>
-          <w:left w:val="single" w:sz="8" w:space="0" w:color="AC66BB" w:themeColor="accent2"/>
-          <w:bottom w:val="single" w:sz="8" w:space="0" w:color="AC66BB" w:themeColor="accent2"/>
-          <w:right w:val="single" w:sz="8" w:space="0" w:color="AC66BB" w:themeColor="accent2"/>
-        </w:tcBorders>
-      </w:tcPr>
-    </w:tblStylePr>
-    <w:tblStylePr w:type="band1Horz">
-      <w:tblPr/>
-      <w:tcPr>
-        <w:tcBorders>
-          <w:top w:val="single" w:sz="8" w:space="0" w:color="AC66BB" w:themeColor="accent2"/>
-          <w:left w:val="single" w:sz="8" w:space="0" w:color="AC66BB" w:themeColor="accent2"/>
-          <w:bottom w:val="single" w:sz="8" w:space="0" w:color="AC66BB" w:themeColor="accent2"/>
-          <w:right w:val="single" w:sz="8" w:space="0" w:color="AC66BB" w:themeColor="accent2"/>
-        </w:tcBorders>
-      </w:tcPr>
-    </w:tblStylePr>
-  </w:style>
-  <w:style w:type="table" w:styleId="LightList-Accent1">
-    <w:name w:val="Light List Accent 1"/>
-    <w:basedOn w:val="TableNormal"/>
-    <w:uiPriority w:val="61"/>
-    <w:rsid w:val="00F63302"/>
-    <w:pPr>
-      <w:spacing w:after="0" w:line="240" w:lineRule="auto"/>
-    </w:pPr>
-    <w:tblPr>
-      <w:tblStyleRowBandSize w:val="1"/>
-      <w:tblStyleColBandSize w:val="1"/>
-      <w:tblInd w:w="0" w:type="dxa"/>
-      <w:tblBorders>
-        <w:top w:val="single" w:sz="8" w:space="0" w:color="B83D68" w:themeColor="accent1"/>
-        <w:left w:val="single" w:sz="8" w:space="0" w:color="B83D68" w:themeColor="accent1"/>
-        <w:bottom w:val="single" w:sz="8" w:space="0" w:color="B83D68" w:themeColor="accent1"/>
-        <w:right w:val="single" w:sz="8" w:space="0" w:color="B83D68" w:themeColor="accent1"/>
-      </w:tblBorders>
-      <w:tblCellMar>
-        <w:top w:w="0" w:type="dxa"/>
-        <w:left w:w="108" w:type="dxa"/>
-        <w:bottom w:w="0" w:type="dxa"/>
-        <w:right w:w="108" w:type="dxa"/>
-      </w:tblCellMar>
-    </w:tblPr>
-    <w:tblStylePr w:type="firstRow">
-      <w:pPr>
-        <w:spacing w:before="0" w:after="0" w:line="240" w:lineRule="auto"/>
-      </w:pPr>
-      <w:rPr>
-        <w:b/>
-        <w:bCs/>
-        <w:color w:val="FFFFFF" w:themeColor="background1"/>
-      </w:rPr>
-      <w:tblPr/>
-      <w:tcPr>
-        <w:shd w:val="clear" w:color="auto" w:fill="B83D68" w:themeFill="accent1"/>
-      </w:tcPr>
-    </w:tblStylePr>
-    <w:tblStylePr w:type="lastRow">
-      <w:pPr>
-        <w:spacing w:before="0" w:after="0" w:line="240" w:lineRule="auto"/>
-      </w:pPr>
-      <w:rPr>
-        <w:b/>
-        <w:bCs/>
-      </w:rPr>
-      <w:tblPr/>
-      <w:tcPr>
-        <w:tcBorders>
-          <w:top w:val="double" w:sz="6" w:space="0" w:color="B83D68" w:themeColor="accent1"/>
-          <w:left w:val="single" w:sz="8" w:space="0" w:color="B83D68" w:themeColor="accent1"/>
-          <w:bottom w:val="single" w:sz="8" w:space="0" w:color="B83D68" w:themeColor="accent1"/>
-          <w:right w:val="single" w:sz="8" w:space="0" w:color="B83D68" w:themeColor="accent1"/>
-        </w:tcBorders>
-      </w:tcPr>
-    </w:tblStylePr>
-    <w:tblStylePr w:type="firstCol">
-      <w:rPr>
-        <w:b/>
-        <w:bCs/>
-      </w:rPr>
-    </w:tblStylePr>
-    <w:tblStylePr w:type="lastCol">
-      <w:rPr>
-        <w:b/>
-        <w:bCs/>
-      </w:rPr>
-    </w:tblStylePr>
-    <w:tblStylePr w:type="band1Vert">
-      <w:tblPr/>
-      <w:tcPr>
-        <w:tcBorders>
-          <w:top w:val="single" w:sz="8" w:space="0" w:color="B83D68" w:themeColor="accent1"/>
-          <w:left w:val="single" w:sz="8" w:space="0" w:color="B83D68" w:themeColor="accent1"/>
-          <w:bottom w:val="single" w:sz="8" w:space="0" w:color="B83D68" w:themeColor="accent1"/>
-          <w:right w:val="single" w:sz="8" w:space="0" w:color="B83D68" w:themeColor="accent1"/>
-        </w:tcBorders>
-      </w:tcPr>
-    </w:tblStylePr>
-    <w:tblStylePr w:type="band1Horz">
-      <w:tblPr/>
-      <w:tcPr>
-        <w:tcBorders>
-          <w:top w:val="single" w:sz="8" w:space="0" w:color="B83D68" w:themeColor="accent1"/>
-          <w:left w:val="single" w:sz="8" w:space="0" w:color="B83D68" w:themeColor="accent1"/>
-          <w:bottom w:val="single" w:sz="8" w:space="0" w:color="B83D68" w:themeColor="accent1"/>
-          <w:right w:val="single" w:sz="8" w:space="0" w:color="B83D68" w:themeColor="accent1"/>
-        </w:tcBorders>
-      </w:tcPr>
-    </w:tblStylePr>
-  </w:style>
-  <w:style w:type="table" w:styleId="LightList">
-    <w:name w:val="Light List"/>
-    <w:basedOn w:val="TableNormal"/>
-    <w:uiPriority w:val="61"/>
-    <w:rsid w:val="00F63302"/>
-    <w:pPr>
-      <w:spacing w:after="0" w:line="240" w:lineRule="auto"/>
-    </w:pPr>
-    <w:tblPr>
-      <w:tblStyleRowBandSize w:val="1"/>
-      <w:tblStyleColBandSize w:val="1"/>
-      <w:tblInd w:w="0" w:type="dxa"/>
-      <w:tblBorders>
-        <w:top w:val="single" w:sz="8" w:space="0" w:color="000000" w:themeColor="text1"/>
-        <w:left w:val="single" w:sz="8" w:space="0" w:color="000000" w:themeColor="text1"/>
-        <w:bottom w:val="single" w:sz="8" w:space="0" w:color="000000" w:themeColor="text1"/>
-        <w:right w:val="single" w:sz="8" w:space="0" w:color="000000" w:themeColor="text1"/>
-      </w:tblBorders>
-      <w:tblCellMar>
-        <w:top w:w="0" w:type="dxa"/>
-        <w:left w:w="108" w:type="dxa"/>
-        <w:bottom w:w="0" w:type="dxa"/>
-        <w:right w:w="108" w:type="dxa"/>
-      </w:tblCellMar>
-    </w:tblPr>
-    <w:tblStylePr w:type="firstRow">
-      <w:pPr>
-        <w:spacing w:before="0" w:after="0" w:line="240" w:lineRule="auto"/>
-      </w:pPr>
-      <w:rPr>
-        <w:b/>
-        <w:bCs/>
-        <w:color w:val="FFFFFF" w:themeColor="background1"/>
-      </w:rPr>
-      <w:tblPr/>
-      <w:tcPr>
-        <w:shd w:val="clear" w:color="auto" w:fill="000000" w:themeFill="text1"/>
-      </w:tcPr>
-    </w:tblStylePr>
-    <w:tblStylePr w:type="lastRow">
-      <w:pPr>
-        <w:spacing w:before="0" w:after="0" w:line="240" w:lineRule="auto"/>
-      </w:pPr>
-      <w:rPr>
-        <w:b/>
-        <w:bCs/>
-      </w:rPr>
-      <w:tblPr/>
-      <w:tcPr>
-        <w:tcBorders>
-          <w:top w:val="double" w:sz="6" w:space="0" w:color="000000" w:themeColor="text1"/>
-          <w:left w:val="single" w:sz="8" w:space="0" w:color="000000" w:themeColor="text1"/>
-          <w:bottom w:val="single" w:sz="8" w:space="0" w:color="000000" w:themeColor="text1"/>
-          <w:right w:val="single" w:sz="8" w:space="0" w:color="000000" w:themeColor="text1"/>
-        </w:tcBorders>
-      </w:tcPr>
-    </w:tblStylePr>
-    <w:tblStylePr w:type="firstCol">
-      <w:rPr>
-        <w:b/>
-        <w:bCs/>
-      </w:rPr>
-    </w:tblStylePr>
-    <w:tblStylePr w:type="lastCol">
-      <w:rPr>
-        <w:b/>
-        <w:bCs/>
-      </w:rPr>
-    </w:tblStylePr>
-    <w:tblStylePr w:type="band1Vert">
-      <w:tblPr/>
-      <w:tcPr>
-        <w:tcBorders>
-          <w:top w:val="single" w:sz="8" w:space="0" w:color="000000" w:themeColor="text1"/>
-          <w:left w:val="single" w:sz="8" w:space="0" w:color="000000" w:themeColor="text1"/>
-          <w:bottom w:val="single" w:sz="8" w:space="0" w:color="000000" w:themeColor="text1"/>
-          <w:right w:val="single" w:sz="8" w:space="0" w:color="000000" w:themeColor="text1"/>
-        </w:tcBorders>
-      </w:tcPr>
-    </w:tblStylePr>
-    <w:tblStylePr w:type="band1Horz">
-      <w:tblPr/>
-      <w:tcPr>
-        <w:tcBorders>
-          <w:top w:val="single" w:sz="8" w:space="0" w:color="000000" w:themeColor="text1"/>
-          <w:left w:val="single" w:sz="8" w:space="0" w:color="000000" w:themeColor="text1"/>
-          <w:bottom w:val="single" w:sz="8" w:space="0" w:color="000000" w:themeColor="text1"/>
-          <w:right w:val="single" w:sz="8" w:space="0" w:color="000000" w:themeColor="text1"/>
-        </w:tcBorders>
-      </w:tcPr>
-    </w:tblStylePr>
-  </w:style>
-  <w:style w:type="table" w:styleId="LightShading-Accent6">
-    <w:name w:val="Light Shading Accent 6"/>
-    <w:basedOn w:val="TableNormal"/>
-    <w:uiPriority w:val="60"/>
-    <w:rsid w:val="00F63302"/>
-    <w:pPr>
-      <w:spacing w:after="0" w:line="240" w:lineRule="auto"/>
-    </w:pPr>
-    <w:rPr>
-      <w:color w:val="E26206" w:themeColor="accent6" w:themeShade="BF"/>
-    </w:rPr>
-    <w:tblPr>
-      <w:tblStyleRowBandSize w:val="1"/>
-      <w:tblStyleColBandSize w:val="1"/>
-      <w:tblInd w:w="0" w:type="dxa"/>
-      <w:tblBorders>
-        <w:top w:val="single" w:sz="8" w:space="0" w:color="FA8D3D" w:themeColor="accent6"/>
-        <w:bottom w:val="single" w:sz="8" w:space="0" w:color="FA8D3D" w:themeColor="accent6"/>
-      </w:tblBorders>
-      <w:tblCellMar>
-        <w:top w:w="0" w:type="dxa"/>
-        <w:left w:w="108" w:type="dxa"/>
-        <w:bottom w:w="0" w:type="dxa"/>
-        <w:right w:w="108" w:type="dxa"/>
-      </w:tblCellMar>
-    </w:tblPr>
-    <w:tblStylePr w:type="firstRow">
-      <w:pPr>
-        <w:spacing w:before="0" w:after="0" w:line="240" w:lineRule="auto"/>
-      </w:pPr>
-      <w:rPr>
-        <w:b/>
-        <w:bCs/>
-      </w:rPr>
-      <w:tblPr/>
-      <w:tcPr>
-        <w:tcBorders>
-          <w:top w:val="single" w:sz="8" w:space="0" w:color="FA8D3D" w:themeColor="accent6"/>
-          <w:left w:val="nil"/>
-          <w:bottom w:val="single" w:sz="8" w:space="0" w:color="FA8D3D" w:themeColor="accent6"/>
-          <w:right w:val="nil"/>
-          <w:insideH w:val="nil"/>
-          <w:insideV w:val="nil"/>
-        </w:tcBorders>
-      </w:tcPr>
-    </w:tblStylePr>
-    <w:tblStylePr w:type="lastRow">
-      <w:pPr>
-        <w:spacing w:before="0" w:after="0" w:line="240" w:lineRule="auto"/>
-      </w:pPr>
-      <w:rPr>
-        <w:b/>
-        <w:bCs/>
-      </w:rPr>
-      <w:tblPr/>
-      <w:tcPr>
-        <w:tcBorders>
-          <w:top w:val="single" w:sz="8" w:space="0" w:color="FA8D3D" w:themeColor="accent6"/>
-          <w:left w:val="nil"/>
-          <w:bottom w:val="single" w:sz="8" w:space="0" w:color="FA8D3D" w:themeColor="accent6"/>
-          <w:right w:val="nil"/>
-          <w:insideH w:val="nil"/>
-          <w:insideV w:val="nil"/>
-        </w:tcBorders>
-      </w:tcPr>
-    </w:tblStylePr>
-    <w:tblStylePr w:type="firstCol">
-      <w:rPr>
-        <w:b/>
-        <w:bCs/>
-      </w:rPr>
-    </w:tblStylePr>
-    <w:tblStylePr w:type="lastCol">
-      <w:rPr>
-        <w:b/>
-        <w:bCs/>
-      </w:rPr>
-    </w:tblStylePr>
-    <w:tblStylePr w:type="band1Vert">
-      <w:tblPr/>
-      <w:tcPr>
-        <w:tcBorders>
-          <w:left w:val="nil"/>
-          <w:right w:val="nil"/>
-          <w:insideH w:val="nil"/>
-          <w:insideV w:val="nil"/>
-        </w:tcBorders>
-        <w:shd w:val="clear" w:color="auto" w:fill="FDE2CE" w:themeFill="accent6" w:themeFillTint="3F"/>
-      </w:tcPr>
-    </w:tblStylePr>
-    <w:tblStylePr w:type="band1Horz">
-      <w:tblPr/>
-      <w:tcPr>
-        <w:tcBorders>
-          <w:left w:val="nil"/>
-          <w:right w:val="nil"/>
-          <w:insideH w:val="nil"/>
-          <w:insideV w:val="nil"/>
-        </w:tcBorders>
-        <w:shd w:val="clear" w:color="auto" w:fill="FDE2CE" w:themeFill="accent6" w:themeFillTint="3F"/>
-      </w:tcPr>
-    </w:tblStylePr>
-  </w:style>
-  <w:style w:type="character" w:styleId="PlaceholderText">
-    <w:name w:val="Placeholder Text"/>
-    <w:basedOn w:val="DefaultParagraphFont"/>
-    <w:uiPriority w:val="99"/>
-    <w:semiHidden/>
-    <w:rsid w:val="009501DB"/>
-    <w:rPr>
-      <w:color w:val="808080"/>
-    </w:rPr>
-  </w:style>
-  <w:style w:type="table" w:styleId="LightGrid-Accent1">
-    <w:name w:val="Light Grid Accent 1"/>
-    <w:basedOn w:val="TableNormal"/>
-    <w:uiPriority w:val="62"/>
-    <w:rsid w:val="00163FB1"/>
-    <w:pPr>
-      <w:spacing w:after="0" w:line="240" w:lineRule="auto"/>
-    </w:pPr>
-    <w:tblPr>
-      <w:tblStyleRowBandSize w:val="1"/>
-      <w:tblStyleColBandSize w:val="1"/>
-      <w:tblInd w:w="0" w:type="dxa"/>
-      <w:tblBorders>
-        <w:top w:val="single" w:sz="8" w:space="0" w:color="B83D68" w:themeColor="accent1"/>
-        <w:left w:val="single" w:sz="8" w:space="0" w:color="B83D68" w:themeColor="accent1"/>
-        <w:bottom w:val="single" w:sz="8" w:space="0" w:color="B83D68" w:themeColor="accent1"/>
-        <w:right w:val="single" w:sz="8" w:space="0" w:color="B83D68" w:themeColor="accent1"/>
-        <w:insideH w:val="single" w:sz="8" w:space="0" w:color="B83D68" w:themeColor="accent1"/>
-        <w:insideV w:val="single" w:sz="8" w:space="0" w:color="B83D68" w:themeColor="accent1"/>
-      </w:tblBorders>
-      <w:tblCellMar>
-        <w:top w:w="0" w:type="dxa"/>
-        <w:left w:w="108" w:type="dxa"/>
-        <w:bottom w:w="0" w:type="dxa"/>
-        <w:right w:w="108" w:type="dxa"/>
-      </w:tblCellMar>
-    </w:tblPr>
-    <w:tblStylePr w:type="firstRow">
-      <w:pPr>
-        <w:spacing w:before="0" w:after="0" w:line="240" w:lineRule="auto"/>
-      </w:pPr>
-      <w:rPr>
-        <w:rFonts w:asciiTheme="majorHAnsi" w:eastAsiaTheme="majorEastAsia" w:hAnsiTheme="majorHAnsi" w:cstheme="majorBidi"/>
-        <w:b/>
-        <w:bCs/>
-      </w:rPr>
-      <w:tblPr/>
-      <w:tcPr>
-        <w:tcBorders>
-          <w:top w:val="single" w:sz="8" w:space="0" w:color="B83D68" w:themeColor="accent1"/>
-          <w:left w:val="single" w:sz="8" w:space="0" w:color="B83D68" w:themeColor="accent1"/>
-          <w:bottom w:val="single" w:sz="18" w:space="0" w:color="B83D68" w:themeColor="accent1"/>
-          <w:right w:val="single" w:sz="8" w:space="0" w:color="B83D68" w:themeColor="accent1"/>
-          <w:insideH w:val="nil"/>
-          <w:insideV w:val="single" w:sz="8" w:space="0" w:color="B83D68" w:themeColor="accent1"/>
-        </w:tcBorders>
-      </w:tcPr>
-    </w:tblStylePr>
-    <w:tblStylePr w:type="lastRow">
-      <w:pPr>
-        <w:spacing w:before="0" w:after="0" w:line="240" w:lineRule="auto"/>
-      </w:pPr>
-      <w:rPr>
-        <w:rFonts w:asciiTheme="majorHAnsi" w:eastAsiaTheme="majorEastAsia" w:hAnsiTheme="majorHAnsi" w:cstheme="majorBidi"/>
-        <w:b/>
-        <w:bCs/>
-      </w:rPr>
-      <w:tblPr/>
-      <w:tcPr>
-        <w:tcBorders>
-          <w:top w:val="double" w:sz="6" w:space="0" w:color="B83D68" w:themeColor="accent1"/>
-          <w:left w:val="single" w:sz="8" w:space="0" w:color="B83D68" w:themeColor="accent1"/>
-          <w:bottom w:val="single" w:sz="8" w:space="0" w:color="B83D68" w:themeColor="accent1"/>
-          <w:right w:val="single" w:sz="8" w:space="0" w:color="B83D68" w:themeColor="accent1"/>
-          <w:insideH w:val="nil"/>
-          <w:insideV w:val="single" w:sz="8" w:space="0" w:color="B83D68" w:themeColor="accent1"/>
-        </w:tcBorders>
-      </w:tcPr>
-    </w:tblStylePr>
-    <w:tblStylePr w:type="firstCol">
-      <w:rPr>
-        <w:rFonts w:asciiTheme="majorHAnsi" w:eastAsiaTheme="majorEastAsia" w:hAnsiTheme="majorHAnsi" w:cstheme="majorBidi"/>
-        <w:b/>
-        <w:bCs/>
-      </w:rPr>
-    </w:tblStylePr>
-    <w:tblStylePr w:type="lastCol">
-      <w:rPr>
-        <w:rFonts w:asciiTheme="majorHAnsi" w:eastAsiaTheme="majorEastAsia" w:hAnsiTheme="majorHAnsi" w:cstheme="majorBidi"/>
-        <w:b/>
-        <w:bCs/>
-      </w:rPr>
-      <w:tblPr/>
-      <w:tcPr>
-        <w:tcBorders>
-          <w:top w:val="single" w:sz="8" w:space="0" w:color="B83D68" w:themeColor="accent1"/>
-          <w:left w:val="single" w:sz="8" w:space="0" w:color="B83D68" w:themeColor="accent1"/>
-          <w:bottom w:val="single" w:sz="8" w:space="0" w:color="B83D68" w:themeColor="accent1"/>
-          <w:right w:val="single" w:sz="8" w:space="0" w:color="B83D68" w:themeColor="accent1"/>
-        </w:tcBorders>
-      </w:tcPr>
-    </w:tblStylePr>
-    <w:tblStylePr w:type="band1Vert">
-      <w:tblPr/>
-      <w:tcPr>
-        <w:tcBorders>
-          <w:top w:val="single" w:sz="8" w:space="0" w:color="B83D68" w:themeColor="accent1"/>
-          <w:left w:val="single" w:sz="8" w:space="0" w:color="B83D68" w:themeColor="accent1"/>
-          <w:bottom w:val="single" w:sz="8" w:space="0" w:color="B83D68" w:themeColor="accent1"/>
-          <w:right w:val="single" w:sz="8" w:space="0" w:color="B83D68" w:themeColor="accent1"/>
-        </w:tcBorders>
-        <w:shd w:val="clear" w:color="auto" w:fill="EECDD9" w:themeFill="accent1" w:themeFillTint="3F"/>
-      </w:tcPr>
-    </w:tblStylePr>
-    <w:tblStylePr w:type="band1Horz">
-      <w:tblPr/>
-      <w:tcPr>
-        <w:tcBorders>
-          <w:top w:val="single" w:sz="8" w:space="0" w:color="B83D68" w:themeColor="accent1"/>
-          <w:left w:val="single" w:sz="8" w:space="0" w:color="B83D68" w:themeColor="accent1"/>
-          <w:bottom w:val="single" w:sz="8" w:space="0" w:color="B83D68" w:themeColor="accent1"/>
-          <w:right w:val="single" w:sz="8" w:space="0" w:color="B83D68" w:themeColor="accent1"/>
-          <w:insideV w:val="single" w:sz="8" w:space="0" w:color="B83D68" w:themeColor="accent1"/>
-        </w:tcBorders>
-        <w:shd w:val="clear" w:color="auto" w:fill="EECDD9" w:themeFill="accent1" w:themeFillTint="3F"/>
-      </w:tcPr>
-    </w:tblStylePr>
-    <w:tblStylePr w:type="band2Horz">
-      <w:tblPr/>
-      <w:tcPr>
-        <w:tcBorders>
-          <w:top w:val="single" w:sz="8" w:space="0" w:color="B83D68" w:themeColor="accent1"/>
-          <w:left w:val="single" w:sz="8" w:space="0" w:color="B83D68" w:themeColor="accent1"/>
-          <w:bottom w:val="single" w:sz="8" w:space="0" w:color="B83D68" w:themeColor="accent1"/>
-          <w:right w:val="single" w:sz="8" w:space="0" w:color="B83D68" w:themeColor="accent1"/>
-          <w:insideV w:val="single" w:sz="8" w:space="0" w:color="B83D68" w:themeColor="accent1"/>
-        </w:tcBorders>
-      </w:tcPr>
-    </w:tblStylePr>
-  </w:style>
-  <w:style w:type="character" w:customStyle="1" w:styleId="Heading4Char">
-    <w:name w:val="Heading 4 Char"/>
-    <w:basedOn w:val="DefaultParagraphFont"/>
-    <w:link w:val="Heading4"/>
-    <w:uiPriority w:val="9"/>
-    <w:rsid w:val="00D3681B"/>
-    <w:rPr>
-      <w:rFonts w:asciiTheme="majorHAnsi" w:eastAsiaTheme="majorEastAsia" w:hAnsiTheme="majorHAnsi" w:cstheme="majorBidi"/>
-      <w:b/>
-      <w:bCs/>
-      <w:i/>
-      <w:iCs/>
-      <w:color w:val="B83D68" w:themeColor="accent1"/>
-    </w:rPr>
-  </w:style>
-  <w:style w:type="table" w:styleId="LightGrid-Accent5">
-    <w:name w:val="Light Grid Accent 5"/>
-    <w:basedOn w:val="TableNormal"/>
-    <w:uiPriority w:val="62"/>
-    <w:rsid w:val="00963364"/>
-    <w:pPr>
-      <w:spacing w:after="0" w:line="240" w:lineRule="auto"/>
-    </w:pPr>
-    <w:rPr>
-      <w:rFonts w:eastAsiaTheme="minorHAnsi"/>
-      <w:lang w:val="nl-NL"/>
-    </w:rPr>
-    <w:tblPr>
-      <w:tblStyleRowBandSize w:val="1"/>
-      <w:tblStyleColBandSize w:val="1"/>
-      <w:tblInd w:w="0" w:type="dxa"/>
-      <w:tblBorders>
-        <w:top w:val="single" w:sz="8" w:space="0" w:color="CF6DA4" w:themeColor="accent5"/>
-        <w:left w:val="single" w:sz="8" w:space="0" w:color="CF6DA4" w:themeColor="accent5"/>
-        <w:bottom w:val="single" w:sz="8" w:space="0" w:color="CF6DA4" w:themeColor="accent5"/>
-        <w:right w:val="single" w:sz="8" w:space="0" w:color="CF6DA4" w:themeColor="accent5"/>
-        <w:insideH w:val="single" w:sz="8" w:space="0" w:color="CF6DA4" w:themeColor="accent5"/>
-        <w:insideV w:val="single" w:sz="8" w:space="0" w:color="CF6DA4" w:themeColor="accent5"/>
-      </w:tblBorders>
-      <w:tblCellMar>
-        <w:top w:w="0" w:type="dxa"/>
-        <w:left w:w="108" w:type="dxa"/>
-        <w:bottom w:w="0" w:type="dxa"/>
-        <w:right w:w="108" w:type="dxa"/>
-      </w:tblCellMar>
-    </w:tblPr>
-    <w:tblStylePr w:type="firstRow">
-      <w:pPr>
-        <w:spacing w:beforeLines="0" w:beforeAutospacing="0" w:afterLines="0" w:afterAutospacing="0" w:line="240" w:lineRule="auto"/>
-      </w:pPr>
-      <w:rPr>
-        <w:rFonts w:asciiTheme="majorHAnsi" w:eastAsiaTheme="majorEastAsia" w:hAnsiTheme="majorHAnsi" w:cstheme="majorBidi" w:hint="default"/>
-        <w:b/>
-        <w:bCs/>
-      </w:rPr>
-      <w:tblPr/>
-      <w:tcPr>
-        <w:tcBorders>
-          <w:top w:val="single" w:sz="8" w:space="0" w:color="CF6DA4" w:themeColor="accent5"/>
-          <w:left w:val="single" w:sz="8" w:space="0" w:color="CF6DA4" w:themeColor="accent5"/>
-          <w:bottom w:val="single" w:sz="18" w:space="0" w:color="CF6DA4" w:themeColor="accent5"/>
-          <w:right w:val="single" w:sz="8" w:space="0" w:color="CF6DA4" w:themeColor="accent5"/>
-          <w:insideH w:val="nil"/>
-          <w:insideV w:val="single" w:sz="8" w:space="0" w:color="CF6DA4" w:themeColor="accent5"/>
-        </w:tcBorders>
-      </w:tcPr>
-    </w:tblStylePr>
-    <w:tblStylePr w:type="lastRow">
-      <w:pPr>
-        <w:spacing w:beforeLines="0" w:beforeAutospacing="0" w:afterLines="0" w:afterAutospacing="0" w:line="240" w:lineRule="auto"/>
-      </w:pPr>
-      <w:rPr>
-        <w:rFonts w:asciiTheme="majorHAnsi" w:eastAsiaTheme="majorEastAsia" w:hAnsiTheme="majorHAnsi" w:cstheme="majorBidi" w:hint="default"/>
-        <w:b/>
-        <w:bCs/>
-      </w:rPr>
-      <w:tblPr/>
-      <w:tcPr>
-        <w:tcBorders>
-          <w:top w:val="double" w:sz="6" w:space="0" w:color="CF6DA4" w:themeColor="accent5"/>
-          <w:left w:val="single" w:sz="8" w:space="0" w:color="CF6DA4" w:themeColor="accent5"/>
-          <w:bottom w:val="single" w:sz="8" w:space="0" w:color="CF6DA4" w:themeColor="accent5"/>
-          <w:right w:val="single" w:sz="8" w:space="0" w:color="CF6DA4" w:themeColor="accent5"/>
-          <w:insideH w:val="nil"/>
-          <w:insideV w:val="single" w:sz="8" w:space="0" w:color="CF6DA4" w:themeColor="accent5"/>
-        </w:tcBorders>
-      </w:tcPr>
-    </w:tblStylePr>
-    <w:tblStylePr w:type="firstCol">
-      <w:rPr>
-        <w:rFonts w:asciiTheme="majorHAnsi" w:eastAsiaTheme="majorEastAsia" w:hAnsiTheme="majorHAnsi" w:cstheme="majorBidi" w:hint="default"/>
-        <w:b/>
-        <w:bCs/>
-      </w:rPr>
-    </w:tblStylePr>
-    <w:tblStylePr w:type="lastCol">
-      <w:rPr>
-        <w:rFonts w:asciiTheme="majorHAnsi" w:eastAsiaTheme="majorEastAsia" w:hAnsiTheme="majorHAnsi" w:cstheme="majorBidi" w:hint="default"/>
-        <w:b/>
-        <w:bCs/>
-      </w:rPr>
-      <w:tblPr/>
-      <w:tcPr>
-        <w:tcBorders>
-          <w:top w:val="single" w:sz="8" w:space="0" w:color="CF6DA4" w:themeColor="accent5"/>
-          <w:left w:val="single" w:sz="8" w:space="0" w:color="CF6DA4" w:themeColor="accent5"/>
-          <w:bottom w:val="single" w:sz="8" w:space="0" w:color="CF6DA4" w:themeColor="accent5"/>
-          <w:right w:val="single" w:sz="8" w:space="0" w:color="CF6DA4" w:themeColor="accent5"/>
-        </w:tcBorders>
-      </w:tcPr>
-    </w:tblStylePr>
-    <w:tblStylePr w:type="band1Vert">
-      <w:tblPr/>
-      <w:tcPr>
-        <w:tcBorders>
-          <w:top w:val="single" w:sz="8" w:space="0" w:color="CF6DA4" w:themeColor="accent5"/>
-          <w:left w:val="single" w:sz="8" w:space="0" w:color="CF6DA4" w:themeColor="accent5"/>
-          <w:bottom w:val="single" w:sz="8" w:space="0" w:color="CF6DA4" w:themeColor="accent5"/>
-          <w:right w:val="single" w:sz="8" w:space="0" w:color="CF6DA4" w:themeColor="accent5"/>
-        </w:tcBorders>
-        <w:shd w:val="clear" w:color="auto" w:fill="F3DAE8" w:themeFill="accent5" w:themeFillTint="3F"/>
-      </w:tcPr>
-    </w:tblStylePr>
-    <w:tblStylePr w:type="band1Horz">
-      <w:tblPr/>
-      <w:tcPr>
-        <w:tcBorders>
-          <w:top w:val="single" w:sz="8" w:space="0" w:color="CF6DA4" w:themeColor="accent5"/>
-          <w:left w:val="single" w:sz="8" w:space="0" w:color="CF6DA4" w:themeColor="accent5"/>
-          <w:bottom w:val="single" w:sz="8" w:space="0" w:color="CF6DA4" w:themeColor="accent5"/>
-          <w:right w:val="single" w:sz="8" w:space="0" w:color="CF6DA4" w:themeColor="accent5"/>
-          <w:insideV w:val="single" w:sz="8" w:space="0" w:color="CF6DA4" w:themeColor="accent5"/>
-        </w:tcBorders>
-        <w:shd w:val="clear" w:color="auto" w:fill="F3DAE8" w:themeFill="accent5" w:themeFillTint="3F"/>
-      </w:tcPr>
-    </w:tblStylePr>
-    <w:tblStylePr w:type="band2Horz">
-      <w:tblPr/>
-      <w:tcPr>
-        <w:tcBorders>
-          <w:top w:val="single" w:sz="8" w:space="0" w:color="CF6DA4" w:themeColor="accent5"/>
-          <w:left w:val="single" w:sz="8" w:space="0" w:color="CF6DA4" w:themeColor="accent5"/>
-          <w:bottom w:val="single" w:sz="8" w:space="0" w:color="CF6DA4" w:themeColor="accent5"/>
-          <w:right w:val="single" w:sz="8" w:space="0" w:color="CF6DA4" w:themeColor="accent5"/>
-          <w:insideV w:val="single" w:sz="8" w:space="0" w:color="CF6DA4" w:themeColor="accent5"/>
-        </w:tcBorders>
-      </w:tcPr>
-    </w:tblStylePr>
-  </w:style>
-  <w:style w:type="table" w:customStyle="1" w:styleId="GridTable1Light-Accent51">
-    <w:name w:val="Grid Table 1 Light - Accent 51"/>
-    <w:basedOn w:val="TableNormal"/>
-    <w:uiPriority w:val="46"/>
-    <w:rsid w:val="00512CDE"/>
-    <w:pPr>
-      <w:spacing w:after="0" w:line="240" w:lineRule="auto"/>
-    </w:pPr>
-    <w:tblPr>
-      <w:tblStyleRowBandSize w:val="1"/>
-      <w:tblStyleColBandSize w:val="1"/>
-      <w:tblInd w:w="0" w:type="dxa"/>
-      <w:tblBorders>
-        <w:top w:val="single" w:sz="4" w:space="0" w:color="EBC4DA" w:themeColor="accent5" w:themeTint="66"/>
-        <w:left w:val="single" w:sz="4" w:space="0" w:color="EBC4DA" w:themeColor="accent5" w:themeTint="66"/>
-        <w:bottom w:val="single" w:sz="4" w:space="0" w:color="EBC4DA" w:themeColor="accent5" w:themeTint="66"/>
-        <w:right w:val="single" w:sz="4" w:space="0" w:color="EBC4DA" w:themeColor="accent5" w:themeTint="66"/>
-        <w:insideH w:val="single" w:sz="4" w:space="0" w:color="EBC4DA" w:themeColor="accent5" w:themeTint="66"/>
-        <w:insideV w:val="single" w:sz="4" w:space="0" w:color="EBC4DA" w:themeColor="accent5" w:themeTint="66"/>
-      </w:tblBorders>
-      <w:tblCellMar>
-        <w:top w:w="0" w:type="dxa"/>
-        <w:left w:w="108" w:type="dxa"/>
-        <w:bottom w:w="0" w:type="dxa"/>
-        <w:right w:w="108" w:type="dxa"/>
-      </w:tblCellMar>
-    </w:tblPr>
-    <w:tblStylePr w:type="firstRow">
-      <w:rPr>
-        <w:b/>
-        <w:bCs/>
-      </w:rPr>
-      <w:tblPr/>
-      <w:tcPr>
-        <w:tcBorders>
-          <w:bottom w:val="single" w:sz="12" w:space="0" w:color="E2A7C8" w:themeColor="accent5" w:themeTint="99"/>
-        </w:tcBorders>
-      </w:tcPr>
-    </w:tblStylePr>
-    <w:tblStylePr w:type="lastRow">
-      <w:rPr>
-        <w:b/>
-        <w:bCs/>
-      </w:rPr>
-      <w:tblPr/>
-      <w:tcPr>
-        <w:tcBorders>
-          <w:top w:val="double" w:sz="2" w:space="0" w:color="E2A7C8" w:themeColor="accent5" w:themeTint="99"/>
-        </w:tcBorders>
-      </w:tcPr>
-    </w:tblStylePr>
-    <w:tblStylePr w:type="firstCol">
-      <w:rPr>
-        <w:b/>
-        <w:bCs/>
-      </w:rPr>
-    </w:tblStylePr>
-    <w:tblStylePr w:type="lastCol">
-      <w:rPr>
-        <w:b/>
-        <w:bCs/>
-      </w:rPr>
-    </w:tblStylePr>
-  </w:style>
-  <w:style w:type="table" w:customStyle="1" w:styleId="GridTable1Light-Accent21">
-    <w:name w:val="Grid Table 1 Light - Accent 21"/>
-    <w:basedOn w:val="TableNormal"/>
-    <w:uiPriority w:val="46"/>
-    <w:rsid w:val="00512CDE"/>
-    <w:pPr>
-      <w:spacing w:after="0" w:line="240" w:lineRule="auto"/>
-    </w:pPr>
-    <w:tblPr>
-      <w:tblStyleRowBandSize w:val="1"/>
-      <w:tblStyleColBandSize w:val="1"/>
-      <w:tblInd w:w="0" w:type="dxa"/>
-      <w:tblBorders>
-        <w:top w:val="single" w:sz="4" w:space="0" w:color="DDC1E3" w:themeColor="accent2" w:themeTint="66"/>
-        <w:left w:val="single" w:sz="4" w:space="0" w:color="DDC1E3" w:themeColor="accent2" w:themeTint="66"/>
-        <w:bottom w:val="single" w:sz="4" w:space="0" w:color="DDC1E3" w:themeColor="accent2" w:themeTint="66"/>
-        <w:right w:val="single" w:sz="4" w:space="0" w:color="DDC1E3" w:themeColor="accent2" w:themeTint="66"/>
-        <w:insideH w:val="single" w:sz="4" w:space="0" w:color="DDC1E3" w:themeColor="accent2" w:themeTint="66"/>
-        <w:insideV w:val="single" w:sz="4" w:space="0" w:color="DDC1E3" w:themeColor="accent2" w:themeTint="66"/>
-      </w:tblBorders>
-      <w:tblCellMar>
-        <w:top w:w="0" w:type="dxa"/>
-        <w:left w:w="108" w:type="dxa"/>
-        <w:bottom w:w="0" w:type="dxa"/>
-        <w:right w:w="108" w:type="dxa"/>
-      </w:tblCellMar>
-    </w:tblPr>
-    <w:tblStylePr w:type="firstRow">
-      <w:rPr>
-        <w:b/>
-        <w:bCs/>
-      </w:rPr>
-      <w:tblPr/>
-      <w:tcPr>
-        <w:tcBorders>
-          <w:bottom w:val="single" w:sz="12" w:space="0" w:color="CDA3D6" w:themeColor="accent2" w:themeTint="99"/>
-        </w:tcBorders>
-      </w:tcPr>
-    </w:tblStylePr>
-    <w:tblStylePr w:type="lastRow">
-      <w:rPr>
-        <w:b/>
-        <w:bCs/>
-      </w:rPr>
-      <w:tblPr/>
-      <w:tcPr>
-        <w:tcBorders>
-          <w:top w:val="double" w:sz="2" w:space="0" w:color="CDA3D6" w:themeColor="accent2" w:themeTint="99"/>
-        </w:tcBorders>
-      </w:tcPr>
-    </w:tblStylePr>
-    <w:tblStylePr w:type="firstCol">
-      <w:rPr>
-        <w:b/>
-        <w:bCs/>
-      </w:rPr>
-    </w:tblStylePr>
-    <w:tblStylePr w:type="lastCol">
-      <w:rPr>
-        <w:b/>
-        <w:bCs/>
-      </w:rPr>
-    </w:tblStylePr>
-  </w:style>
-  <w:style w:type="table" w:customStyle="1" w:styleId="GridTable3-Accent11">
-    <w:name w:val="Grid Table 3 - Accent 11"/>
-    <w:basedOn w:val="TableNormal"/>
-    <w:uiPriority w:val="48"/>
-    <w:rsid w:val="00512CDE"/>
-    <w:pPr>
-      <w:spacing w:after="0" w:line="240" w:lineRule="auto"/>
-    </w:pPr>
-    <w:tblPr>
-      <w:tblStyleRowBandSize w:val="1"/>
-      <w:tblStyleColBandSize w:val="1"/>
-      <w:tblInd w:w="0" w:type="dxa"/>
-      <w:tblBorders>
-        <w:top w:val="single" w:sz="4" w:space="0" w:color="D787A3" w:themeColor="accent1" w:themeTint="99"/>
-        <w:left w:val="single" w:sz="4" w:space="0" w:color="D787A3" w:themeColor="accent1" w:themeTint="99"/>
-        <w:bottom w:val="single" w:sz="4" w:space="0" w:color="D787A3" w:themeColor="accent1" w:themeTint="99"/>
-        <w:right w:val="single" w:sz="4" w:space="0" w:color="D787A3" w:themeColor="accent1" w:themeTint="99"/>
-        <w:insideH w:val="single" w:sz="4" w:space="0" w:color="D787A3" w:themeColor="accent1" w:themeTint="99"/>
-        <w:insideV w:val="single" w:sz="4" w:space="0" w:color="D787A3" w:themeColor="accent1" w:themeTint="99"/>
-      </w:tblBorders>
-      <w:tblCellMar>
-        <w:top w:w="0" w:type="dxa"/>
-        <w:left w:w="108" w:type="dxa"/>
-        <w:bottom w:w="0" w:type="dxa"/>
-        <w:right w:w="108" w:type="dxa"/>
-      </w:tblCellMar>
-    </w:tblPr>
-    <w:tblStylePr w:type="firstRow">
-      <w:rPr>
-        <w:b/>
-        <w:bCs/>
-      </w:rPr>
-      <w:tblPr/>
-      <w:tcPr>
-        <w:tcBorders>
-          <w:top w:val="nil"/>
-          <w:left w:val="nil"/>
-          <w:right w:val="nil"/>
-          <w:insideH w:val="nil"/>
-          <w:insideV w:val="nil"/>
-        </w:tcBorders>
-        <w:shd w:val="clear" w:color="auto" w:fill="FFFFFF" w:themeFill="background1"/>
-      </w:tcPr>
-    </w:tblStylePr>
-    <w:tblStylePr w:type="lastRow">
-      <w:rPr>
-        <w:b/>
-        <w:bCs/>
-      </w:rPr>
-      <w:tblPr/>
-      <w:tcPr>
-        <w:tcBorders>
-          <w:left w:val="nil"/>
-          <w:bottom w:val="nil"/>
-          <w:right w:val="nil"/>
-          <w:insideH w:val="nil"/>
-          <w:insideV w:val="nil"/>
-        </w:tcBorders>
-        <w:shd w:val="clear" w:color="auto" w:fill="FFFFFF" w:themeFill="background1"/>
-      </w:tcPr>
-    </w:tblStylePr>
-    <w:tblStylePr w:type="firstCol">
-      <w:pPr>
-        <w:jc w:val="right"/>
-      </w:pPr>
-      <w:rPr>
-        <w:i/>
-        <w:iCs/>
-      </w:rPr>
-      <w:tblPr/>
-      <w:tcPr>
-        <w:tcBorders>
-          <w:top w:val="nil"/>
-          <w:left w:val="nil"/>
-          <w:bottom w:val="nil"/>
-          <w:insideH w:val="nil"/>
-          <w:insideV w:val="nil"/>
-        </w:tcBorders>
-        <w:shd w:val="clear" w:color="auto" w:fill="FFFFFF" w:themeFill="background1"/>
-      </w:tcPr>
-    </w:tblStylePr>
-    <w:tblStylePr w:type="lastCol">
-      <w:rPr>
-        <w:i/>
-        <w:iCs/>
-      </w:rPr>
-      <w:tblPr/>
-      <w:tcPr>
-        <w:tcBorders>
-          <w:top w:val="nil"/>
-          <w:bottom w:val="nil"/>
-          <w:right w:val="nil"/>
-          <w:insideH w:val="nil"/>
-          <w:insideV w:val="nil"/>
-        </w:tcBorders>
-        <w:shd w:val="clear" w:color="auto" w:fill="FFFFFF" w:themeFill="background1"/>
-      </w:tcPr>
-    </w:tblStylePr>
-    <w:tblStylePr w:type="band1Vert">
-      <w:tblPr/>
-      <w:tcPr>
-        <w:shd w:val="clear" w:color="auto" w:fill="F1D7E0" w:themeFill="accent1" w:themeFillTint="33"/>
-      </w:tcPr>
-    </w:tblStylePr>
-    <w:tblStylePr w:type="band1Horz">
-      <w:tblPr/>
-      <w:tcPr>
-        <w:shd w:val="clear" w:color="auto" w:fill="F1D7E0" w:themeFill="accent1" w:themeFillTint="33"/>
-      </w:tcPr>
-    </w:tblStylePr>
-    <w:tblStylePr w:type="neCell">
-      <w:tblPr/>
-      <w:tcPr>
-        <w:tcBorders>
-          <w:bottom w:val="single" w:sz="4" w:space="0" w:color="D787A3" w:themeColor="accent1" w:themeTint="99"/>
-        </w:tcBorders>
-      </w:tcPr>
-    </w:tblStylePr>
-    <w:tblStylePr w:type="nwCell">
-      <w:tblPr/>
-      <w:tcPr>
-        <w:tcBorders>
-          <w:bottom w:val="single" w:sz="4" w:space="0" w:color="D787A3" w:themeColor="accent1" w:themeTint="99"/>
-        </w:tcBorders>
-      </w:tcPr>
-    </w:tblStylePr>
-    <w:tblStylePr w:type="seCell">
-      <w:tblPr/>
-      <w:tcPr>
-        <w:tcBorders>
-          <w:top w:val="single" w:sz="4" w:space="0" w:color="D787A3" w:themeColor="accent1" w:themeTint="99"/>
-        </w:tcBorders>
-      </w:tcPr>
-    </w:tblStylePr>
-    <w:tblStylePr w:type="swCell">
-      <w:tblPr/>
-      <w:tcPr>
-        <w:tcBorders>
-          <w:top w:val="single" w:sz="4" w:space="0" w:color="D787A3" w:themeColor="accent1" w:themeTint="99"/>
-        </w:tcBorders>
-      </w:tcPr>
-    </w:tblStylePr>
-  </w:style>
-  <w:style w:type="table" w:customStyle="1" w:styleId="GridTable3-Accent51">
-    <w:name w:val="Grid Table 3 - Accent 51"/>
-    <w:basedOn w:val="TableNormal"/>
-    <w:uiPriority w:val="48"/>
-    <w:rsid w:val="00512CDE"/>
-    <w:pPr>
-      <w:spacing w:after="0" w:line="240" w:lineRule="auto"/>
-    </w:pPr>
-    <w:tblPr>
-      <w:tblStyleRowBandSize w:val="1"/>
-      <w:tblStyleColBandSize w:val="1"/>
-      <w:tblInd w:w="0" w:type="dxa"/>
-      <w:tblBorders>
-        <w:top w:val="single" w:sz="4" w:space="0" w:color="E2A7C8" w:themeColor="accent5" w:themeTint="99"/>
-        <w:left w:val="single" w:sz="4" w:space="0" w:color="E2A7C8" w:themeColor="accent5" w:themeTint="99"/>
-        <w:bottom w:val="single" w:sz="4" w:space="0" w:color="E2A7C8" w:themeColor="accent5" w:themeTint="99"/>
-        <w:right w:val="single" w:sz="4" w:space="0" w:color="E2A7C8" w:themeColor="accent5" w:themeTint="99"/>
-        <w:insideH w:val="single" w:sz="4" w:space="0" w:color="E2A7C8" w:themeColor="accent5" w:themeTint="99"/>
-        <w:insideV w:val="single" w:sz="4" w:space="0" w:color="E2A7C8" w:themeColor="accent5" w:themeTint="99"/>
-      </w:tblBorders>
-      <w:tblCellMar>
-        <w:top w:w="0" w:type="dxa"/>
-        <w:left w:w="108" w:type="dxa"/>
-        <w:bottom w:w="0" w:type="dxa"/>
-        <w:right w:w="108" w:type="dxa"/>
-      </w:tblCellMar>
-    </w:tblPr>
-    <w:tblStylePr w:type="firstRow">
-      <w:rPr>
-        <w:b/>
-        <w:bCs/>
-      </w:rPr>
-      <w:tblPr/>
-      <w:tcPr>
-        <w:tcBorders>
-          <w:top w:val="nil"/>
-          <w:left w:val="nil"/>
-          <w:right w:val="nil"/>
-          <w:insideH w:val="nil"/>
-          <w:insideV w:val="nil"/>
-        </w:tcBorders>
-        <w:shd w:val="clear" w:color="auto" w:fill="FFFFFF" w:themeFill="background1"/>
-      </w:tcPr>
-    </w:tblStylePr>
-    <w:tblStylePr w:type="lastRow">
-      <w:rPr>
-        <w:b/>
-        <w:bCs/>
-      </w:rPr>
-      <w:tblPr/>
-      <w:tcPr>
-        <w:tcBorders>
-          <w:left w:val="nil"/>
-          <w:bottom w:val="nil"/>
-          <w:right w:val="nil"/>
-          <w:insideH w:val="nil"/>
-          <w:insideV w:val="nil"/>
-        </w:tcBorders>
-        <w:shd w:val="clear" w:color="auto" w:fill="FFFFFF" w:themeFill="background1"/>
-      </w:tcPr>
-    </w:tblStylePr>
-    <w:tblStylePr w:type="firstCol">
-      <w:pPr>
-        <w:jc w:val="right"/>
-      </w:pPr>
-      <w:rPr>
-        <w:i/>
-        <w:iCs/>
-      </w:rPr>
-      <w:tblPr/>
-      <w:tcPr>
-        <w:tcBorders>
-          <w:top w:val="nil"/>
-          <w:left w:val="nil"/>
-          <w:bottom w:val="nil"/>
-          <w:insideH w:val="nil"/>
-          <w:insideV w:val="nil"/>
-        </w:tcBorders>
-        <w:shd w:val="clear" w:color="auto" w:fill="FFFFFF" w:themeFill="background1"/>
-      </w:tcPr>
-    </w:tblStylePr>
-    <w:tblStylePr w:type="lastCol">
-      <w:rPr>
-        <w:i/>
-        <w:iCs/>
-      </w:rPr>
-      <w:tblPr/>
-      <w:tcPr>
-        <w:tcBorders>
-          <w:top w:val="nil"/>
-          <w:bottom w:val="nil"/>
-          <w:right w:val="nil"/>
-          <w:insideH w:val="nil"/>
-          <w:insideV w:val="nil"/>
-        </w:tcBorders>
-        <w:shd w:val="clear" w:color="auto" w:fill="FFFFFF" w:themeFill="background1"/>
-      </w:tcPr>
-    </w:tblStylePr>
-    <w:tblStylePr w:type="band1Vert">
-      <w:tblPr/>
-      <w:tcPr>
-        <w:shd w:val="clear" w:color="auto" w:fill="F5E1EC" w:themeFill="accent5" w:themeFillTint="33"/>
-      </w:tcPr>
-    </w:tblStylePr>
-    <w:tblStylePr w:type="band1Horz">
-      <w:tblPr/>
-      <w:tcPr>
-        <w:shd w:val="clear" w:color="auto" w:fill="F5E1EC" w:themeFill="accent5" w:themeFillTint="33"/>
-      </w:tcPr>
-    </w:tblStylePr>
-    <w:tblStylePr w:type="neCell">
-      <w:tblPr/>
-      <w:tcPr>
-        <w:tcBorders>
-          <w:bottom w:val="single" w:sz="4" w:space="0" w:color="E2A7C8" w:themeColor="accent5" w:themeTint="99"/>
-        </w:tcBorders>
-      </w:tcPr>
-    </w:tblStylePr>
-    <w:tblStylePr w:type="nwCell">
-      <w:tblPr/>
-      <w:tcPr>
-        <w:tcBorders>
-          <w:bottom w:val="single" w:sz="4" w:space="0" w:color="E2A7C8" w:themeColor="accent5" w:themeTint="99"/>
-        </w:tcBorders>
-      </w:tcPr>
-    </w:tblStylePr>
-    <w:tblStylePr w:type="seCell">
-      <w:tblPr/>
-      <w:tcPr>
-        <w:tcBorders>
-          <w:top w:val="single" w:sz="4" w:space="0" w:color="E2A7C8" w:themeColor="accent5" w:themeTint="99"/>
-        </w:tcBorders>
-      </w:tcPr>
-    </w:tblStylePr>
-    <w:tblStylePr w:type="swCell">
-      <w:tblPr/>
-      <w:tcPr>
-        <w:tcBorders>
-          <w:top w:val="single" w:sz="4" w:space="0" w:color="E2A7C8" w:themeColor="accent5" w:themeTint="99"/>
-        </w:tcBorders>
-      </w:tcPr>
-    </w:tblStylePr>
-  </w:style>
-  <w:style w:type="paragraph" w:customStyle="1" w:styleId="Level1">
-    <w:name w:val="Level 1"/>
-    <w:basedOn w:val="Normal"/>
-    <w:rsid w:val="00D910F2"/>
-    <w:pPr>
-      <w:widowControl w:val="0"/>
-      <w:autoSpaceDE w:val="0"/>
-      <w:autoSpaceDN w:val="0"/>
-      <w:adjustRightInd w:val="0"/>
-      <w:spacing w:after="0" w:line="240" w:lineRule="auto"/>
-      <w:ind w:left="720" w:hanging="720"/>
-    </w:pPr>
-    <w:rPr>
-      <w:rFonts w:ascii="Times New Roman" w:eastAsia="Times New Roman" w:hAnsi="Times New Roman" w:cs="Times New Roman"/>
-      <w:sz w:val="24"/>
-      <w:szCs w:val="24"/>
-    </w:rPr>
-  </w:style>
-  <w:style w:type="character" w:styleId="PageNumber">
-    <w:name w:val="page number"/>
-    <w:basedOn w:val="DefaultParagraphFont"/>
-    <w:uiPriority w:val="99"/>
-    <w:semiHidden/>
-    <w:unhideWhenUsed/>
-    <w:rsid w:val="001D0EB8"/>
-  </w:style>
-</w:styles>
-</file>
-
-<file path=word/stylesWithEffects.xml><?xml version="1.0" encoding="utf-8"?>
-<w:styles xmlns:wpc="http://schemas.microsoft.com/office/word/2010/wordprocessingCanvas" xmlns:mc="http://schemas.openxmlformats.org/markup-compatibility/2006" xmlns:o="urn:schemas-microsoft-com:office:office" xmlns:r="http://schemas.openxmlformats.org/officeDocument/2006/relationships" xmlns:m="http://schemas.openxmlformats.org/officeDocument/2006/math" xmlns:v="urn:schemas-microsoft-com:vml" xmlns:wp14="http://schemas.microsoft.com/office/word/2010/wordprocessingDrawing" xmlns:wp="http://schemas.openxmlformats.org/drawingml/2006/wordprocessingDrawing" xmlns:w10="urn:schemas-microsoft-com:office:word" xmlns:w="http://schemas.openxmlformats.org/wordprocessingml/2006/main" xmlns:w14="http://schemas.microsoft.com/office/word/2010/wordml" xmlns:wpg="http://schemas.microsoft.com/office/word/2010/wordprocessingGroup" xmlns:wpi="http://schemas.microsoft.com/office/word/2010/wordprocessingInk" xmlns:wne="http://schemas.microsoft.com/office/word/2006/wordml" xmlns:wps="http://schemas.microsoft.com/office/word/2010/wordprocessingShape" mc:Ignorable="w14 wp14">
-  <w:docDefaults>
-    <w:rPrDefault>
-      <w:rPr>
-        <w:rFonts w:asciiTheme="minorHAnsi" w:eastAsiaTheme="minorEastAsia" w:hAnsiTheme="minorHAnsi" w:cstheme="minorBidi"/>
-        <w:sz w:val="22"/>
-        <w:szCs w:val="22"/>
-        <w:lang w:val="en-US" w:eastAsia="en-US" w:bidi="ar-SA"/>
-      </w:rPr>
-    </w:rPrDefault>
-    <w:pPrDefault>
-      <w:pPr>
-        <w:spacing w:after="200" w:line="276" w:lineRule="auto"/>
-      </w:pPr>
-    </w:pPrDefault>
-  </w:docDefaults>
-  <w:latentStyles w:defLockedState="0" w:defUIPriority="99" w:defSemiHidden="1" w:defUnhideWhenUsed="1" w:defQFormat="0" w:count="267">
-    <w:lsdException w:name="Normal" w:semiHidden="0" w:uiPriority="0" w:unhideWhenUsed="0" w:qFormat="1"/>
-    <w:lsdException w:name="heading 1" w:semiHidden="0" w:uiPriority="9" w:unhideWhenUsed="0" w:qFormat="1"/>
-    <w:lsdException w:name="heading 2" w:uiPriority="9" w:qFormat="1"/>
-    <w:lsdException w:name="heading 3" w:uiPriority="9" w:qFormat="1"/>
-    <w:lsdException w:name="heading 4" w:uiPriority="9" w:qFormat="1"/>
-    <w:lsdException w:name="heading 5" w:uiPriority="9" w:qFormat="1"/>
-    <w:lsdException w:name="heading 6" w:uiPriority="9" w:qFormat="1"/>
-    <w:lsdException w:name="heading 7" w:uiPriority="9" w:qFormat="1"/>
-    <w:lsdException w:name="heading 8" w:uiPriority="9" w:qFormat="1"/>
-    <w:lsdException w:name="heading 9" w:uiPriority="9" w:qFormat="1"/>
-    <w:lsdException w:name="toc 1" w:uiPriority="39"/>
-    <w:lsdException w:name="toc 2" w:uiPriority="39"/>
-    <w:lsdException w:name="toc 3" w:uiPriority="39"/>
-    <w:lsdException w:name="toc 4" w:uiPriority="39"/>
-    <w:lsdException w:name="toc 5" w:uiPriority="39"/>
-    <w:lsdException w:name="toc 6" w:uiPriority="39"/>
-    <w:lsdException w:name="toc 7" w:uiPriority="39"/>
-    <w:lsdException w:name="toc 8" w:uiPriority="39"/>
-    <w:lsdException w:name="toc 9" w:uiPriority="39"/>
-    <w:lsdException w:name="caption" w:uiPriority="35" w:qFormat="1"/>
-    <w:lsdException w:name="Title" w:semiHidden="0" w:uiPriority="10" w:unhideWhenUsed="0" w:qFormat="1"/>
-    <w:lsdException w:name="Default Paragraph Font" w:uiPriority="1"/>
-    <w:lsdException w:name="Subtitle" w:semiHidden="0" w:uiPriority="11" w:unhideWhenUsed="0" w:qFormat="1"/>
-    <w:lsdException w:name="Strong" w:semiHidden="0" w:uiPriority="22" w:unhideWhenUsed="0" w:qFormat="1"/>
-    <w:lsdException w:name="Emphasis" w:semiHidden="0" w:uiPriority="20" w:unhideWhenUsed="0" w:qFormat="1"/>
-    <w:lsdException w:name="Table Grid" w:semiHidden="0" w:uiPriority="39" w:unhideWhenUsed="0"/>
-    <w:lsdException w:name="Placeholder Text" w:unhideWhenUsed="0"/>
-    <w:lsdException w:name="No Spacing" w:semiHidden="0" w:uiPriority="1" w:unhideWhenUsed="0" w:qFormat="1"/>
-    <w:lsdException w:name="Light Shading" w:semiHidden="0" w:uiPriority="60" w:unhideWhenUsed="0"/>
-    <w:lsdException w:name="Light List" w:semiHidden="0" w:uiPriority="61" w:unhideWhenUsed="0"/>
-    <w:lsdException w:name="Light Grid" w:semiHidden="0" w:uiPriority="62" w:unhideWhenUsed="0"/>
-    <w:lsdException w:name="Medium Shading 1" w:semiHidden="0" w:uiPriority="63" w:unhideWhenUsed="0"/>
-    <w:lsdException w:name="Medium Shading 2" w:semiHidden="0" w:uiPriority="64" w:unhideWhenUsed="0"/>
-    <w:lsdException w:name="Medium List 1" w:semiHidden="0" w:uiPriority="65" w:unhideWhenUsed="0"/>
-    <w:lsdException w:name="Medium List 2" w:semiHidden="0" w:uiPriority="66" w:unhideWhenUsed="0"/>
-    <w:lsdException w:name="Medium Grid 1" w:semiHidden="0" w:uiPriority="67" w:unhideWhenUsed="0"/>
-    <w:lsdException w:name="Medium Grid 2" w:semiHidden="0" w:uiPriority="68" w:unhideWhenUsed="0"/>
-    <w:lsdException w:name="Medium Grid 3" w:semiHidden="0" w:uiPriority="69" w:unhideWhenUsed="0"/>
-    <w:lsdException w:name="Dark List" w:semiHidden="0" w:uiPriority="70" w:unhideWhenUsed="0"/>
-    <w:lsdException w:name="Colorful Shading" w:semiHidden="0" w:uiPriority="71" w:unhideWhenUsed="0"/>
-    <w:lsdException w:name="Colorful List" w:semiHidden="0" w:uiPriority="72" w:unhideWhenUsed="0"/>
-    <w:lsdException w:name="Colorful Grid" w:semiHidden="0" w:uiPriority="73" w:unhideWhenUsed="0"/>
-    <w:lsdException w:name="Light Shading Accent 1" w:semiHidden="0" w:uiPriority="60" w:unhideWhenUsed="0"/>
-    <w:lsdException w:name="Light List Accent 1" w:semiHidden="0" w:uiPriority="61" w:unhideWhenUsed="0"/>
-    <w:lsdException w:name="Light Grid Accent 1" w:semiHidden="0" w:uiPriority="62" w:unhideWhenUsed="0"/>
-    <w:lsdException w:name="Medium Shading 1 Accent 1" w:semiHidden="0" w:uiPriority="63" w:unhideWhenUsed="0"/>
-    <w:lsdException w:name="Medium Shading 2 Accent 1" w:semiHidden="0" w:uiPriority="64" w:unhideWhenUsed="0"/>
-    <w:lsdException w:name="Medium List 1 Accent 1" w:semiHidden="0" w:uiPriority="65" w:unhideWhenUsed="0"/>
-    <w:lsdException w:name="Revision" w:unhideWhenUsed="0"/>
-    <w:lsdException w:name="List Paragraph" w:semiHidden="0" w:uiPriority="34" w:unhideWhenUsed="0" w:qFormat="1"/>
-    <w:lsdException w:name="Quote" w:semiHidden="0" w:uiPriority="29" w:unhideWhenUsed="0" w:qFormat="1"/>
-    <w:lsdException w:name="Intense Quote" w:semiHidden="0" w:uiPriority="30" w:unhideWhenUsed="0" w:qFormat="1"/>
-    <w:lsdException w:name="Medium List 2 Accent 1" w:semiHidden="0" w:uiPriority="66" w:unhideWhenUsed="0"/>
-    <w:lsdException w:name="Medium Grid 1 Accent 1" w:semiHidden="0" w:uiPriority="67" w:unhideWhenUsed="0"/>
-    <w:lsdException w:name="Medium Grid 2 Accent 1" w:semiHidden="0" w:uiPriority="68" w:unhideWhenUsed="0"/>
-    <w:lsdException w:name="Medium Grid 3 Accent 1" w:semiHidden="0" w:uiPriority="69" w:unhideWhenUsed="0"/>
-    <w:lsdException w:name="Dark List Accent 1" w:semiHidden="0" w:uiPriority="70" w:unhideWhenUsed="0"/>
-    <w:lsdException w:name="Colorful Shading Accent 1" w:semiHidden="0" w:uiPriority="71" w:unhideWhenUsed="0"/>
-    <w:lsdException w:name="Colorful List Accent 1" w:semiHidden="0" w:uiPriority="72" w:unhideWhenUsed="0"/>
-    <w:lsdException w:name="Colorful Grid Accent 1" w:semiHidden="0" w:uiPriority="73" w:unhideWhenUsed="0"/>
-    <w:lsdException w:name="Light Shading Accent 2" w:semiHidden="0" w:uiPriority="60" w:unhideWhenUsed="0"/>
-    <w:lsdException w:name="Light List Accent 2" w:semiHidden="0" w:uiPriority="61" w:unhideWhenUsed="0"/>
-    <w:lsdException w:name="Light Grid Accent 2" w:semiHidden="0" w:uiPriority="62" w:unhideWhenUsed="0"/>
-    <w:lsdException w:name="Medium Shading 1 Accent 2" w:semiHidden="0" w:uiPriority="63" w:unhideWhenUsed="0"/>
-    <w:lsdException w:name="Medium Shading 2 Accent 2" w:semiHidden="0" w:uiPriority="64" w:unhideWhenUsed="0"/>
-    <w:lsdException w:name="Medium List 1 Accent 2" w:semiHidden="0" w:uiPriority="65" w:unhideWhenUsed="0"/>
-    <w:lsdException w:name="Medium List 2 Accent 2" w:semiHidden="0" w:uiPriority="66" w:unhideWhenUsed="0"/>
-    <w:lsdException w:name="Medium Grid 1 Accent 2" w:semiHidden="0" w:uiPriority="67" w:unhideWhenUsed="0"/>
-    <w:lsdException w:name="Medium Grid 2 Accent 2" w:semiHidden="0" w:uiPriority="68" w:unhideWhenUsed="0"/>
-    <w:lsdException w:name="Medium Grid 3 Accent 2" w:semiHidden="0" w:uiPriority="69" w:unhideWhenUsed="0"/>
-    <w:lsdException w:name="Dark List Accent 2" w:semiHidden="0" w:uiPriority="70" w:unhideWhenUsed="0"/>
-    <w:lsdException w:name="Colorful Shading Accent 2" w:semiHidden="0" w:uiPriority="71" w:unhideWhenUsed="0"/>
-    <w:lsdException w:name="Colorful List Accent 2" w:semiHidden="0" w:uiPriority="72" w:unhideWhenUsed="0"/>
-    <w:lsdException w:name="Colorful Grid Accent 2" w:semiHidden="0" w:uiPriority="73" w:unhideWhenUsed="0"/>
-    <w:lsdException w:name="Light Shading Accent 3" w:semiHidden="0" w:uiPriority="60" w:unhideWhenUsed="0"/>
-    <w:lsdException w:name="Light List Accent 3" w:semiHidden="0" w:uiPriority="61" w:unhideWhenUsed="0"/>
-    <w:lsdException w:name="Light Grid Accent 3" w:semiHidden="0" w:uiPriority="62" w:unhideWhenUsed="0"/>
-    <w:lsdException w:name="Medium Shading 1 Accent 3" w:semiHidden="0" w:uiPriority="63" w:unhideWhenUsed="0"/>
-    <w:lsdException w:name="Medium Shading 2 Accent 3" w:semiHidden="0" w:uiPriority="64" w:unhideWhenUsed="0"/>
-    <w:lsdException w:name="Medium List 1 Accent 3" w:semiHidden="0" w:uiPriority="65" w:unhideWhenUsed="0"/>
-    <w:lsdException w:name="Medium List 2 Accent 3" w:semiHidden="0" w:uiPriority="66" w:unhideWhenUsed="0"/>
-    <w:lsdException w:name="Medium Grid 1 Accent 3" w:semiHidden="0" w:uiPriority="67" w:unhideWhenUsed="0"/>
-    <w:lsdException w:name="Medium Grid 2 Accent 3" w:semiHidden="0" w:uiPriority="68" w:unhideWhenUsed="0"/>
-    <w:lsdException w:name="Medium Grid 3 Accent 3" w:semiHidden="0" w:uiPriority="69" w:unhideWhenUsed="0"/>
-    <w:lsdException w:name="Dark List Accent 3" w:semiHidden="0" w:uiPriority="70" w:unhideWhenUsed="0"/>
-    <w:lsdException w:name="Colorful Shading Accent 3" w:semiHidden="0" w:uiPriority="71" w:unhideWhenUsed="0"/>
-    <w:lsdException w:name="Colorful List Accent 3" w:semiHidden="0" w:uiPriority="72" w:unhideWhenUsed="0"/>
-    <w:lsdException w:name="Colorful Grid Accent 3" w:semiHidden="0" w:uiPriority="73" w:unhideWhenUsed="0"/>
-    <w:lsdException w:name="Light Shading Accent 4" w:semiHidden="0" w:uiPriority="60" w:unhideWhenUsed="0"/>
-    <w:lsdException w:name="Light List Accent 4" w:semiHidden="0" w:uiPriority="61" w:unhideWhenUsed="0"/>
-    <w:lsdException w:name="Light Grid Accent 4" w:semiHidden="0" w:uiPriority="62" w:unhideWhenUsed="0"/>
-    <w:lsdException w:name="Medium Shading 1 Accent 4" w:semiHidden="0" w:uiPriority="63" w:unhideWhenUsed="0"/>
-    <w:lsdException w:name="Medium Shading 2 Accent 4" w:semiHidden="0" w:uiPriority="64" w:unhideWhenUsed="0"/>
-    <w:lsdException w:name="Medium List 1 Accent 4" w:semiHidden="0" w:uiPriority="65" w:unhideWhenUsed="0"/>
-    <w:lsdException w:name="Medium List 2 Accent 4" w:semiHidden="0" w:uiPriority="66" w:unhideWhenUsed="0"/>
-    <w:lsdException w:name="Medium Grid 1 Accent 4" w:semiHidden="0" w:uiPriority="67" w:unhideWhenUsed="0"/>
-    <w:lsdException w:name="Medium Grid 2 Accent 4" w:semiHidden="0" w:uiPriority="68" w:unhideWhenUsed="0"/>
-    <w:lsdException w:name="Medium Grid 3 Accent 4" w:semiHidden="0" w:uiPriority="69" w:unhideWhenUsed="0"/>
-    <w:lsdException w:name="Dark List Accent 4" w:semiHidden="0" w:uiPriority="70" w:unhideWhenUsed="0"/>
-    <w:lsdException w:name="Colorful Shading Accent 4" w:semiHidden="0" w:uiPriority="71" w:unhideWhenUsed="0"/>
-    <w:lsdException w:name="Colorful List Accent 4" w:semiHidden="0" w:uiPriority="72" w:unhideWhenUsed="0"/>
-    <w:lsdException w:name="Colorful Grid Accent 4" w:semiHidden="0" w:uiPriority="73" w:unhideWhenUsed="0"/>
-    <w:lsdException w:name="Light Shading Accent 5" w:semiHidden="0" w:uiPriority="60" w:unhideWhenUsed="0"/>
-    <w:lsdException w:name="Light List Accent 5" w:semiHidden="0" w:uiPriority="61" w:unhideWhenUsed="0"/>
-    <w:lsdException w:name="Light Grid Accent 5" w:semiHidden="0" w:uiPriority="62" w:unhideWhenUsed="0"/>
-    <w:lsdException w:name="Medium Shading 1 Accent 5" w:semiHidden="0" w:uiPriority="63" w:unhideWhenUsed="0"/>
-    <w:lsdException w:name="Medium Shading 2 Accent 5" w:semiHidden="0" w:uiPriority="64" w:unhideWhenUsed="0"/>
-    <w:lsdException w:name="Medium List 1 Accent 5" w:semiHidden="0" w:uiPriority="65" w:unhideWhenUsed="0"/>
-    <w:lsdException w:name="Medium List 2 Accent 5" w:semiHidden="0" w:uiPriority="66" w:unhideWhenUsed="0"/>
-    <w:lsdException w:name="Medium Grid 1 Accent 5" w:semiHidden="0" w:uiPriority="67" w:unhideWhenUsed="0"/>
-    <w:lsdException w:name="Medium Grid 2 Accent 5" w:semiHidden="0" w:uiPriority="68" w:unhideWhenUsed="0"/>
-    <w:lsdException w:name="Medium Grid 3 Accent 5" w:semiHidden="0" w:uiPriority="69" w:unhideWhenUsed="0"/>
-    <w:lsdException w:name="Dark List Accent 5" w:semiHidden="0" w:uiPriority="70" w:unhideWhenUsed="0"/>
-    <w:lsdException w:name="Colorful Shading Accent 5" w:semiHidden="0" w:uiPriority="71" w:unhideWhenUsed="0"/>
-    <w:lsdException w:name="Colorful List Accent 5" w:semiHidden="0" w:uiPriority="72" w:unhideWhenUsed="0"/>
-    <w:lsdException w:name="Colorful Grid Accent 5" w:semiHidden="0" w:uiPriority="73" w:unhideWhenUsed="0"/>
-    <w:lsdException w:name="Light Shading Accent 6" w:semiHidden="0" w:uiPriority="60" w:unhideWhenUsed="0"/>
-    <w:lsdException w:name="Light List Accent 6" w:semiHidden="0" w:uiPriority="61" w:unhideWhenUsed="0"/>
-    <w:lsdException w:name="Light Grid Accent 6" w:semiHidden="0" w:uiPriority="62" w:unhideWhenUsed="0"/>
-    <w:lsdException w:name="Medium Shading 1 Accent 6" w:semiHidden="0" w:uiPriority="63" w:unhideWhenUsed="0"/>
-    <w:lsdException w:name="Medium Shading 2 Accent 6" w:semiHidden="0" w:uiPriority="64" w:unhideWhenUsed="0"/>
-    <w:lsdException w:name="Medium List 1 Accent 6" w:semiHidden="0" w:uiPriority="65" w:unhideWhenUsed="0"/>
-    <w:lsdException w:name="Medium List 2 Accent 6" w:semiHidden="0" w:uiPriority="66" w:unhideWhenUsed="0"/>
-    <w:lsdException w:name="Medium Grid 1 Accent 6" w:semiHidden="0" w:uiPriority="67" w:unhideWhenUsed="0"/>
-    <w:lsdException w:name="Medium Grid 2 Accent 6" w:semiHidden="0" w:uiPriority="68" w:unhideWhenUsed="0"/>
-    <w:lsdException w:name="Medium Grid 3 Accent 6" w:semiHidden="0" w:uiPriority="69" w:unhideWhenUsed="0"/>
-    <w:lsdException w:name="Dark List Accent 6" w:semiHidden="0" w:uiPriority="70" w:unhideWhenUsed="0"/>
-    <w:lsdException w:name="Colorful Shading Accent 6" w:semiHidden="0" w:uiPriority="71" w:unhideWhenUsed="0"/>
-    <w:lsdException w:name="Colorful List Accent 6" w:semiHidden="0" w:uiPriority="72" w:unhideWhenUsed="0"/>
-    <w:lsdException w:name="Colorful Grid Accent 6" w:semiHidden="0" w:uiPriority="73" w:unhideWhenUsed="0"/>
-    <w:lsdException w:name="Subtle Emphasis" w:semiHidden="0" w:uiPriority="19" w:unhideWhenUsed="0" w:qFormat="1"/>
-    <w:lsdException w:name="Intense Emphasis" w:semiHidden="0" w:uiPriority="21" w:unhideWhenUsed="0" w:qFormat="1"/>
-    <w:lsdException w:name="Subtle Reference" w:semiHidden="0" w:uiPriority="31" w:unhideWhenUsed="0" w:qFormat="1"/>
-    <w:lsdException w:name="Intense Reference" w:semiHidden="0" w:uiPriority="32" w:unhideWhenUsed="0" w:qFormat="1"/>
-    <w:lsdException w:name="Book Title" w:semiHidden="0" w:uiPriority="33" w:unhideWhenUsed="0" w:qFormat="1"/>
-    <w:lsdException w:name="Bibliography" w:uiPriority="37"/>
-    <w:lsdException w:name="TOC Heading" w:uiPriority="39" w:qFormat="1"/>
+  <w:latentStyles w:defLockedState="0" w:defUIPriority="99" w:defSemiHidden="0" w:defUnhideWhenUsed="0" w:defQFormat="0" w:count="380">
+    <w:lsdException w:name="Normal" w:uiPriority="0" w:qFormat="1"/>
+    <w:lsdException w:name="heading 1" w:uiPriority="9" w:qFormat="1"/>
+    <w:lsdException w:name="heading 2" w:semiHidden="1" w:uiPriority="9" w:unhideWhenUsed="1" w:qFormat="1"/>
+    <w:lsdException w:name="heading 3" w:semiHidden="1" w:uiPriority="9" w:unhideWhenUsed="1" w:qFormat="1"/>
+    <w:lsdException w:name="heading 4" w:semiHidden="1" w:uiPriority="9" w:unhideWhenUsed="1" w:qFormat="1"/>
+    <w:lsdException w:name="heading 5" w:semiHidden="1" w:uiPriority="9" w:unhideWhenUsed="1" w:qFormat="1"/>
+    <w:lsdException w:name="heading 6" w:semiHidden="1" w:uiPriority="9" w:unhideWhenUsed="1" w:qFormat="1"/>
+    <w:lsdException w:name="heading 7" w:semiHidden="1" w:uiPriority="9" w:unhideWhenUsed="1" w:qFormat="1"/>
+    <w:lsdException w:name="heading 8" w:semiHidden="1" w:uiPriority="9" w:unhideWhenUsed="1" w:qFormat="1"/>
+    <w:lsdException w:name="heading 9" w:semiHidden="1" w:uiPriority="9" w:unhideWhenUsed="1" w:qFormat="1"/>
+    <w:lsdException w:name="index 1" w:semiHidden="1" w:unhideWhenUsed="1"/>
+    <w:lsdException w:name="index 2" w:semiHidden="1" w:unhideWhenUsed="1"/>
+    <w:lsdException w:name="index 3" w:semiHidden="1" w:unhideWhenUsed="1"/>
+    <w:lsdException w:name="index 4" w:semiHidden="1" w:unhideWhenUsed="1"/>
+    <w:lsdException w:name="index 5" w:semiHidden="1" w:unhideWhenUsed="1"/>
+    <w:lsdException w:name="index 6" w:semiHidden="1" w:unhideWhenUsed="1"/>
+    <w:lsdException w:name="index 7" w:semiHidden="1" w:unhideWhenUsed="1"/>
+    <w:lsdException w:name="index 8" w:semiHidden="1" w:unhideWhenUsed="1"/>
+    <w:lsdException w:name="index 9" w:semiHidden="1" w:unhideWhenUsed="1"/>
+    <w:lsdException w:name="toc 1" w:semiHidden="1" w:uiPriority="39" w:unhideWhenUsed="1"/>
+    <w:lsdException w:name="toc 2" w:semiHidden="1" w:uiPriority="39" w:unhideWhenUsed="1"/>
+    <w:lsdException w:name="toc 3" w:semiHidden="1" w:uiPriority="39" w:unhideWhenUsed="1"/>
+    <w:lsdException w:name="toc 4" w:semiHidden="1" w:uiPriority="39" w:unhideWhenUsed="1"/>
+    <w:lsdException w:name="toc 5" w:semiHidden="1" w:uiPriority="39" w:unhideWhenUsed="1"/>
+    <w:lsdException w:name="toc 6" w:semiHidden="1" w:uiPriority="39" w:unhideWhenUsed="1"/>
+    <w:lsdException w:name="toc 7" w:semiHidden="1" w:uiPriority="39" w:unhideWhenUsed="1"/>
+    <w:lsdException w:name="toc 8" w:semiHidden="1" w:uiPriority="39" w:unhideWhenUsed="1"/>
+    <w:lsdException w:name="toc 9" w:semiHidden="1" w:uiPriority="39" w:unhideWhenUsed="1"/>
+    <w:lsdException w:name="Normal Indent" w:semiHidden="1" w:unhideWhenUsed="1"/>
+    <w:lsdException w:name="footnote text" w:semiHidden="1" w:unhideWhenUsed="1"/>
+    <w:lsdException w:name="annotation text" w:semiHidden="1" w:unhideWhenUsed="1"/>
+    <w:lsdException w:name="header" w:semiHidden="1" w:unhideWhenUsed="1"/>
+    <w:lsdException w:name="footer" w:semiHidden="1" w:unhideWhenUsed="1"/>
+    <w:lsdException w:name="index heading" w:semiHidden="1" w:unhideWhenUsed="1"/>
+    <w:lsdException w:name="caption" w:semiHidden="1" w:uiPriority="35" w:unhideWhenUsed="1" w:qFormat="1"/>
+    <w:lsdException w:name="table of figures" w:semiHidden="1" w:unhideWhenUsed="1"/>
+    <w:lsdException w:name="envelope address" w:semiHidden="1" w:unhideWhenUsed="1"/>
+    <w:lsdException w:name="envelope return" w:semiHidden="1" w:unhideWhenUsed="1"/>
+    <w:lsdException w:name="footnote reference" w:semiHidden="1" w:unhideWhenUsed="1"/>
+    <w:lsdException w:name="annotation reference" w:semiHidden="1" w:unhideWhenUsed="1"/>
+    <w:lsdException w:name="line number" w:semiHidden="1" w:unhideWhenUsed="1"/>
+    <w:lsdException w:name="page number" w:semiHidden="1" w:unhideWhenUsed="1"/>
+    <w:lsdException w:name="endnote reference" w:semiHidden="1" w:unhideWhenUsed="1"/>
+    <w:lsdException w:name="endnote text" w:semiHidden="1" w:unhideWhenUsed="1"/>
+    <w:lsdException w:name="table of authorities" w:semiHidden="1" w:unhideWhenUsed="1"/>
+    <w:lsdException w:name="macro" w:semiHidden="1" w:unhideWhenUsed="1"/>
+    <w:lsdException w:name="toa heading" w:semiHidden="1" w:unhideWhenUsed="1"/>
+    <w:lsdException w:name="List" w:semiHidden="1" w:unhideWhenUsed="1"/>
+    <w:lsdException w:name="List Bullet" w:semiHidden="1" w:unhideWhenUsed="1"/>
+    <w:lsdException w:name="List Number" w:semiHidden="1" w:unhideWhenUsed="1"/>
+    <w:lsdException w:name="List 2" w:semiHidden="1" w:unhideWhenUsed="1"/>
+    <w:lsdException w:name="List 3" w:semiHidden="1" w:unhideWhenUsed="1"/>
+    <w:lsdException w:name="List 4" w:semiHidden="1" w:unhideWhenUsed="1"/>
+    <w:lsdException w:name="List 5" w:semiHidden="1" w:unhideWhenUsed="1"/>
+    <w:lsdException w:name="List Bullet 2" w:semiHidden="1" w:unhideWhenUsed="1"/>
+    <w:lsdException w:name="List Bullet 3" w:semiHidden="1" w:unhideWhenUsed="1"/>
+    <w:lsdException w:name="List Bullet 4" w:semiHidden="1" w:unhideWhenUsed="1"/>
+    <w:lsdException w:name="List Bullet 5" w:semiHidden="1" w:unhideWhenUsed="1"/>
+    <w:lsdException w:name="List Number 2" w:semiHidden="1" w:unhideWhenUsed="1"/>
+    <w:lsdException w:name="List Number 3" w:semiHidden="1" w:unhideWhenUsed="1"/>
+    <w:lsdException w:name="List Number 4" w:semiHidden="1" w:unhideWhenUsed="1"/>
+    <w:lsdException w:name="List Number 5" w:semiHidden="1" w:unhideWhenUsed="1"/>
+    <w:lsdException w:name="Title" w:uiPriority="10" w:qFormat="1"/>
+    <w:lsdException w:name="Closing" w:semiHidden="1" w:unhideWhenUsed="1"/>
+    <w:lsdException w:name="Signature" w:semiHidden="1" w:unhideWhenUsed="1"/>
+    <w:lsdException w:name="Default Paragraph Font" w:semiHidden="1" w:uiPriority="1" w:unhideWhenUsed="1"/>
+    <w:lsdException w:name="Body Text" w:semiHidden="1" w:unhideWhenUsed="1"/>
+    <w:lsdException w:name="Body Text Indent" w:semiHidden="1" w:unhideWhenUsed="1"/>
+    <w:lsdException w:name="List Continue" w:semiHidden="1" w:unhideWhenUsed="1"/>
+    <w:lsdException w:name="List Continue 2" w:semiHidden="1" w:unhideWhenUsed="1"/>
+    <w:lsdException w:name="List Continue 3" w:semiHidden="1" w:unhideWhenUsed="1"/>
+    <w:lsdException w:name="List Continue 4" w:semiHidden="1" w:unhideWhenUsed="1"/>
+    <w:lsdException w:name="List Continue 5" w:semiHidden="1" w:unhideWhenUsed="1"/>
+    <w:lsdException w:name="Message Header" w:semiHidden="1" w:unhideWhenUsed="1"/>
+    <w:lsdException w:name="Subtitle" w:uiPriority="11" w:qFormat="1"/>
+    <w:lsdException w:name="Salutation" w:semiHidden="1" w:unhideWhenUsed="1"/>
+    <w:lsdException w:name="Date" w:semiHidden="1" w:unhideWhenUsed="1"/>
+    <w:lsdException w:name="Body Text First Indent" w:semiHidden="1" w:unhideWhenUsed="1"/>
+    <w:lsdException w:name="Body Text First Indent 2" w:semiHidden="1" w:unhideWhenUsed="1"/>
+    <w:lsdException w:name="Note Heading" w:semiHidden="1" w:unhideWhenUsed="1"/>
+    <w:lsdException w:name="Body Text 2" w:semiHidden="1" w:unhideWhenUsed="1"/>
+    <w:lsdException w:name="Body Text 3" w:semiHidden="1" w:unhideWhenUsed="1"/>
+    <w:lsdException w:name="Body Text Indent 2" w:semiHidden="1" w:unhideWhenUsed="1"/>
+    <w:lsdException w:name="Body Text Indent 3" w:semiHidden="1" w:unhideWhenUsed="1"/>
+    <w:lsdException w:name="Block Text" w:semiHidden="1" w:unhideWhenUsed="1"/>
+    <w:lsdException w:name="Hyperlink" w:semiHidden="1" w:unhideWhenUsed="1"/>
+    <w:lsdException w:name="FollowedHyperlink" w:semiHidden="1" w:unhideWhenUsed="1"/>
+    <w:lsdException w:name="Strong" w:uiPriority="22" w:qFormat="1"/>
+    <w:lsdException w:name="Emphasis" w:uiPriority="20" w:qFormat="1"/>
+    <w:lsdException w:name="Document Map" w:semiHidden="1" w:unhideWhenUsed="1"/>
+    <w:lsdException w:name="Plain Text" w:semiHidden="1" w:unhideWhenUsed="1"/>
+    <w:lsdException w:name="E-mail Signature" w:semiHidden="1" w:unhideWhenUsed="1"/>
+    <w:lsdException w:name="HTML Top of Form" w:semiHidden="1" w:unhideWhenUsed="1"/>
+    <w:lsdException w:name="HTML Bottom of Form" w:semiHidden="1" w:unhideWhenUsed="1"/>
+    <w:lsdException w:name="Normal (Web)" w:semiHidden="1" w:unhideWhenUsed="1"/>
+    <w:lsdException w:name="HTML Acronym" w:semiHidden="1" w:unhideWhenUsed="1"/>
+    <w:lsdException w:name="HTML Address" w:semiHidden="1" w:unhideWhenUsed="1"/>
+    <w:lsdException w:name="HTML Cite" w:semiHidden="1" w:unhideWhenUsed="1"/>
+    <w:lsdException w:name="HTML Code" w:semiHidden="1" w:unhideWhenUsed="1"/>
+    <w:lsdException w:name="HTML Definition" w:semiHidden="1" w:unhideWhenUsed="1"/>
+    <w:lsdException w:name="HTML Keyboard" w:semiHidden="1" w:unhideWhenUsed="1"/>
+    <w:lsdException w:name="HTML Preformatted" w:semiHidden="1" w:unhideWhenUsed="1"/>
+    <w:lsdException w:name="HTML Sample" w:semiHidden="1" w:unhideWhenUsed="1"/>
+    <w:lsdException w:name="HTML Typewriter" w:semiHidden="1" w:unhideWhenUsed="1"/>
+    <w:lsdException w:name="HTML Variable" w:semiHidden="1" w:unhideWhenUsed="1"/>
+    <w:lsdException w:name="Normal Table" w:semiHidden="1" w:unhideWhenUsed="1"/>
+    <w:lsdException w:name="annotation subject" w:semiHidden="1" w:unhideWhenUsed="1"/>
+    <w:lsdException w:name="No List" w:semiHidden="1" w:unhideWhenUsed="1"/>
+    <w:lsdException w:name="Outline List 1" w:semiHidden="1" w:unhideWhenUsed="1"/>
+    <w:lsdException w:name="Outline List 2" w:semiHidden="1" w:unhideWhenUsed="1"/>
+    <w:lsdException w:name="Outline List 3" w:semiHidden="1" w:unhideWhenUsed="1"/>
+    <w:lsdException w:name="Table Simple 1" w:semiHidden="1" w:unhideWhenUsed="1"/>
+    <w:lsdException w:name="Table Simple 2" w:semiHidden="1" w:unhideWhenUsed="1"/>
+    <w:lsdException w:name="Table Simple 3" w:semiHidden="1" w:unhideWhenUsed="1"/>
+    <w:lsdException w:name="Table Classic 1" w:semiHidden="1" w:unhideWhenUsed="1"/>
+    <w:lsdException w:name="Table Classic 2" w:semiHidden="1" w:unhideWhenUsed="1"/>
+    <w:lsdException w:name="Table Classic 3" w:semiHidden="1" w:unhideWhenUsed="1"/>
+    <w:lsdException w:name="Table Classic 4" w:semiHidden="1" w:unhideWhenUsed="1"/>
+    <w:lsdException w:name="Table Colorful 1" w:semiHidden="1" w:unhideWhenUsed="1"/>
+    <w:lsdException w:name="Table Colorful 2" w:semiHidden="1" w:unhideWhenUsed="1"/>
+    <w:lsdException w:name="Table Colorful 3" w:semiHidden="1" w:unhideWhenUsed="1"/>
+    <w:lsdException w:name="Table Columns 1" w:semiHidden="1" w:unhideWhenUsed="1"/>
+    <w:lsdException w:name="Table Columns 2" w:semiHidden="1" w:unhideWhenUsed="1"/>
+    <w:lsdException w:name="Table Columns 3" w:semiHidden="1" w:unhideWhenUsed="1"/>
+    <w:lsdException w:name="Table Columns 4" w:semiHidden="1" w:unhideWhenUsed="1"/>
+    <w:lsdException w:name="Table Columns 5" w:semiHidden="1" w:unhideWhenUsed="1"/>
+    <w:lsdException w:name="Table Grid 1" w:semiHidden="1" w:unhideWhenUsed="1"/>
+    <w:lsdException w:name="Table Grid 2" w:semiHidden="1" w:unhideWhenUsed="1"/>
+    <w:lsdException w:name="Table Grid 3" w:semiHidden="1" w:unhideWhenUsed="1"/>
+    <w:lsdException w:name="Table Grid 4" w:semiHidden="1" w:unhideWhenUsed="1"/>
+    <w:lsdException w:name="Table Grid 5" w:semiHidden="1" w:unhideWhenUsed="1"/>
+    <w:lsdException w:name="Table Grid 6" w:semiHidden="1" w:unhideWhenUsed="1"/>
+    <w:lsdException w:name="Table Grid 7" w:semiHidden="1" w:unhideWhenUsed="1"/>
+    <w:lsdException w:name="Table Grid 8" w:semiHidden="1" w:unhideWhenUsed="1"/>
+    <w:lsdException w:name="Table List 1" w:semiHidden="1" w:unhideWhenUsed="1"/>
+    <w:lsdException w:name="Table List 2" w:semiHidden="1" w:unhideWhenUsed="1"/>
+    <w:lsdException w:name="Table List 3" w:semiHidden="1" w:unhideWhenUsed="1"/>
+    <w:lsdException w:name="Table List 4" w:semiHidden="1" w:unhideWhenUsed="1"/>
+    <w:lsdException w:name="Table List 5" w:semiHidden="1" w:unhideWhenUsed="1"/>
+    <w:lsdException w:name="Table List 6" w:semiHidden="1" w:unhideWhenUsed="1"/>
+    <w:lsdException w:name="Table List 7" w:semiHidden="1" w:unhideWhenUsed="1"/>
+    <w:lsdException w:name="Table List 8" w:semiHidden="1" w:unhideWhenUsed="1"/>
+    <w:lsdException w:name="Table 3D effects 1" w:semiHidden="1" w:unhideWhenUsed="1"/>
+    <w:lsdException w:name="Table 3D effects 2" w:semiHidden="1" w:unhideWhenUsed="1"/>
+    <w:lsdException w:name="Table 3D effects 3" w:semiHidden="1" w:unhideWhenUsed="1"/>
+    <w:lsdException w:name="Table Contemporary" w:semiHidden="1" w:unhideWhenUsed="1"/>
+    <w:lsdException w:name="Table Elegant" w:semiHidden="1" w:unhideWhenUsed="1"/>
+    <w:lsdException w:name="Table Professional" w:semiHidden="1" w:unhideWhenUsed="1"/>
+    <w:lsdException w:name="Table Subtle 1" w:semiHidden="1" w:unhideWhenUsed="1"/>
+    <w:lsdException w:name="Table Subtle 2" w:semiHidden="1" w:unhideWhenUsed="1"/>
+    <w:lsdException w:name="Table Web 1" w:semiHidden="1" w:unhideWhenUsed="1"/>
+    <w:lsdException w:name="Table Web 2" w:semiHidden="1" w:unhideWhenUsed="1"/>
+    <w:lsdException w:name="Table Web 3" w:semiHidden="1" w:unhideWhenUsed="1"/>
+    <w:lsdException w:name="Balloon Text" w:semiHidden="1" w:unhideWhenUsed="1"/>
+    <w:lsdException w:name="Table Grid" w:uiPriority="39"/>
+    <w:lsdException w:name="Table Theme" w:semiHidden="1" w:unhideWhenUsed="1"/>
+    <w:lsdException w:name="Note Level 1" w:semiHidden="1" w:unhideWhenUsed="1"/>
+    <w:lsdException w:name="Note Level 2" w:semiHidden="1" w:unhideWhenUsed="1"/>
+    <w:lsdException w:name="Note Level 3" w:semiHidden="1" w:unhideWhenUsed="1"/>
+    <w:lsdException w:name="Note Level 4" w:semiHidden="1" w:unhideWhenUsed="1"/>
+    <w:lsdException w:name="Note Level 5" w:semiHidden="1" w:unhideWhenUsed="1"/>
+    <w:lsdException w:name="Note Level 6" w:semiHidden="1" w:unhideWhenUsed="1"/>
+    <w:lsdException w:name="Note Level 7" w:semiHidden="1" w:unhideWhenUsed="1"/>
+    <w:lsdException w:name="Note Level 8" w:semiHidden="1" w:unhideWhenUsed="1"/>
+    <w:lsdException w:name="Note Level 9" w:semiHidden="1" w:unhideWhenUsed="1"/>
+    <w:lsdException w:name="Placeholder Text" w:semiHidden="1"/>
+    <w:lsdException w:name="No Spacing" w:uiPriority="1" w:qFormat="1"/>
+    <w:lsdException w:name="Light Shading" w:uiPriority="60"/>
+    <w:lsdException w:name="Light List" w:uiPriority="61"/>
+    <w:lsdException w:name="Light Grid" w:uiPriority="62"/>
+    <w:lsdException w:name="Medium Shading 1" w:uiPriority="63"/>
+    <w:lsdException w:name="Medium Shading 2" w:uiPriority="64"/>
+    <w:lsdException w:name="Medium List 1" w:uiPriority="65"/>
+    <w:lsdException w:name="Medium List 2" w:uiPriority="66"/>
+    <w:lsdException w:name="Medium Grid 1" w:uiPriority="67"/>
+    <w:lsdException w:name="Medium Grid 2" w:uiPriority="68"/>
+    <w:lsdException w:name="Medium Grid 3" w:uiPriority="69"/>
+    <w:lsdException w:name="Dark List" w:uiPriority="70"/>
+    <w:lsdException w:name="Colorful Shading" w:uiPriority="71"/>
+    <w:lsdException w:name="Colorful List" w:uiPriority="72"/>
+    <w:lsdException w:name="Colorful Grid" w:uiPriority="73"/>
+    <w:lsdException w:name="Light Shading Accent 1" w:uiPriority="60"/>
+    <w:lsdException w:name="Light List Accent 1" w:uiPriority="61"/>
+    <w:lsdException w:name="Light Grid Accent 1" w:uiPriority="62"/>
+    <w:lsdException w:name="Medium Shading 1 Accent 1" w:uiPriority="63"/>
+    <w:lsdException w:name="Medium Shading 2 Accent 1" w:uiPriority="64"/>
+    <w:lsdException w:name="Medium List 1 Accent 1" w:uiPriority="65"/>
+    <w:lsdException w:name="Revision" w:semiHidden="1"/>
+    <w:lsdException w:name="List Paragraph" w:uiPriority="34" w:qFormat="1"/>
+    <w:lsdException w:name="Quote" w:uiPriority="29" w:qFormat="1"/>
+    <w:lsdException w:name="Intense Quote" w:uiPriority="30" w:qFormat="1"/>
+    <w:lsdException w:name="Medium List 2 Accent 1" w:uiPriority="66"/>
+    <w:lsdException w:name="Medium Grid 1 Accent 1" w:uiPriority="67"/>
+    <w:lsdException w:name="Medium Grid 2 Accent 1" w:uiPriority="68"/>
+    <w:lsdException w:name="Medium Grid 3 Accent 1" w:uiPriority="69"/>
+    <w:lsdException w:name="Dark List Accent 1" w:uiPriority="70"/>
+    <w:lsdException w:name="Colorful Shading Accent 1" w:uiPriority="71"/>
+    <w:lsdException w:name="Colorful List Accent 1" w:uiPriority="72"/>
+    <w:lsdException w:name="Colorful Grid Accent 1" w:uiPriority="73"/>
+    <w:lsdException w:name="Light Shading Accent 2" w:uiPriority="60"/>
+    <w:lsdException w:name="Light List Accent 2" w:uiPriority="61"/>
+    <w:lsdException w:name="Light Grid Accent 2" w:uiPriority="62"/>
+    <w:lsdException w:name="Medium Shading 1 Accent 2" w:uiPriority="63"/>
+    <w:lsdException w:name="Medium Shading 2 Accent 2" w:uiPriority="64"/>
+    <w:lsdException w:name="Medium List 1 Accent 2" w:uiPriority="65"/>
+    <w:lsdException w:name="Medium List 2 Accent 2" w:uiPriority="66"/>
+    <w:lsdException w:name="Medium Grid 1 Accent 2" w:uiPriority="67"/>
+    <w:lsdException w:name="Medium Grid 2 Accent 2" w:uiPriority="68"/>
+    <w:lsdException w:name="Medium Grid 3 Accent 2" w:uiPriority="69"/>
+    <w:lsdException w:name="Dark List Accent 2" w:uiPriority="70"/>
+    <w:lsdException w:name="Colorful Shading Accent 2" w:uiPriority="71"/>
+    <w:lsdException w:name="Colorful List Accent 2" w:uiPriority="72"/>
+    <w:lsdException w:name="Colorful Grid Accent 2" w:uiPriority="73"/>
+    <w:lsdException w:name="Light Shading Accent 3" w:uiPriority="60"/>
+    <w:lsdException w:name="Light List Accent 3" w:uiPriority="61"/>
+    <w:lsdException w:name="Light Grid Accent 3" w:uiPriority="62"/>
+    <w:lsdException w:name="Medium Shading 1 Accent 3" w:uiPriority="63"/>
+    <w:lsdException w:name="Medium Shading 2 Accent 3" w:uiPriority="64"/>
+    <w:lsdException w:name="Medium List 1 Accent 3" w:uiPriority="65"/>
+    <w:lsdException w:name="Medium List 2 Accent 3" w:uiPriority="66"/>
+    <w:lsdException w:name="Medium Grid 1 Accent 3" w:uiPriority="67"/>
+    <w:lsdException w:name="Medium Grid 2 Accent 3" w:uiPriority="68"/>
+    <w:lsdException w:name="Medium Grid 3 Accent 3" w:uiPriority="69"/>
+    <w:lsdException w:name="Dark List Accent 3" w:uiPriority="70"/>
+    <w:lsdException w:name="Colorful Shading Accent 3" w:uiPriority="71"/>
+    <w:lsdException w:name="Colorful List Accent 3" w:uiPriority="72"/>
+    <w:lsdException w:name="Colorful Grid Accent 3" w:uiPriority="73"/>
+    <w:lsdException w:name="Light Shading Accent 4" w:uiPriority="60"/>
+    <w:lsdException w:name="Light List Accent 4" w:uiPriority="61"/>
+    <w:lsdException w:name="Light Grid Accent 4" w:uiPriority="62"/>
+    <w:lsdException w:name="Medium Shading 1 Accent 4" w:uiPriority="63"/>
+    <w:lsdException w:name="Medium Shading 2 Accent 4" w:uiPriority="64"/>
+    <w:lsdException w:name="Medium List 1 Accent 4" w:uiPriority="65"/>
+    <w:lsdException w:name="Medium List 2 Accent 4" w:uiPriority="66"/>
+    <w:lsdException w:name="Medium Grid 1 Accent 4" w:uiPriority="67"/>
+    <w:lsdException w:name="Medium Grid 2 Accent 4" w:uiPriority="68"/>
+    <w:lsdException w:name="Medium Grid 3 Accent 4" w:uiPriority="69"/>
+    <w:lsdException w:name="Dark List Accent 4" w:uiPriority="70"/>
+    <w:lsdException w:name="Colorful Shading Accent 4" w:uiPriority="71"/>
+    <w:lsdException w:name="Colorful List Accent 4" w:uiPriority="72"/>
+    <w:lsdException w:name="Colorful Grid Accent 4" w:uiPriority="73"/>
+    <w:lsdException w:name="Light Shading Accent 5" w:uiPriority="60"/>
+    <w:lsdException w:name="Light List Accent 5" w:uiPriority="61"/>
+    <w:lsdException w:name="Light Grid Accent 5" w:uiPriority="62"/>
+    <w:lsdException w:name="Medium Shading 1 Accent 5" w:uiPriority="63"/>
+    <w:lsdException w:name="Medium Shading 2 Accent 5" w:uiPriority="64"/>
+    <w:lsdException w:name="Medium List 1 Accent 5" w:uiPriority="65"/>
+    <w:lsdException w:name="Medium List 2 Accent 5" w:uiPriority="66"/>
+    <w:lsdException w:name="Medium Grid 1 Accent 5" w:uiPriority="67"/>
+    <w:lsdException w:name="Medium Grid 2 Accent 5" w:uiPriority="68"/>
+    <w:lsdException w:name="Medium Grid 3 Accent 5" w:uiPriority="69"/>
+    <w:lsdException w:name="Dark List Accent 5" w:uiPriority="70"/>
+    <w:lsdException w:name="Colorful Shading Accent 5" w:uiPriority="71"/>
+    <w:lsdException w:name="Colorful List Accent 5" w:uiPriority="72"/>
+    <w:lsdException w:name="Colorful Grid Accent 5" w:uiPriority="73"/>
+    <w:lsdException w:name="Light Shading Accent 6" w:uiPriority="60"/>
+    <w:lsdException w:name="Light List Accent 6" w:uiPriority="61"/>
+    <w:lsdException w:name="Light Grid Accent 6" w:uiPriority="62"/>
+    <w:lsdException w:name="Medium Shading 1 Accent 6" w:uiPriority="63"/>
+    <w:lsdException w:name="Medium Shading 2 Accent 6" w:uiPriority="64"/>
+    <w:lsdException w:name="Medium List 1 Accent 6" w:uiPriority="65"/>
+    <w:lsdException w:name="Medium List 2 Accent 6" w:uiPriority="66"/>
+    <w:lsdException w:name="Medium Grid 1 Accent 6" w:uiPriority="67"/>
+    <w:lsdException w:name="Medium Grid 2 Accent 6" w:uiPriority="68"/>
+    <w:lsdException w:name="Medium Grid 3 Accent 6" w:uiPriority="69"/>
+    <w:lsdException w:name="Dark List Accent 6" w:uiPriority="70"/>
+    <w:lsdException w:name="Colorful Shading Accent 6" w:uiPriority="71"/>
+    <w:lsdException w:name="Colorful List Accent 6" w:uiPriority="72"/>
+    <w:lsdException w:name="Colorful Grid Accent 6" w:uiPriority="73"/>
+    <w:lsdException w:name="Subtle Emphasis" w:uiPriority="19" w:qFormat="1"/>
+    <w:lsdException w:name="Intense Emphasis" w:uiPriority="21" w:qFormat="1"/>
+    <w:lsdException w:name="Subtle Reference" w:uiPriority="31" w:qFormat="1"/>
+    <w:lsdException w:name="Intense Reference" w:uiPriority="32" w:qFormat="1"/>
+    <w:lsdException w:name="Book Title" w:uiPriority="33" w:qFormat="1"/>
+    <w:lsdException w:name="Bibliography" w:semiHidden="1" w:uiPriority="37" w:unhideWhenUsed="1"/>
+    <w:lsdException w:name="TOC Heading" w:semiHidden="1" w:uiPriority="39" w:unhideWhenUsed="1" w:qFormat="1"/>
+    <w:lsdException w:name="Plain Table 1" w:uiPriority="41"/>
+    <w:lsdException w:name="Plain Table 2" w:uiPriority="42"/>
+    <w:lsdException w:name="Plain Table 3" w:uiPriority="43"/>
+    <w:lsdException w:name="Plain Table 4" w:uiPriority="44"/>
+    <w:lsdException w:name="Plain Table 5" w:uiPriority="45"/>
+    <w:lsdException w:name="Grid Table Light" w:uiPriority="40"/>
+    <w:lsdException w:name="Grid Table 1 Light" w:uiPriority="46"/>
+    <w:lsdException w:name="Grid Table 2" w:uiPriority="47"/>
+    <w:lsdException w:name="Grid Table 3" w:uiPriority="48"/>
+    <w:lsdException w:name="Grid Table 4" w:uiPriority="49"/>
+    <w:lsdException w:name="Grid Table 5 Dark" w:uiPriority="50"/>
+    <w:lsdException w:name="Grid Table 6 Colorful" w:uiPriority="51"/>
+    <w:lsdException w:name="Grid Table 7 Colorful" w:uiPriority="52"/>
+    <w:lsdException w:name="Grid Table 1 Light Accent 1" w:uiPriority="46"/>
+    <w:lsdException w:name="Grid Table 2 Accent 1" w:uiPriority="47"/>
+    <w:lsdException w:name="Grid Table 3 Accent 1" w:uiPriority="48"/>
+    <w:lsdException w:name="Grid Table 4 Accent 1" w:uiPriority="49"/>
+    <w:lsdException w:name="Grid Table 5 Dark Accent 1" w:uiPriority="50"/>
+    <w:lsdException w:name="Grid Table 6 Colorful Accent 1" w:uiPriority="51"/>
+    <w:lsdException w:name="Grid Table 7 Colorful Accent 1" w:uiPriority="52"/>
+    <w:lsdException w:name="Grid Table 1 Light Accent 2" w:uiPriority="46"/>
+    <w:lsdException w:name="Grid Table 2 Accent 2" w:uiPriority="47"/>
+    <w:lsdException w:name="Grid Table 3 Accent 2" w:uiPriority="48"/>
+    <w:lsdException w:name="Grid Table 4 Accent 2" w:uiPriority="49"/>
+    <w:lsdException w:name="Grid Table 5 Dark Accent 2" w:uiPriority="50"/>
+    <w:lsdException w:name="Grid Table 6 Colorful Accent 2" w:uiPriority="51"/>
+    <w:lsdException w:name="Grid Table 7 Colorful Accent 2" w:uiPriority="52"/>
+    <w:lsdException w:name="Grid Table 1 Light Accent 3" w:uiPriority="46"/>
+    <w:lsdException w:name="Grid Table 2 Accent 3" w:uiPriority="47"/>
+    <w:lsdException w:name="Grid Table 3 Accent 3" w:uiPriority="48"/>
+    <w:lsdException w:name="Grid Table 4 Accent 3" w:uiPriority="49"/>
+    <w:lsdException w:name="Grid Table 5 Dark Accent 3" w:uiPriority="50"/>
+    <w:lsdException w:name="Grid Table 6 Colorful Accent 3" w:uiPriority="51"/>
+    <w:lsdException w:name="Grid Table 7 Colorful Accent 3" w:uiPriority="52"/>
+    <w:lsdException w:name="Grid Table 1 Light Accent 4" w:uiPriority="46"/>
+    <w:lsdException w:name="Grid Table 2 Accent 4" w:uiPriority="47"/>
+    <w:lsdException w:name="Grid Table 3 Accent 4" w:uiPriority="48"/>
+    <w:lsdException w:name="Grid Table 4 Accent 4" w:uiPriority="49"/>
+    <w:lsdException w:name="Grid Table 5 Dark Accent 4" w:uiPriority="50"/>
+    <w:lsdException w:name="Grid Table 6 Colorful Accent 4" w:uiPriority="51"/>
+    <w:lsdException w:name="Grid Table 7 Colorful Accent 4" w:uiPriority="52"/>
+    <w:lsdException w:name="Grid Table 1 Light Accent 5" w:uiPriority="46"/>
+    <w:lsdException w:name="Grid Table 2 Accent 5" w:uiPriority="47"/>
+    <w:lsdException w:name="Grid Table 3 Accent 5" w:uiPriority="48"/>
+    <w:lsdException w:name="Grid Table 4 Accent 5" w:uiPriority="49"/>
+    <w:lsdException w:name="Grid Table 5 Dark Accent 5" w:uiPriority="50"/>
+    <w:lsdException w:name="Grid Table 6 Colorful Accent 5" w:uiPriority="51"/>
+    <w:lsdException w:name="Grid Table 7 Colorful Accent 5" w:uiPriority="52"/>
+    <w:lsdException w:name="Grid Table 1 Light Accent 6" w:uiPriority="46"/>
+    <w:lsdException w:name="Grid Table 2 Accent 6" w:uiPriority="47"/>
+    <w:lsdException w:name="Grid Table 3 Accent 6" w:uiPriority="48"/>
+    <w:lsdException w:name="Grid Table 4 Accent 6" w:uiPriority="49"/>
+    <w:lsdException w:name="Grid Table 5 Dark Accent 6" w:uiPriority="50"/>
+    <w:lsdException w:name="Grid Table 6 Colorful Accent 6" w:uiPriority="51"/>
+    <w:lsdException w:name="Grid Table 7 Colorful Accent 6" w:uiPriority="52"/>
+    <w:lsdException w:name="List Table 1 Light" w:uiPriority="46"/>
+    <w:lsdException w:name="List Table 2" w:uiPriority="47"/>
+    <w:lsdException w:name="List Table 3" w:uiPriority="48"/>
+    <w:lsdException w:name="List Table 4" w:uiPriority="49"/>
+    <w:lsdException w:name="List Table 5 Dark" w:uiPriority="50"/>
+    <w:lsdException w:name="List Table 6 Colorful" w:uiPriority="51"/>
+    <w:lsdException w:name="List Table 7 Colorful" w:uiPriority="52"/>
+    <w:lsdException w:name="List Table 1 Light Accent 1" w:uiPriority="46"/>
+    <w:lsdException w:name="List Table 2 Accent 1" w:uiPriority="47"/>
+    <w:lsdException w:name="List Table 3 Accent 1" w:uiPriority="48"/>
+    <w:lsdException w:name="List Table 4 Accent 1" w:uiPriority="49"/>
+    <w:lsdException w:name="List Table 5 Dark Accent 1" w:uiPriority="50"/>
+    <w:lsdException w:name="List Table 6 Colorful Accent 1" w:uiPriority="51"/>
+    <w:lsdException w:name="List Table 7 Colorful Accent 1" w:uiPriority="52"/>
+    <w:lsdException w:name="List Table 1 Light Accent 2" w:uiPriority="46"/>
+    <w:lsdException w:name="List Table 2 Accent 2" w:uiPriority="47"/>
+    <w:lsdException w:name="List Table 3 Accent 2" w:uiPriority="48"/>
+    <w:lsdException w:name="List Table 4 Accent 2" w:uiPriority="49"/>
+    <w:lsdException w:name="List Table 5 Dark Accent 2" w:uiPriority="50"/>
+    <w:lsdException w:name="List Table 6 Colorful Accent 2" w:uiPriority="51"/>
+    <w:lsdException w:name="List Table 7 Colorful Accent 2" w:uiPriority="52"/>
+    <w:lsdException w:name="List Table 1 Light Accent 3" w:uiPriority="46"/>
+    <w:lsdException w:name="List Table 2 Accent 3" w:uiPriority="47"/>
+    <w:lsdException w:name="List Table 3 Accent 3" w:uiPriority="48"/>
+    <w:lsdException w:name="List Table 4 Accent 3" w:uiPriority="49"/>
+    <w:lsdException w:name="List Table 5 Dark Accent 3" w:uiPriority="50"/>
+    <w:lsdException w:name="List Table 6 Colorful Accent 3" w:uiPriority="51"/>
+    <w:lsdException w:name="List Table 7 Colorful Accent 3" w:uiPriority="52"/>
+    <w:lsdException w:name="List Table 1 Light Accent 4" w:uiPriority="46"/>
+    <w:lsdException w:name="List Table 2 Accent 4" w:uiPriority="47"/>
+    <w:lsdException w:name="List Table 3 Accent 4" w:uiPriority="48"/>
+    <w:lsdException w:name="List Table 4 Accent 4" w:uiPriority="49"/>
+    <w:lsdException w:name="List Table 5 Dark Accent 4" w:uiPriority="50"/>
+    <w:lsdException w:name="List Table 6 Colorful Accent 4" w:uiPriority="51"/>
+    <w:lsdException w:name="List Table 7 Colorful Accent 4" w:uiPriority="52"/>
+    <w:lsdException w:name="List Table 1 Light Accent 5" w:uiPriority="46"/>
+    <w:lsdException w:name="List Table 2 Accent 5" w:uiPriority="47"/>
+    <w:lsdException w:name="List Table 3 Accent 5" w:uiPriority="48"/>
+    <w:lsdException w:name="List Table 4 Accent 5" w:uiPriority="49"/>
+    <w:lsdException w:name="List Table 5 Dark Accent 5" w:uiPriority="50"/>
+    <w:lsdException w:name="List Table 6 Colorful Accent 5" w:uiPriority="51"/>
+    <w:lsdException w:name="List Table 7 Colorful Accent 5" w:uiPriority="52"/>
+    <w:lsdException w:name="List Table 1 Light Accent 6" w:uiPriority="46"/>
+    <w:lsdException w:name="List Table 2 Accent 6" w:uiPriority="47"/>
+    <w:lsdException w:name="List Table 3 Accent 6" w:uiPriority="48"/>
+    <w:lsdException w:name="List Table 4 Accent 6" w:uiPriority="49"/>
+    <w:lsdException w:name="List Table 5 Dark Accent 6" w:uiPriority="50"/>
+    <w:lsdException w:name="List Table 6 Colorful Accent 6" w:uiPriority="51"/>
+    <w:lsdException w:name="List Table 7 Colorful Accent 6" w:uiPriority="52"/>
   </w:latentStyles>
   <w:style w:type="paragraph" w:default="1" w:styleId="Normal">
     <w:name w:val="Normal"/>
@@ -19350,7 +17338,7 @@
 </file>
 
 <file path=customXml/itemProps2.xml><?xml version="1.0" encoding="utf-8"?>
-<ds:datastoreItem xmlns:ds="http://schemas.openxmlformats.org/officeDocument/2006/customXml" ds:itemID="{96170185-AF91-4ABD-9DB8-DEB25BFD0B1F}">
+<ds:datastoreItem xmlns:ds="http://schemas.openxmlformats.org/officeDocument/2006/customXml" ds:itemID="{38CB7907-D865-D844-A1AD-3D6CB43C392B}">
   <ds:schemaRefs>
     <ds:schemaRef ds:uri="http://schemas.openxmlformats.org/officeDocument/2006/bibliography"/>
   </ds:schemaRefs>

</xml_diff>